<commit_message>
update report and remove unused fields
</commit_message>
<xml_diff>
--- a/reports/Design-Pattern-Report-20212.docx
+++ b/reports/Design-Pattern-Report-20212.docx
@@ -699,6 +699,12 @@
     </w:p>
     <w:sdt>
       <w:sdtPr>
+        <w:rPr>
+          <w:rFonts w:asciiTheme="minorHAnsi" w:eastAsiaTheme="minorHAnsi" w:hAnsiTheme="minorHAnsi" w:cstheme="minorBidi"/>
+          <w:color w:val="auto"/>
+          <w:sz w:val="22"/>
+          <w:szCs w:val="22"/>
+        </w:rPr>
         <w:id w:val="1638607628"/>
         <w:docPartObj>
           <w:docPartGallery w:val="Table of Contents"/>
@@ -707,11 +713,8 @@
       </w:sdtPr>
       <w:sdtEndPr>
         <w:rPr>
-          <w:rFonts w:ascii="Times New Roman" w:eastAsiaTheme="minorHAnsi" w:hAnsi="Times New Roman" w:cs="Times New Roman"/>
+          <w:rFonts w:ascii="Times New Roman" w:hAnsi="Times New Roman" w:cs="Times New Roman"/>
           <w:noProof/>
-          <w:color w:val="auto"/>
-          <w:sz w:val="22"/>
-          <w:szCs w:val="22"/>
         </w:rPr>
       </w:sdtEndPr>
       <w:sdtContent>
@@ -790,23 +793,7 @@
                 <w:rFonts w:ascii="Times New Roman" w:hAnsi="Times New Roman" w:cs="Times New Roman"/>
                 <w:noProof/>
               </w:rPr>
-              <w:t xml:space="preserve">Tổng </w:t>
-            </w:r>
-            <w:r>
-              <w:rPr>
-                <w:rStyle w:val="Hyperlink"/>
-                <w:rFonts w:ascii="Times New Roman" w:hAnsi="Times New Roman" w:cs="Times New Roman"/>
-                <w:noProof/>
-              </w:rPr>
-              <w:t>q</w:t>
-            </w:r>
-            <w:r>
-              <w:rPr>
-                <w:rStyle w:val="Hyperlink"/>
-                <w:rFonts w:ascii="Times New Roman" w:hAnsi="Times New Roman" w:cs="Times New Roman"/>
-                <w:noProof/>
-              </w:rPr>
-              <w:t>uan</w:t>
+              <w:t>Tổng quan</w:t>
             </w:r>
             <w:r>
               <w:rPr>
@@ -5623,13 +5610,7 @@
         <w:rPr>
           <w:rFonts w:ascii="Times New Roman" w:hAnsi="Times New Roman" w:cs="Times New Roman"/>
         </w:rPr>
-        <w:t xml:space="preserve">công nghệ thông tin. </w:t>
-      </w:r>
-      <w:r>
-        <w:rPr>
-          <w:rFonts w:ascii="Times New Roman" w:hAnsi="Times New Roman" w:cs="Times New Roman"/>
-        </w:rPr>
-        <w:t>Báo cáo là kết quả làm việc của nhóm tác giả</w:t>
+        <w:t>công nghệ thông tin. Báo cáo là kết quả làm việc của nhóm tác giả</w:t>
       </w:r>
       <w:r>
         <w:rPr>
@@ -6997,13 +6978,7 @@
         <w:rPr>
           <w:rFonts w:ascii="Times New Roman" w:hAnsi="Times New Roman" w:cs="Times New Roman"/>
         </w:rPr>
-        <w:t xml:space="preserve">Sách </w:t>
-      </w:r>
-      <w:r>
-        <w:rPr>
-          <w:rFonts w:ascii="Times New Roman" w:hAnsi="Times New Roman" w:cs="Times New Roman"/>
-        </w:rPr>
-        <w:t>Design Patterns: Elements of Reusable Object-Oriented Software</w:t>
+        <w:t>Sách Design Patterns: Elements of Reusable Object-Oriented Software</w:t>
       </w:r>
     </w:p>
     <w:p>
@@ -7529,7 +7504,6 @@
                 <w:rFonts w:ascii="Times New Roman" w:hAnsi="Times New Roman" w:cs="Times New Roman"/>
               </w:rPr>
             </w:pPr>
-            <w:proofErr w:type="gramStart"/>
             <w:r>
               <w:rPr>
                 <w:rFonts w:ascii="Times New Roman" w:hAnsi="Times New Roman" w:cs="Times New Roman"/>
@@ -7542,7 +7516,6 @@
               </w:rPr>
               <w:t>ntity.shipping</w:t>
             </w:r>
-            <w:proofErr w:type="gramEnd"/>
             <w:r>
               <w:rPr>
                 <w:rFonts w:ascii="Times New Roman" w:hAnsi="Times New Roman" w:cs="Times New Roman"/>
@@ -7702,19 +7675,11 @@
                 <w:rFonts w:ascii="Times New Roman" w:hAnsi="Times New Roman" w:cs="Times New Roman"/>
               </w:rPr>
             </w:pPr>
-            <w:proofErr w:type="gramStart"/>
-            <w:r>
-              <w:rPr>
-                <w:rFonts w:ascii="Times New Roman" w:hAnsi="Times New Roman" w:cs="Times New Roman"/>
-              </w:rPr>
-              <w:t>views.screen</w:t>
-            </w:r>
-            <w:proofErr w:type="gramEnd"/>
-            <w:r>
-              <w:rPr>
-                <w:rFonts w:ascii="Times New Roman" w:hAnsi="Times New Roman" w:cs="Times New Roman"/>
-              </w:rPr>
-              <w:t>.</w:t>
+            <w:r>
+              <w:rPr>
+                <w:rFonts w:ascii="Times New Roman" w:hAnsi="Times New Roman" w:cs="Times New Roman"/>
+              </w:rPr>
+              <w:t>views.screen.</w:t>
             </w:r>
           </w:p>
           <w:p>
@@ -8057,19 +8022,11 @@
                 <w:rFonts w:ascii="Times New Roman" w:hAnsi="Times New Roman" w:cs="Times New Roman"/>
               </w:rPr>
             </w:pPr>
-            <w:proofErr w:type="gramStart"/>
-            <w:r>
-              <w:rPr>
-                <w:rFonts w:ascii="Times New Roman" w:hAnsi="Times New Roman" w:cs="Times New Roman"/>
-              </w:rPr>
-              <w:t>entity.cart</w:t>
-            </w:r>
-            <w:proofErr w:type="gramEnd"/>
-            <w:r>
-              <w:rPr>
-                <w:rFonts w:ascii="Times New Roman" w:hAnsi="Times New Roman" w:cs="Times New Roman"/>
-              </w:rPr>
-              <w:t>.Cart</w:t>
+            <w:r>
+              <w:rPr>
+                <w:rFonts w:ascii="Times New Roman" w:hAnsi="Times New Roman" w:cs="Times New Roman"/>
+              </w:rPr>
+              <w:t>entity.cart.Cart</w:t>
             </w:r>
           </w:p>
         </w:tc>
@@ -8157,19 +8114,11 @@
                 <w:rFonts w:ascii="Times New Roman" w:hAnsi="Times New Roman" w:cs="Times New Roman"/>
               </w:rPr>
             </w:pPr>
-            <w:proofErr w:type="gramStart"/>
-            <w:r>
-              <w:rPr>
-                <w:rFonts w:ascii="Times New Roman" w:hAnsi="Times New Roman" w:cs="Times New Roman"/>
-              </w:rPr>
-              <w:t>views.screen</w:t>
-            </w:r>
-            <w:proofErr w:type="gramEnd"/>
-            <w:r>
-              <w:rPr>
-                <w:rFonts w:ascii="Times New Roman" w:hAnsi="Times New Roman" w:cs="Times New Roman"/>
-              </w:rPr>
-              <w:t>.</w:t>
+            <w:r>
+              <w:rPr>
+                <w:rFonts w:ascii="Times New Roman" w:hAnsi="Times New Roman" w:cs="Times New Roman"/>
+              </w:rPr>
+              <w:t>views.screen.</w:t>
             </w:r>
           </w:p>
           <w:p>
@@ -8287,19 +8236,11 @@
                 <w:rFonts w:ascii="Times New Roman" w:hAnsi="Times New Roman" w:cs="Times New Roman"/>
               </w:rPr>
             </w:pPr>
-            <w:proofErr w:type="gramStart"/>
-            <w:r>
-              <w:rPr>
-                <w:rFonts w:ascii="Times New Roman" w:hAnsi="Times New Roman" w:cs="Times New Roman"/>
-              </w:rPr>
-              <w:t>views.screen</w:t>
-            </w:r>
-            <w:proofErr w:type="gramEnd"/>
-            <w:r>
-              <w:rPr>
-                <w:rFonts w:ascii="Times New Roman" w:hAnsi="Times New Roman" w:cs="Times New Roman"/>
-              </w:rPr>
-              <w:t>.</w:t>
+            <w:r>
+              <w:rPr>
+                <w:rFonts w:ascii="Times New Roman" w:hAnsi="Times New Roman" w:cs="Times New Roman"/>
+              </w:rPr>
+              <w:t>views.screen.</w:t>
             </w:r>
           </w:p>
           <w:p>
@@ -8690,14 +8631,12 @@
                 <w:rFonts w:ascii="Times New Roman" w:hAnsi="Times New Roman" w:cs="Times New Roman"/>
               </w:rPr>
             </w:pPr>
-            <w:proofErr w:type="gramStart"/>
             <w:r>
               <w:rPr>
                 <w:rFonts w:ascii="Times New Roman" w:hAnsi="Times New Roman" w:cs="Times New Roman"/>
               </w:rPr>
               <w:t>utils.Utils</w:t>
             </w:r>
-            <w:proofErr w:type="gramEnd"/>
           </w:p>
         </w:tc>
         <w:tc>
@@ -8784,19 +8723,11 @@
                 <w:rFonts w:ascii="Times New Roman" w:hAnsi="Times New Roman" w:cs="Times New Roman"/>
               </w:rPr>
             </w:pPr>
-            <w:proofErr w:type="gramStart"/>
-            <w:r>
-              <w:rPr>
-                <w:rFonts w:ascii="Times New Roman" w:hAnsi="Times New Roman" w:cs="Times New Roman"/>
-              </w:rPr>
-              <w:t>views.screen</w:t>
-            </w:r>
-            <w:proofErr w:type="gramEnd"/>
-            <w:r>
-              <w:rPr>
-                <w:rFonts w:ascii="Times New Roman" w:hAnsi="Times New Roman" w:cs="Times New Roman"/>
-              </w:rPr>
-              <w:t>.home.</w:t>
+            <w:r>
+              <w:rPr>
+                <w:rFonts w:ascii="Times New Roman" w:hAnsi="Times New Roman" w:cs="Times New Roman"/>
+              </w:rPr>
+              <w:t>views.screen.home.</w:t>
             </w:r>
           </w:p>
           <w:p>
@@ -8899,19 +8830,11 @@
                 <w:rFonts w:ascii="Times New Roman" w:hAnsi="Times New Roman" w:cs="Times New Roman"/>
               </w:rPr>
             </w:pPr>
-            <w:proofErr w:type="gramStart"/>
-            <w:r>
-              <w:rPr>
-                <w:rFonts w:ascii="Times New Roman" w:hAnsi="Times New Roman" w:cs="Times New Roman"/>
-              </w:rPr>
-              <w:t>views.screen</w:t>
-            </w:r>
-            <w:proofErr w:type="gramEnd"/>
-            <w:r>
-              <w:rPr>
-                <w:rFonts w:ascii="Times New Roman" w:hAnsi="Times New Roman" w:cs="Times New Roman"/>
-              </w:rPr>
-              <w:t>.</w:t>
+            <w:r>
+              <w:rPr>
+                <w:rFonts w:ascii="Times New Roman" w:hAnsi="Times New Roman" w:cs="Times New Roman"/>
+              </w:rPr>
+              <w:t>views.screen.</w:t>
             </w:r>
           </w:p>
           <w:p>
@@ -9037,19 +8960,11 @@
                 <w:rFonts w:ascii="Times New Roman" w:hAnsi="Times New Roman" w:cs="Times New Roman"/>
               </w:rPr>
             </w:pPr>
-            <w:proofErr w:type="gramStart"/>
-            <w:r>
-              <w:rPr>
-                <w:rFonts w:ascii="Times New Roman" w:hAnsi="Times New Roman" w:cs="Times New Roman"/>
-              </w:rPr>
-              <w:t>views.screen</w:t>
-            </w:r>
-            <w:proofErr w:type="gramEnd"/>
-            <w:r>
-              <w:rPr>
-                <w:rFonts w:ascii="Times New Roman" w:hAnsi="Times New Roman" w:cs="Times New Roman"/>
-              </w:rPr>
-              <w:t>.</w:t>
+            <w:r>
+              <w:rPr>
+                <w:rFonts w:ascii="Times New Roman" w:hAnsi="Times New Roman" w:cs="Times New Roman"/>
+              </w:rPr>
+              <w:t>views.screen.</w:t>
             </w:r>
           </w:p>
           <w:p>
@@ -9313,19 +9228,7 @@
               <w:rPr>
                 <w:rFonts w:ascii="Times New Roman" w:hAnsi="Times New Roman" w:cs="Times New Roman"/>
               </w:rPr>
-              <w:t>Class OrderDAO, Order</w:t>
-            </w:r>
-            <w:r>
-              <w:rPr>
-                <w:rFonts w:ascii="Times New Roman" w:hAnsi="Times New Roman" w:cs="Times New Roman"/>
-              </w:rPr>
-              <w:t>Item</w:t>
-            </w:r>
-            <w:r>
-              <w:rPr>
-                <w:rFonts w:ascii="Times New Roman" w:hAnsi="Times New Roman" w:cs="Times New Roman"/>
-              </w:rPr>
-              <w:t>DAO, InvoiceDAO được khai báo nhưng không có phần cài đặt và cũng không được sử dụng</w:t>
+              <w:t>Class OrderDAO, OrderItemDAO, InvoiceDAO được khai báo nhưng không có phần cài đặt và cũng không được sử dụng</w:t>
             </w:r>
           </w:p>
         </w:tc>
@@ -10436,34 +10339,29 @@
         <w:jc w:val="both"/>
         <w:rPr>
           <w:rFonts w:ascii="Times New Roman" w:hAnsi="Times New Roman" w:cs="Times New Roman"/>
-          <w:color w:val="FF0000"/>
-        </w:rPr>
-      </w:pPr>
-      <w:r>
-        <w:rPr>
-          <w:rFonts w:ascii="Times New Roman" w:hAnsi="Times New Roman" w:cs="Times New Roman"/>
-          <w:color w:val="FF0000"/>
+        </w:rPr>
+      </w:pPr>
+      <w:r>
+        <w:rPr>
+          <w:rFonts w:ascii="Times New Roman" w:hAnsi="Times New Roman" w:cs="Times New Roman"/>
         </w:rPr>
         <w:t xml:space="preserve">Với yêu cầu phát sinh là cập nhật lại chức năng hủy đơn hàng, thiết kế hiện tại đang vi phạm nguyên lý Open Closed Principle do </w:t>
       </w:r>
       <w:r>
         <w:rPr>
           <w:rFonts w:ascii="Times New Roman" w:hAnsi="Times New Roman" w:cs="Times New Roman"/>
-          <w:color w:val="FF0000"/>
         </w:rPr>
         <w:t>hiện tại chưa quản lý các trạng thái của đơn hàng</w:t>
       </w:r>
       <w:r>
         <w:rPr>
           <w:rFonts w:ascii="Times New Roman" w:hAnsi="Times New Roman" w:cs="Times New Roman"/>
-          <w:color w:val="FF0000"/>
         </w:rPr>
         <w:t xml:space="preserve"> một cách cụ thể. Yêu cầu mới đặt ra cần phải sử dụng State Design Pattern để cài đặt</w:t>
       </w:r>
       <w:r>
         <w:rPr>
           <w:rFonts w:ascii="Times New Roman" w:hAnsi="Times New Roman" w:cs="Times New Roman"/>
-          <w:color w:val="FF0000"/>
         </w:rPr>
         <w:t xml:space="preserve"> và khắc phục việc vi phạm nguyên lý Open Closed Principle.</w:t>
       </w:r>
@@ -10475,90 +10373,95 @@
         <w:jc w:val="both"/>
         <w:rPr>
           <w:rFonts w:ascii="Times New Roman" w:hAnsi="Times New Roman" w:cs="Times New Roman"/>
-          <w:color w:val="FF0000"/>
-        </w:rPr>
-      </w:pPr>
-      <w:r>
-        <w:rPr>
-          <w:rFonts w:ascii="Times New Roman" w:hAnsi="Times New Roman" w:cs="Times New Roman"/>
-          <w:color w:val="FF0000"/>
+        </w:rPr>
+      </w:pPr>
+      <w:r>
+        <w:rPr>
+          <w:rFonts w:ascii="Times New Roman" w:hAnsi="Times New Roman" w:cs="Times New Roman"/>
         </w:rPr>
         <w:t xml:space="preserve">Với yêu cầu phát sinh </w:t>
       </w:r>
       <w:r>
         <w:rPr>
           <w:rFonts w:ascii="Times New Roman" w:hAnsi="Times New Roman" w:cs="Times New Roman"/>
-          <w:color w:val="FF0000"/>
         </w:rPr>
         <w:t xml:space="preserve">là </w:t>
       </w:r>
       <w:r>
         <w:rPr>
           <w:rFonts w:ascii="Times New Roman" w:hAnsi="Times New Roman" w:cs="Times New Roman"/>
-          <w:color w:val="FF0000"/>
         </w:rPr>
         <w:t xml:space="preserve">thêm màn hình xem chi tiết sản phẩm, tại màn hình này, tất cả thông tin của sản phẩm </w:t>
       </w:r>
       <w:r>
         <w:rPr>
           <w:rFonts w:ascii="Times New Roman" w:hAnsi="Times New Roman" w:cs="Times New Roman"/>
-          <w:color w:val="FF0000"/>
         </w:rPr>
         <w:t>được hiển thị đầy đủ để khách hàng xem xét.</w:t>
       </w:r>
       <w:r>
         <w:rPr>
           <w:rFonts w:ascii="Times New Roman" w:hAnsi="Times New Roman" w:cs="Times New Roman"/>
-          <w:color w:val="FF0000"/>
         </w:rPr>
         <w:t xml:space="preserve"> Do hệ thống có nhiều loại sản phẩm, mỗi loại lại có những thuộc tính khác nhau, nên </w:t>
       </w:r>
       <w:r>
         <w:rPr>
           <w:rFonts w:ascii="Times New Roman" w:hAnsi="Times New Roman" w:cs="Times New Roman"/>
-          <w:color w:val="FF0000"/>
         </w:rPr>
         <w:t xml:space="preserve">để xử lý với yêu cầu phát sinh này, việc bổ sung một method </w:t>
       </w:r>
       <w:r>
         <w:rPr>
           <w:rFonts w:ascii="Times New Roman" w:hAnsi="Times New Roman" w:cs="Times New Roman"/>
-          <w:color w:val="FF0000"/>
         </w:rPr>
         <w:t>giúp hiển thị th</w:t>
       </w:r>
       <w:r>
         <w:rPr>
           <w:rFonts w:ascii="Times New Roman" w:hAnsi="Times New Roman" w:cs="Times New Roman"/>
-          <w:color w:val="FF0000"/>
         </w:rPr>
         <w:t xml:space="preserve">ông tin sản phẩm ra màn hình </w:t>
       </w:r>
       <w:r>
         <w:rPr>
           <w:rFonts w:ascii="Times New Roman" w:hAnsi="Times New Roman" w:cs="Times New Roman"/>
-          <w:color w:val="FF0000"/>
         </w:rPr>
         <w:t>trong class Media</w:t>
       </w:r>
       <w:r>
         <w:rPr>
           <w:rFonts w:ascii="Times New Roman" w:hAnsi="Times New Roman" w:cs="Times New Roman"/>
-          <w:color w:val="FF0000"/>
+        </w:rPr>
+        <w:t xml:space="preserve"> là cần thiết</w:t>
+      </w:r>
+      <w:r>
+        <w:rPr>
+          <w:rFonts w:ascii="Times New Roman" w:hAnsi="Times New Roman" w:cs="Times New Roman"/>
         </w:rPr>
         <w:t>.</w:t>
       </w:r>
       <w:r>
         <w:rPr>
           <w:rFonts w:ascii="Times New Roman" w:hAnsi="Times New Roman" w:cs="Times New Roman"/>
-          <w:color w:val="FF0000"/>
-        </w:rPr>
-        <w:t xml:space="preserve"> Thiết kế hiện tại của hệ thống không bị vi phạm nguyên lý nào trong SOLID</w:t>
-      </w:r>
-      <w:r>
-        <w:rPr>
-          <w:rFonts w:ascii="Times New Roman" w:hAnsi="Times New Roman" w:cs="Times New Roman"/>
-          <w:color w:val="FF0000"/>
+        </w:rPr>
+        <w:t xml:space="preserve"> </w:t>
+      </w:r>
+      <w:r>
+        <w:rPr>
+          <w:rFonts w:ascii="Times New Roman" w:hAnsi="Times New Roman" w:cs="Times New Roman"/>
+        </w:rPr>
+        <w:t>Với yêu cầu phát sinh này, t</w:t>
+      </w:r>
+      <w:r>
+        <w:rPr>
+          <w:rFonts w:ascii="Times New Roman" w:hAnsi="Times New Roman" w:cs="Times New Roman"/>
+        </w:rPr>
+        <w:t>hiết kế hiện tại của hệ thống không bị vi phạm nguyên lý nào trong SOLID</w:t>
+      </w:r>
+      <w:r>
+        <w:rPr>
+          <w:rFonts w:ascii="Times New Roman" w:hAnsi="Times New Roman" w:cs="Times New Roman"/>
         </w:rPr>
         <w:t>.</w:t>
       </w:r>
@@ -10570,69 +10473,59 @@
         <w:jc w:val="both"/>
         <w:rPr>
           <w:rFonts w:ascii="Times New Roman" w:hAnsi="Times New Roman" w:cs="Times New Roman"/>
-          <w:color w:val="FF0000"/>
-        </w:rPr>
-      </w:pPr>
-      <w:r>
-        <w:rPr>
-          <w:rFonts w:ascii="Times New Roman" w:hAnsi="Times New Roman" w:cs="Times New Roman"/>
-          <w:color w:val="FF0000"/>
+        </w:rPr>
+      </w:pPr>
+      <w:r>
+        <w:rPr>
+          <w:rFonts w:ascii="Times New Roman" w:hAnsi="Times New Roman" w:cs="Times New Roman"/>
         </w:rPr>
         <w:t xml:space="preserve">Với yêu cầu phát sinh là thêm mặt hàng Media mới là AudioBook, hiện tại </w:t>
       </w:r>
       <w:r>
         <w:rPr>
           <w:rFonts w:ascii="Times New Roman" w:hAnsi="Times New Roman" w:cs="Times New Roman"/>
-          <w:color w:val="FF0000"/>
         </w:rPr>
         <w:t xml:space="preserve">trên màn hình chính của ứng dụng có liệt kê các loại sản phẩm </w:t>
       </w:r>
       <w:r>
         <w:rPr>
           <w:rFonts w:ascii="Times New Roman" w:hAnsi="Times New Roman" w:cs="Times New Roman"/>
-          <w:color w:val="FF0000"/>
         </w:rPr>
         <w:t xml:space="preserve">(bao gồm Book, DVD, CD) </w:t>
       </w:r>
       <w:r>
         <w:rPr>
           <w:rFonts w:ascii="Times New Roman" w:hAnsi="Times New Roman" w:cs="Times New Roman"/>
-          <w:color w:val="FF0000"/>
         </w:rPr>
         <w:t>để người dùng có thể lọc và tìm kiếm</w:t>
       </w:r>
       <w:r>
         <w:rPr>
           <w:rFonts w:ascii="Times New Roman" w:hAnsi="Times New Roman" w:cs="Times New Roman"/>
-          <w:color w:val="FF0000"/>
         </w:rPr>
         <w:t xml:space="preserve">, và phần hiển thị tên </w:t>
       </w:r>
       <w:r>
         <w:rPr>
           <w:rFonts w:ascii="Times New Roman" w:hAnsi="Times New Roman" w:cs="Times New Roman"/>
-          <w:color w:val="FF0000"/>
         </w:rPr>
         <w:t>các loại sản phẩm này đang bị hardcode trong codebase. Khi thêm loại Media mới sẽ phải tiến hành sửa đoạn code này (</w:t>
       </w:r>
       <w:r>
         <w:rPr>
           <w:rFonts w:ascii="Times New Roman" w:hAnsi="Times New Roman" w:cs="Times New Roman"/>
-          <w:color w:val="FF0000"/>
         </w:rPr>
         <w:t>method setupFunctionality trong class HomeScreenHandler</w:t>
       </w:r>
       <w:r>
         <w:rPr>
           <w:rFonts w:ascii="Times New Roman" w:hAnsi="Times New Roman" w:cs="Times New Roman"/>
-          <w:color w:val="FF0000"/>
         </w:rPr>
         <w:t>)</w:t>
       </w:r>
       <w:r>
         <w:rPr>
           <w:rFonts w:ascii="Times New Roman" w:hAnsi="Times New Roman" w:cs="Times New Roman"/>
-          <w:color w:val="FF0000"/>
         </w:rPr>
         <w:t>, điều này đang vi phạm nguyên lý Open Closed Principle.</w:t>
       </w:r>
@@ -10793,19 +10686,11 @@
                 <w:rFonts w:ascii="Times New Roman" w:hAnsi="Times New Roman" w:cs="Times New Roman"/>
               </w:rPr>
             </w:pPr>
-            <w:proofErr w:type="gramStart"/>
-            <w:r>
-              <w:rPr>
-                <w:rFonts w:ascii="Times New Roman" w:hAnsi="Times New Roman" w:cs="Times New Roman"/>
-              </w:rPr>
-              <w:t>entity.shipping</w:t>
-            </w:r>
-            <w:proofErr w:type="gramEnd"/>
-            <w:r>
-              <w:rPr>
-                <w:rFonts w:ascii="Times New Roman" w:hAnsi="Times New Roman" w:cs="Times New Roman"/>
-              </w:rPr>
-              <w:t>.</w:t>
+            <w:r>
+              <w:rPr>
+                <w:rFonts w:ascii="Times New Roman" w:hAnsi="Times New Roman" w:cs="Times New Roman"/>
+              </w:rPr>
+              <w:t>entity.shipping.</w:t>
             </w:r>
           </w:p>
           <w:p>
@@ -11331,19 +11216,11 @@
                 <w:rFonts w:ascii="Times New Roman" w:hAnsi="Times New Roman" w:cs="Times New Roman"/>
               </w:rPr>
             </w:pPr>
-            <w:proofErr w:type="gramStart"/>
-            <w:r>
-              <w:rPr>
-                <w:rFonts w:ascii="Times New Roman" w:hAnsi="Times New Roman" w:cs="Times New Roman"/>
-              </w:rPr>
-              <w:t>entity.payment</w:t>
-            </w:r>
-            <w:proofErr w:type="gramEnd"/>
-            <w:r>
-              <w:rPr>
-                <w:rFonts w:ascii="Times New Roman" w:hAnsi="Times New Roman" w:cs="Times New Roman"/>
-              </w:rPr>
-              <w:t>.</w:t>
+            <w:r>
+              <w:rPr>
+                <w:rFonts w:ascii="Times New Roman" w:hAnsi="Times New Roman" w:cs="Times New Roman"/>
+              </w:rPr>
+              <w:t>entity.payment.</w:t>
             </w:r>
           </w:p>
           <w:p>
@@ -11364,21 +11241,7 @@
               <w:rPr>
                 <w:rFonts w:ascii="Times New Roman" w:hAnsi="Times New Roman" w:cs="Times New Roman"/>
               </w:rPr>
-              <w:t xml:space="preserve"> và </w:t>
-            </w:r>
-            <w:proofErr w:type="gramStart"/>
-            <w:r>
-              <w:rPr>
-                <w:rFonts w:ascii="Times New Roman" w:hAnsi="Times New Roman" w:cs="Times New Roman"/>
-              </w:rPr>
-              <w:t>entity.payment</w:t>
-            </w:r>
-            <w:proofErr w:type="gramEnd"/>
-            <w:r>
-              <w:rPr>
-                <w:rFonts w:ascii="Times New Roman" w:hAnsi="Times New Roman" w:cs="Times New Roman"/>
-              </w:rPr>
-              <w:t>.</w:t>
+              <w:t xml:space="preserve"> và entity.payment.</w:t>
             </w:r>
           </w:p>
           <w:p>
@@ -12562,19 +12425,11 @@
                 <w:rFonts w:ascii="Times New Roman" w:hAnsi="Times New Roman" w:cs="Times New Roman"/>
               </w:rPr>
             </w:pPr>
-            <w:proofErr w:type="gramStart"/>
-            <w:r>
-              <w:rPr>
-                <w:rFonts w:ascii="Times New Roman" w:hAnsi="Times New Roman" w:cs="Times New Roman"/>
-              </w:rPr>
-              <w:t>views.screen</w:t>
-            </w:r>
-            <w:proofErr w:type="gramEnd"/>
-            <w:r>
-              <w:rPr>
-                <w:rFonts w:ascii="Times New Roman" w:hAnsi="Times New Roman" w:cs="Times New Roman"/>
-              </w:rPr>
-              <w:t>.home.</w:t>
+            <w:r>
+              <w:rPr>
+                <w:rFonts w:ascii="Times New Roman" w:hAnsi="Times New Roman" w:cs="Times New Roman"/>
+              </w:rPr>
+              <w:t>views.screen.home.</w:t>
             </w:r>
           </w:p>
           <w:p>
@@ -12974,19 +12829,11 @@
                 <w:rFonts w:ascii="Times New Roman" w:hAnsi="Times New Roman" w:cs="Times New Roman"/>
               </w:rPr>
             </w:pPr>
-            <w:proofErr w:type="gramStart"/>
-            <w:r>
-              <w:rPr>
-                <w:rFonts w:ascii="Times New Roman" w:hAnsi="Times New Roman" w:cs="Times New Roman"/>
-              </w:rPr>
-              <w:t>dao.media</w:t>
-            </w:r>
-            <w:proofErr w:type="gramEnd"/>
-            <w:r>
-              <w:rPr>
-                <w:rFonts w:ascii="Times New Roman" w:hAnsi="Times New Roman" w:cs="Times New Roman"/>
-              </w:rPr>
-              <w:t>.</w:t>
+            <w:r>
+              <w:rPr>
+                <w:rFonts w:ascii="Times New Roman" w:hAnsi="Times New Roman" w:cs="Times New Roman"/>
+              </w:rPr>
+              <w:t>dao.media.</w:t>
             </w:r>
           </w:p>
           <w:p>
@@ -13053,21 +12900,7 @@
               <w:rPr>
                 <w:rFonts w:ascii="Times New Roman" w:hAnsi="Times New Roman" w:cs="Times New Roman"/>
               </w:rPr>
-              <w:t xml:space="preserve">câu truy vấn cơ sở dữ liệu trở thành “SELECT * FROM MEDIA WHERE ID </w:t>
-            </w:r>
-            <w:proofErr w:type="gramStart"/>
-            <w:r>
-              <w:rPr>
-                <w:rFonts w:ascii="Times New Roman" w:hAnsi="Times New Roman" w:cs="Times New Roman"/>
-              </w:rPr>
-              <w:t>= ?</w:t>
-            </w:r>
-            <w:proofErr w:type="gramEnd"/>
-            <w:r>
-              <w:rPr>
-                <w:rFonts w:ascii="Times New Roman" w:hAnsi="Times New Roman" w:cs="Times New Roman"/>
-              </w:rPr>
-              <w:t>” và truyền tham số id của method vào.</w:t>
+              <w:t>câu truy vấn cơ sở dữ liệu trở thành “SELECT * FROM MEDIA WHERE ID = ?” và truyền tham số id của method vào.</w:t>
             </w:r>
           </w:p>
         </w:tc>
@@ -13105,19 +12938,11 @@
                 <w:rFonts w:ascii="Times New Roman" w:hAnsi="Times New Roman" w:cs="Times New Roman"/>
               </w:rPr>
             </w:pPr>
-            <w:proofErr w:type="gramStart"/>
-            <w:r>
-              <w:rPr>
-                <w:rFonts w:ascii="Times New Roman" w:hAnsi="Times New Roman" w:cs="Times New Roman"/>
-              </w:rPr>
-              <w:t>views.screen</w:t>
-            </w:r>
-            <w:proofErr w:type="gramEnd"/>
-            <w:r>
-              <w:rPr>
-                <w:rFonts w:ascii="Times New Roman" w:hAnsi="Times New Roman" w:cs="Times New Roman"/>
-              </w:rPr>
-              <w:t>.home.</w:t>
+            <w:r>
+              <w:rPr>
+                <w:rFonts w:ascii="Times New Roman" w:hAnsi="Times New Roman" w:cs="Times New Roman"/>
+              </w:rPr>
+              <w:t>views.screen.home.</w:t>
             </w:r>
           </w:p>
           <w:p>
@@ -13158,16 +12983,8 @@
               <w:rPr>
                 <w:rFonts w:ascii="Times New Roman" w:hAnsi="Times New Roman" w:cs="Times New Roman"/>
               </w:rPr>
-              <w:t xml:space="preserve">có hai vị trí log ra cùng message giống nhau, nhưng không khai báo biến để dùng chung mà sử dụng </w:t>
-            </w:r>
-            <w:proofErr w:type="gramStart"/>
-            <w:r>
-              <w:rPr>
-                <w:rFonts w:ascii="Times New Roman" w:hAnsi="Times New Roman" w:cs="Times New Roman"/>
-              </w:rPr>
-              <w:t>hard-code</w:t>
-            </w:r>
-            <w:proofErr w:type="gramEnd"/>
+              <w:t>có hai vị trí log ra cùng message giống nhau, nhưng không khai báo biến để dùng chung mà sử dụng hard-code</w:t>
+            </w:r>
           </w:p>
         </w:tc>
         <w:tc>
@@ -13366,21 +13183,7 @@
               <w:rPr>
                 <w:rFonts w:ascii="Times New Roman" w:hAnsi="Times New Roman" w:cs="Times New Roman"/>
               </w:rPr>
-              <w:t xml:space="preserve">setupFunctionality đang </w:t>
-            </w:r>
-            <w:proofErr w:type="gramStart"/>
-            <w:r>
-              <w:rPr>
-                <w:rFonts w:ascii="Times New Roman" w:hAnsi="Times New Roman" w:cs="Times New Roman"/>
-              </w:rPr>
-              <w:t>hard-code</w:t>
-            </w:r>
-            <w:proofErr w:type="gramEnd"/>
-            <w:r>
-              <w:rPr>
-                <w:rFonts w:ascii="Times New Roman" w:hAnsi="Times New Roman" w:cs="Times New Roman"/>
-              </w:rPr>
-              <w:t xml:space="preserve"> đường dẫn tới ảnh logo của ứng dụng</w:t>
+              <w:t>setupFunctionality đang hard-code đường dẫn tới ảnh logo của ứng dụng</w:t>
             </w:r>
           </w:p>
         </w:tc>
@@ -13400,21 +13203,7 @@
               <w:rPr>
                 <w:rFonts w:ascii="Times New Roman" w:hAnsi="Times New Roman" w:cs="Times New Roman"/>
               </w:rPr>
-              <w:t xml:space="preserve">Chuyển giá trị đường dẫn tới logo của ứng dụng vào class ViewsConfig để tránh việc </w:t>
-            </w:r>
-            <w:proofErr w:type="gramStart"/>
-            <w:r>
-              <w:rPr>
-                <w:rFonts w:ascii="Times New Roman" w:hAnsi="Times New Roman" w:cs="Times New Roman"/>
-              </w:rPr>
-              <w:t>hard-code</w:t>
-            </w:r>
-            <w:proofErr w:type="gramEnd"/>
-            <w:r>
-              <w:rPr>
-                <w:rFonts w:ascii="Times New Roman" w:hAnsi="Times New Roman" w:cs="Times New Roman"/>
-              </w:rPr>
-              <w:t xml:space="preserve"> và có thể tái sử dụng</w:t>
+              <w:t>Chuyển giá trị đường dẫn tới logo của ứng dụng vào class ViewsConfig để tránh việc hard-code và có thể tái sử dụng</w:t>
             </w:r>
             <w:r>
               <w:rPr>
@@ -13657,19 +13446,32 @@
                 <w:rFonts w:ascii="Times New Roman" w:hAnsi="Times New Roman" w:cs="Times New Roman"/>
               </w:rPr>
             </w:pPr>
-            <w:proofErr w:type="gramStart"/>
+            <w:r>
+              <w:rPr>
+                <w:rFonts w:ascii="Times New Roman" w:hAnsi="Times New Roman" w:cs="Times New Roman"/>
+              </w:rPr>
+              <w:t>entity.media.Book</w:t>
+            </w:r>
+          </w:p>
+          <w:p>
+            <w:pPr>
+              <w:pStyle w:val="ListParagraph"/>
+              <w:ind w:left="0"/>
+              <w:rPr>
+                <w:rFonts w:ascii="Times New Roman" w:hAnsi="Times New Roman" w:cs="Times New Roman"/>
+              </w:rPr>
+            </w:pPr>
             <w:r>
               <w:rPr>
                 <w:rFonts w:ascii="Times New Roman" w:hAnsi="Times New Roman" w:cs="Times New Roman"/>
               </w:rPr>
               <w:t>entity.media</w:t>
             </w:r>
-            <w:proofErr w:type="gramEnd"/>
-            <w:r>
-              <w:rPr>
-                <w:rFonts w:ascii="Times New Roman" w:hAnsi="Times New Roman" w:cs="Times New Roman"/>
-              </w:rPr>
-              <w:t>.Book</w:t>
+            <w:r>
+              <w:rPr>
+                <w:rFonts w:ascii="Times New Roman" w:hAnsi="Times New Roman" w:cs="Times New Roman"/>
+              </w:rPr>
+              <w:t>.CD</w:t>
             </w:r>
           </w:p>
           <w:p>
@@ -13690,27 +13492,6 @@
               <w:rPr>
                 <w:rFonts w:ascii="Times New Roman" w:hAnsi="Times New Roman" w:cs="Times New Roman"/>
               </w:rPr>
-              <w:t>.CD</w:t>
-            </w:r>
-          </w:p>
-          <w:p>
-            <w:pPr>
-              <w:pStyle w:val="ListParagraph"/>
-              <w:ind w:left="0"/>
-              <w:rPr>
-                <w:rFonts w:ascii="Times New Roman" w:hAnsi="Times New Roman" w:cs="Times New Roman"/>
-              </w:rPr>
-            </w:pPr>
-            <w:r>
-              <w:rPr>
-                <w:rFonts w:ascii="Times New Roman" w:hAnsi="Times New Roman" w:cs="Times New Roman"/>
-              </w:rPr>
-              <w:t>entity.media</w:t>
-            </w:r>
-            <w:r>
-              <w:rPr>
-                <w:rFonts w:ascii="Times New Roman" w:hAnsi="Times New Roman" w:cs="Times New Roman"/>
-              </w:rPr>
               <w:t>.DVD</w:t>
             </w:r>
           </w:p>
@@ -13722,24 +13503,21 @@
                 <w:rFonts w:ascii="Times New Roman" w:hAnsi="Times New Roman" w:cs="Times New Roman"/>
               </w:rPr>
             </w:pPr>
-            <w:proofErr w:type="gramStart"/>
             <w:r>
               <w:rPr>
                 <w:rFonts w:ascii="Times New Roman" w:hAnsi="Times New Roman" w:cs="Times New Roman"/>
               </w:rPr>
               <w:t>utils.Utils</w:t>
             </w:r>
-            <w:proofErr w:type="gramEnd"/>
-          </w:p>
-          <w:p>
-            <w:pPr>
-              <w:pStyle w:val="ListParagraph"/>
-              <w:ind w:left="0"/>
-              <w:rPr>
-                <w:rFonts w:ascii="Times New Roman" w:hAnsi="Times New Roman" w:cs="Times New Roman"/>
-              </w:rPr>
-            </w:pPr>
-            <w:proofErr w:type="gramStart"/>
+          </w:p>
+          <w:p>
+            <w:pPr>
+              <w:pStyle w:val="ListParagraph"/>
+              <w:ind w:left="0"/>
+              <w:rPr>
+                <w:rFonts w:ascii="Times New Roman" w:hAnsi="Times New Roman" w:cs="Times New Roman"/>
+              </w:rPr>
+            </w:pPr>
             <w:r>
               <w:rPr>
                 <w:rFonts w:ascii="Times New Roman" w:hAnsi="Times New Roman" w:cs="Times New Roman"/>
@@ -13747,7 +13525,6 @@
               <w:lastRenderedPageBreak/>
               <w:t>utils.ApplicationProgrammingInterface</w:t>
             </w:r>
-            <w:proofErr w:type="gramEnd"/>
           </w:p>
         </w:tc>
       </w:tr>
@@ -13805,19 +13582,32 @@
                 <w:rFonts w:ascii="Times New Roman" w:hAnsi="Times New Roman" w:cs="Times New Roman"/>
               </w:rPr>
             </w:pPr>
-            <w:proofErr w:type="gramStart"/>
+            <w:r>
+              <w:rPr>
+                <w:rFonts w:ascii="Times New Roman" w:hAnsi="Times New Roman" w:cs="Times New Roman"/>
+              </w:rPr>
+              <w:t>entity.media.Book</w:t>
+            </w:r>
+          </w:p>
+          <w:p>
+            <w:pPr>
+              <w:pStyle w:val="ListParagraph"/>
+              <w:ind w:left="0"/>
+              <w:rPr>
+                <w:rFonts w:ascii="Times New Roman" w:hAnsi="Times New Roman" w:cs="Times New Roman"/>
+              </w:rPr>
+            </w:pPr>
             <w:r>
               <w:rPr>
                 <w:rFonts w:ascii="Times New Roman" w:hAnsi="Times New Roman" w:cs="Times New Roman"/>
               </w:rPr>
               <w:t>entity.media</w:t>
             </w:r>
-            <w:proofErr w:type="gramEnd"/>
-            <w:r>
-              <w:rPr>
-                <w:rFonts w:ascii="Times New Roman" w:hAnsi="Times New Roman" w:cs="Times New Roman"/>
-              </w:rPr>
-              <w:t>.Book</w:t>
+            <w:r>
+              <w:rPr>
+                <w:rFonts w:ascii="Times New Roman" w:hAnsi="Times New Roman" w:cs="Times New Roman"/>
+              </w:rPr>
+              <w:t>.CD</w:t>
             </w:r>
           </w:p>
           <w:p>
@@ -13838,27 +13628,6 @@
               <w:rPr>
                 <w:rFonts w:ascii="Times New Roman" w:hAnsi="Times New Roman" w:cs="Times New Roman"/>
               </w:rPr>
-              <w:t>.CD</w:t>
-            </w:r>
-          </w:p>
-          <w:p>
-            <w:pPr>
-              <w:pStyle w:val="ListParagraph"/>
-              <w:ind w:left="0"/>
-              <w:rPr>
-                <w:rFonts w:ascii="Times New Roman" w:hAnsi="Times New Roman" w:cs="Times New Roman"/>
-              </w:rPr>
-            </w:pPr>
-            <w:r>
-              <w:rPr>
-                <w:rFonts w:ascii="Times New Roman" w:hAnsi="Times New Roman" w:cs="Times New Roman"/>
-              </w:rPr>
-              <w:t>entity.media</w:t>
-            </w:r>
-            <w:r>
-              <w:rPr>
-                <w:rFonts w:ascii="Times New Roman" w:hAnsi="Times New Roman" w:cs="Times New Roman"/>
-              </w:rPr>
               <w:t>.DVD</w:t>
             </w:r>
           </w:p>
@@ -13870,134 +13639,86 @@
                 <w:rFonts w:ascii="Times New Roman" w:hAnsi="Times New Roman" w:cs="Times New Roman"/>
               </w:rPr>
             </w:pPr>
-            <w:proofErr w:type="gramStart"/>
-            <w:r>
-              <w:rPr>
-                <w:rFonts w:ascii="Times New Roman" w:hAnsi="Times New Roman" w:cs="Times New Roman"/>
-              </w:rPr>
-              <w:t>entity.media</w:t>
-            </w:r>
-            <w:proofErr w:type="gramEnd"/>
-            <w:r>
-              <w:rPr>
-                <w:rFonts w:ascii="Times New Roman" w:hAnsi="Times New Roman" w:cs="Times New Roman"/>
-              </w:rPr>
-              <w:t>.Media</w:t>
-            </w:r>
-          </w:p>
-          <w:p>
-            <w:pPr>
-              <w:pStyle w:val="ListParagraph"/>
-              <w:ind w:left="0"/>
-              <w:rPr>
-                <w:rFonts w:ascii="Times New Roman" w:hAnsi="Times New Roman" w:cs="Times New Roman"/>
-              </w:rPr>
-            </w:pPr>
-            <w:proofErr w:type="gramStart"/>
-            <w:r>
-              <w:rPr>
-                <w:rFonts w:ascii="Times New Roman" w:hAnsi="Times New Roman" w:cs="Times New Roman"/>
-              </w:rPr>
-              <w:t>entity.invoice</w:t>
-            </w:r>
-            <w:proofErr w:type="gramEnd"/>
-            <w:r>
-              <w:rPr>
-                <w:rFonts w:ascii="Times New Roman" w:hAnsi="Times New Roman" w:cs="Times New Roman"/>
-              </w:rPr>
-              <w:t>.Invoice</w:t>
-            </w:r>
-          </w:p>
-          <w:p>
-            <w:pPr>
-              <w:pStyle w:val="ListParagraph"/>
-              <w:ind w:left="0"/>
-              <w:rPr>
-                <w:rFonts w:ascii="Times New Roman" w:hAnsi="Times New Roman" w:cs="Times New Roman"/>
-              </w:rPr>
-            </w:pPr>
-            <w:proofErr w:type="gramStart"/>
-            <w:r>
-              <w:rPr>
-                <w:rFonts w:ascii="Times New Roman" w:hAnsi="Times New Roman" w:cs="Times New Roman"/>
-              </w:rPr>
-              <w:t>dao.media</w:t>
-            </w:r>
-            <w:proofErr w:type="gramEnd"/>
-            <w:r>
-              <w:rPr>
-                <w:rFonts w:ascii="Times New Roman" w:hAnsi="Times New Roman" w:cs="Times New Roman"/>
-              </w:rPr>
-              <w:t>.MediaDAO</w:t>
-            </w:r>
-          </w:p>
-          <w:p>
-            <w:pPr>
-              <w:pStyle w:val="ListParagraph"/>
-              <w:ind w:left="0"/>
-              <w:rPr>
-                <w:rFonts w:ascii="Times New Roman" w:hAnsi="Times New Roman" w:cs="Times New Roman"/>
-              </w:rPr>
-            </w:pPr>
-            <w:proofErr w:type="gramStart"/>
-            <w:r>
-              <w:rPr>
-                <w:rFonts w:ascii="Times New Roman" w:hAnsi="Times New Roman" w:cs="Times New Roman"/>
-              </w:rPr>
-              <w:t>entity.order</w:t>
-            </w:r>
-            <w:proofErr w:type="gramEnd"/>
-            <w:r>
-              <w:rPr>
-                <w:rFonts w:ascii="Times New Roman" w:hAnsi="Times New Roman" w:cs="Times New Roman"/>
-              </w:rPr>
-              <w:t>.Order</w:t>
-            </w:r>
-          </w:p>
-          <w:p>
-            <w:pPr>
-              <w:pStyle w:val="ListParagraph"/>
-              <w:ind w:left="0"/>
-              <w:rPr>
-                <w:rFonts w:ascii="Times New Roman" w:hAnsi="Times New Roman" w:cs="Times New Roman"/>
-              </w:rPr>
-            </w:pPr>
-            <w:proofErr w:type="gramStart"/>
-            <w:r>
-              <w:rPr>
-                <w:rFonts w:ascii="Times New Roman" w:hAnsi="Times New Roman" w:cs="Times New Roman"/>
-              </w:rPr>
-              <w:t>views.screen</w:t>
-            </w:r>
-            <w:proofErr w:type="gramEnd"/>
-            <w:r>
-              <w:rPr>
-                <w:rFonts w:ascii="Times New Roman" w:hAnsi="Times New Roman" w:cs="Times New Roman"/>
-              </w:rPr>
-              <w:t>.popup.PopupScreen</w:t>
-            </w:r>
-          </w:p>
-          <w:p>
-            <w:pPr>
-              <w:pStyle w:val="ListParagraph"/>
-              <w:ind w:left="0"/>
-              <w:rPr>
-                <w:rFonts w:ascii="Times New Roman" w:hAnsi="Times New Roman" w:cs="Times New Roman"/>
-              </w:rPr>
-            </w:pPr>
-            <w:proofErr w:type="gramStart"/>
-            <w:r>
-              <w:rPr>
-                <w:rFonts w:ascii="Times New Roman" w:hAnsi="Times New Roman" w:cs="Times New Roman"/>
-              </w:rPr>
-              <w:t>views.screen</w:t>
-            </w:r>
-            <w:proofErr w:type="gramEnd"/>
-            <w:r>
-              <w:rPr>
-                <w:rFonts w:ascii="Times New Roman" w:hAnsi="Times New Roman" w:cs="Times New Roman"/>
-              </w:rPr>
-              <w:t>.shipping.ShippingScreenHandler</w:t>
+            <w:r>
+              <w:rPr>
+                <w:rFonts w:ascii="Times New Roman" w:hAnsi="Times New Roman" w:cs="Times New Roman"/>
+              </w:rPr>
+              <w:t>entity.media.Media</w:t>
+            </w:r>
+          </w:p>
+          <w:p>
+            <w:pPr>
+              <w:pStyle w:val="ListParagraph"/>
+              <w:ind w:left="0"/>
+              <w:rPr>
+                <w:rFonts w:ascii="Times New Roman" w:hAnsi="Times New Roman" w:cs="Times New Roman"/>
+              </w:rPr>
+            </w:pPr>
+            <w:r>
+              <w:rPr>
+                <w:rFonts w:ascii="Times New Roman" w:hAnsi="Times New Roman" w:cs="Times New Roman"/>
+              </w:rPr>
+              <w:t>entity.invoice.Invoice</w:t>
+            </w:r>
+          </w:p>
+          <w:p>
+            <w:pPr>
+              <w:pStyle w:val="ListParagraph"/>
+              <w:ind w:left="0"/>
+              <w:rPr>
+                <w:rFonts w:ascii="Times New Roman" w:hAnsi="Times New Roman" w:cs="Times New Roman"/>
+              </w:rPr>
+            </w:pPr>
+            <w:r>
+              <w:rPr>
+                <w:rFonts w:ascii="Times New Roman" w:hAnsi="Times New Roman" w:cs="Times New Roman"/>
+              </w:rPr>
+              <w:t>dao.media.MediaDAO</w:t>
+            </w:r>
+          </w:p>
+          <w:p>
+            <w:pPr>
+              <w:pStyle w:val="ListParagraph"/>
+              <w:ind w:left="0"/>
+              <w:rPr>
+                <w:rFonts w:ascii="Times New Roman" w:hAnsi="Times New Roman" w:cs="Times New Roman"/>
+              </w:rPr>
+            </w:pPr>
+            <w:r>
+              <w:rPr>
+                <w:rFonts w:ascii="Times New Roman" w:hAnsi="Times New Roman" w:cs="Times New Roman"/>
+              </w:rPr>
+              <w:t>entity.order.Order</w:t>
+            </w:r>
+          </w:p>
+          <w:p>
+            <w:pPr>
+              <w:pStyle w:val="ListParagraph"/>
+              <w:ind w:left="0"/>
+              <w:rPr>
+                <w:rFonts w:ascii="Times New Roman" w:hAnsi="Times New Roman" w:cs="Times New Roman"/>
+              </w:rPr>
+            </w:pPr>
+            <w:r>
+              <w:rPr>
+                <w:rFonts w:ascii="Times New Roman" w:hAnsi="Times New Roman" w:cs="Times New Roman"/>
+              </w:rPr>
+              <w:t>views.screen.popup.PopupScreen</w:t>
+            </w:r>
+          </w:p>
+          <w:p>
+            <w:pPr>
+              <w:pStyle w:val="ListParagraph"/>
+              <w:ind w:left="0"/>
+              <w:rPr>
+                <w:rFonts w:ascii="Times New Roman" w:hAnsi="Times New Roman" w:cs="Times New Roman"/>
+              </w:rPr>
+            </w:pPr>
+            <w:r>
+              <w:rPr>
+                <w:rFonts w:ascii="Times New Roman" w:hAnsi="Times New Roman" w:cs="Times New Roman"/>
+              </w:rPr>
+              <w:t>views.screen.shipping.ShippingScreenHandler</w:t>
             </w:r>
           </w:p>
         </w:tc>
@@ -14055,42 +13776,26 @@
                 <w:rFonts w:ascii="Times New Roman" w:hAnsi="Times New Roman" w:cs="Times New Roman"/>
               </w:rPr>
             </w:pPr>
-            <w:proofErr w:type="gramStart"/>
-            <w:r>
-              <w:rPr>
-                <w:rFonts w:ascii="Times New Roman" w:hAnsi="Times New Roman" w:cs="Times New Roman"/>
-              </w:rPr>
-              <w:t>entity.media</w:t>
-            </w:r>
-            <w:proofErr w:type="gramEnd"/>
-            <w:r>
-              <w:rPr>
-                <w:rFonts w:ascii="Times New Roman" w:hAnsi="Times New Roman" w:cs="Times New Roman"/>
-              </w:rPr>
-              <w:t>.Book</w:t>
-            </w:r>
-          </w:p>
-          <w:p>
-            <w:pPr>
-              <w:pStyle w:val="ListParagraph"/>
-              <w:ind w:left="0"/>
-              <w:rPr>
-                <w:rFonts w:ascii="Times New Roman" w:hAnsi="Times New Roman" w:cs="Times New Roman"/>
-              </w:rPr>
-            </w:pPr>
-            <w:proofErr w:type="gramStart"/>
-            <w:r>
-              <w:rPr>
-                <w:rFonts w:ascii="Times New Roman" w:hAnsi="Times New Roman" w:cs="Times New Roman"/>
-              </w:rPr>
-              <w:t>views.screen</w:t>
-            </w:r>
-            <w:proofErr w:type="gramEnd"/>
-            <w:r>
-              <w:rPr>
-                <w:rFonts w:ascii="Times New Roman" w:hAnsi="Times New Roman" w:cs="Times New Roman"/>
-              </w:rPr>
-              <w:t>.home.HomeScreenHandler</w:t>
+            <w:r>
+              <w:rPr>
+                <w:rFonts w:ascii="Times New Roman" w:hAnsi="Times New Roman" w:cs="Times New Roman"/>
+              </w:rPr>
+              <w:t>entity.media.Book</w:t>
+            </w:r>
+          </w:p>
+          <w:p>
+            <w:pPr>
+              <w:pStyle w:val="ListParagraph"/>
+              <w:ind w:left="0"/>
+              <w:rPr>
+                <w:rFonts w:ascii="Times New Roman" w:hAnsi="Times New Roman" w:cs="Times New Roman"/>
+              </w:rPr>
+            </w:pPr>
+            <w:r>
+              <w:rPr>
+                <w:rFonts w:ascii="Times New Roman" w:hAnsi="Times New Roman" w:cs="Times New Roman"/>
+              </w:rPr>
+              <w:t>views.screen.home.HomeScreenHandler</w:t>
             </w:r>
           </w:p>
         </w:tc>
@@ -14148,65 +13853,41 @@
                 <w:rFonts w:ascii="Times New Roman" w:hAnsi="Times New Roman" w:cs="Times New Roman"/>
               </w:rPr>
             </w:pPr>
-            <w:proofErr w:type="gramStart"/>
-            <w:r>
-              <w:rPr>
-                <w:rFonts w:ascii="Times New Roman" w:hAnsi="Times New Roman" w:cs="Times New Roman"/>
-              </w:rPr>
-              <w:t>entity.cart</w:t>
-            </w:r>
-            <w:proofErr w:type="gramEnd"/>
-            <w:r>
-              <w:rPr>
-                <w:rFonts w:ascii="Times New Roman" w:hAnsi="Times New Roman" w:cs="Times New Roman"/>
-              </w:rPr>
-              <w:t>.Cart</w:t>
-            </w:r>
-          </w:p>
-          <w:p>
-            <w:pPr>
-              <w:pStyle w:val="ListParagraph"/>
-              <w:ind w:left="0"/>
-              <w:rPr>
-                <w:rFonts w:ascii="Times New Roman" w:hAnsi="Times New Roman" w:cs="Times New Roman"/>
-              </w:rPr>
-            </w:pPr>
-            <w:proofErr w:type="gramStart"/>
-            <w:r>
-              <w:rPr>
-                <w:rFonts w:ascii="Times New Roman" w:hAnsi="Times New Roman" w:cs="Times New Roman"/>
-              </w:rPr>
-              <w:t>entity.cart</w:t>
-            </w:r>
-            <w:proofErr w:type="gramEnd"/>
-            <w:r>
-              <w:rPr>
-                <w:rFonts w:ascii="Times New Roman" w:hAnsi="Times New Roman" w:cs="Times New Roman"/>
-              </w:rPr>
-              <w:t>.CartItem</w:t>
-            </w:r>
-          </w:p>
-          <w:p>
-            <w:pPr>
-              <w:pStyle w:val="ListParagraph"/>
-              <w:ind w:left="0"/>
-              <w:rPr>
-                <w:rFonts w:ascii="Times New Roman" w:hAnsi="Times New Roman" w:cs="Times New Roman"/>
-              </w:rPr>
-            </w:pPr>
-            <w:proofErr w:type="gramStart"/>
-            <w:r>
-              <w:rPr>
-                <w:rFonts w:ascii="Times New Roman" w:hAnsi="Times New Roman" w:cs="Times New Roman"/>
-              </w:rPr>
-              <w:t>common.exception</w:t>
-            </w:r>
-            <w:proofErr w:type="gramEnd"/>
-            <w:r>
-              <w:rPr>
-                <w:rFonts w:ascii="Times New Roman" w:hAnsi="Times New Roman" w:cs="Times New Roman"/>
-              </w:rPr>
-              <w:t>.</w:t>
+            <w:r>
+              <w:rPr>
+                <w:rFonts w:ascii="Times New Roman" w:hAnsi="Times New Roman" w:cs="Times New Roman"/>
+              </w:rPr>
+              <w:t>entity.cart.Cart</w:t>
+            </w:r>
+          </w:p>
+          <w:p>
+            <w:pPr>
+              <w:pStyle w:val="ListParagraph"/>
+              <w:ind w:left="0"/>
+              <w:rPr>
+                <w:rFonts w:ascii="Times New Roman" w:hAnsi="Times New Roman" w:cs="Times New Roman"/>
+              </w:rPr>
+            </w:pPr>
+            <w:r>
+              <w:rPr>
+                <w:rFonts w:ascii="Times New Roman" w:hAnsi="Times New Roman" w:cs="Times New Roman"/>
+              </w:rPr>
+              <w:t>entity.cart.CartItem</w:t>
+            </w:r>
+          </w:p>
+          <w:p>
+            <w:pPr>
+              <w:pStyle w:val="ListParagraph"/>
+              <w:ind w:left="0"/>
+              <w:rPr>
+                <w:rFonts w:ascii="Times New Roman" w:hAnsi="Times New Roman" w:cs="Times New Roman"/>
+              </w:rPr>
+            </w:pPr>
+            <w:r>
+              <w:rPr>
+                <w:rFonts w:ascii="Times New Roman" w:hAnsi="Times New Roman" w:cs="Times New Roman"/>
+              </w:rPr>
+              <w:t>common.exception.</w:t>
             </w:r>
           </w:p>
           <w:p>
@@ -14263,21 +13944,7 @@
               <w:rPr>
                 <w:rFonts w:ascii="Times New Roman" w:hAnsi="Times New Roman" w:cs="Times New Roman"/>
               </w:rPr>
-              <w:t xml:space="preserve">Class có các đoạn log có cùng giá trị nhưng đang </w:t>
-            </w:r>
-            <w:proofErr w:type="gramStart"/>
-            <w:r>
-              <w:rPr>
-                <w:rFonts w:ascii="Times New Roman" w:hAnsi="Times New Roman" w:cs="Times New Roman"/>
-              </w:rPr>
-              <w:t>hard-code</w:t>
-            </w:r>
-            <w:proofErr w:type="gramEnd"/>
-            <w:r>
-              <w:rPr>
-                <w:rFonts w:ascii="Times New Roman" w:hAnsi="Times New Roman" w:cs="Times New Roman"/>
-              </w:rPr>
-              <w:t xml:space="preserve"> thay vì </w:t>
+              <w:t xml:space="preserve">Class có các đoạn log có cùng giá trị nhưng đang hard-code thay vì </w:t>
             </w:r>
             <w:r>
               <w:rPr>
@@ -14311,14 +13978,12 @@
                 <w:rFonts w:ascii="Times New Roman" w:hAnsi="Times New Roman" w:cs="Times New Roman"/>
               </w:rPr>
             </w:pPr>
-            <w:proofErr w:type="gramStart"/>
             <w:r>
               <w:rPr>
                 <w:rFonts w:ascii="Times New Roman" w:hAnsi="Times New Roman" w:cs="Times New Roman"/>
               </w:rPr>
               <w:t>utils.MyMap</w:t>
             </w:r>
-            <w:proofErr w:type="gramEnd"/>
           </w:p>
         </w:tc>
       </w:tr>
@@ -14630,25 +14295,7 @@
           <w:sz w:val="22"/>
           <w:szCs w:val="22"/>
         </w:rPr>
-        <w:t xml:space="preserve"> Sử dụng Java Reflections để xử lý </w:t>
-      </w:r>
-      <w:proofErr w:type="gramStart"/>
-      <w:r>
-        <w:rPr>
-          <w:rFonts w:ascii="Times New Roman" w:hAnsi="Times New Roman" w:cs="Times New Roman"/>
-          <w:sz w:val="22"/>
-          <w:szCs w:val="22"/>
-        </w:rPr>
-        <w:t>hard-code</w:t>
-      </w:r>
-      <w:proofErr w:type="gramEnd"/>
-      <w:r>
-        <w:rPr>
-          <w:rFonts w:ascii="Times New Roman" w:hAnsi="Times New Roman" w:cs="Times New Roman"/>
-          <w:sz w:val="22"/>
-          <w:szCs w:val="22"/>
-        </w:rPr>
-        <w:t xml:space="preserve"> trong class HomeScreenHandler</w:t>
+        <w:t xml:space="preserve"> Sử dụng Java Reflections để xử lý hard-code trong class HomeScreenHandler</w:t>
       </w:r>
       <w:bookmarkEnd w:id="29"/>
     </w:p>
@@ -14733,7 +14380,6 @@
         </w:rPr>
         <w:t xml:space="preserve"> </w:t>
       </w:r>
-      <w:proofErr w:type="gramStart"/>
       <w:r>
         <w:rPr>
           <w:rFonts w:ascii="Times New Roman" w:hAnsi="Times New Roman" w:cs="Times New Roman"/>
@@ -14744,14 +14390,7 @@
         <w:rPr>
           <w:rFonts w:ascii="Times New Roman" w:hAnsi="Times New Roman" w:cs="Times New Roman"/>
         </w:rPr>
-        <w:t>(</w:t>
-      </w:r>
-      <w:proofErr w:type="gramEnd"/>
-      <w:r>
-        <w:rPr>
-          <w:rFonts w:ascii="Times New Roman" w:hAnsi="Times New Roman" w:cs="Times New Roman"/>
-        </w:rPr>
-        <w:t>) tại class Media</w:t>
+        <w:t>() tại class Media</w:t>
       </w:r>
       <w:r>
         <w:rPr>
@@ -15707,118 +15346,101 @@
         <w:jc w:val="both"/>
         <w:rPr>
           <w:rFonts w:ascii="Times New Roman" w:hAnsi="Times New Roman" w:cs="Times New Roman"/>
-          <w:color w:val="FF0000"/>
-        </w:rPr>
-      </w:pPr>
-      <w:r>
-        <w:rPr>
-          <w:rFonts w:ascii="Times New Roman" w:hAnsi="Times New Roman" w:cs="Times New Roman"/>
-          <w:color w:val="FF0000"/>
+        </w:rPr>
+      </w:pPr>
+      <w:r>
+        <w:rPr>
+          <w:rFonts w:ascii="Times New Roman" w:hAnsi="Times New Roman" w:cs="Times New Roman"/>
         </w:rPr>
         <w:t xml:space="preserve">Hiện tại, </w:t>
       </w:r>
       <w:r>
         <w:rPr>
           <w:rFonts w:ascii="Times New Roman" w:hAnsi="Times New Roman" w:cs="Times New Roman"/>
-          <w:color w:val="FF0000"/>
         </w:rPr>
         <w:t>để</w:t>
       </w:r>
       <w:r>
         <w:rPr>
           <w:rFonts w:ascii="Times New Roman" w:hAnsi="Times New Roman" w:cs="Times New Roman"/>
-          <w:color w:val="FF0000"/>
         </w:rPr>
         <w:t xml:space="preserve"> tính chi phí chỉ cần </w:t>
       </w:r>
       <w:r>
         <w:rPr>
           <w:rFonts w:ascii="Times New Roman" w:hAnsi="Times New Roman" w:cs="Times New Roman"/>
-          <w:color w:val="FF0000"/>
-        </w:rPr>
-        <w:t xml:space="preserve">biết tọa độ </w:t>
-      </w:r>
-      <w:r>
-        <w:rPr>
-          <w:rFonts w:ascii="Times New Roman" w:hAnsi="Times New Roman" w:cs="Times New Roman"/>
-          <w:color w:val="FF0000"/>
-        </w:rPr>
-        <w:t xml:space="preserve">điểm </w:t>
-      </w:r>
-      <w:r>
-        <w:rPr>
-          <w:rFonts w:ascii="Times New Roman" w:hAnsi="Times New Roman" w:cs="Times New Roman"/>
-          <w:color w:val="FF0000"/>
-        </w:rPr>
-        <w:t>giao và điểm nhận, nhưng tham số của hàm calculate trong interface ShippingFeeCalculatorStrategy được thiết kế với tham số là Order</w:t>
-      </w:r>
-      <w:r>
-        <w:rPr>
-          <w:rFonts w:ascii="Times New Roman" w:hAnsi="Times New Roman" w:cs="Times New Roman"/>
-          <w:color w:val="FF0000"/>
+        </w:rPr>
+        <w:t>biết tọa độ điểm nhận, nhưng tham số của hàm calculate trong interface ShippingFeeCalculatorStrategy được thiết kế với tham số là Order</w:t>
+      </w:r>
+      <w:r>
+        <w:rPr>
+          <w:rFonts w:ascii="Times New Roman" w:hAnsi="Times New Roman" w:cs="Times New Roman"/>
         </w:rPr>
         <w:t xml:space="preserve">. Chúng ta </w:t>
       </w:r>
       <w:r>
         <w:rPr>
           <w:rFonts w:ascii="Times New Roman" w:hAnsi="Times New Roman" w:cs="Times New Roman"/>
-          <w:color w:val="FF0000"/>
         </w:rPr>
         <w:t xml:space="preserve">chấp nhận </w:t>
       </w:r>
       <w:r>
         <w:rPr>
           <w:rFonts w:ascii="Times New Roman" w:hAnsi="Times New Roman" w:cs="Times New Roman"/>
-          <w:color w:val="FF0000"/>
         </w:rPr>
         <w:t xml:space="preserve">mức </w:t>
       </w:r>
       <w:r>
         <w:rPr>
           <w:rFonts w:ascii="Times New Roman" w:hAnsi="Times New Roman" w:cs="Times New Roman"/>
-          <w:color w:val="FF0000"/>
         </w:rPr>
         <w:t xml:space="preserve">vi phạm </w:t>
       </w:r>
       <w:r>
         <w:rPr>
           <w:rFonts w:ascii="Times New Roman" w:hAnsi="Times New Roman" w:cs="Times New Roman"/>
-          <w:color w:val="FF0000"/>
         </w:rPr>
         <w:t>Stamp Coupling</w:t>
       </w:r>
       <w:r>
         <w:rPr>
           <w:rFonts w:ascii="Times New Roman" w:hAnsi="Times New Roman" w:cs="Times New Roman"/>
-          <w:color w:val="FF0000"/>
         </w:rPr>
         <w:t xml:space="preserve"> </w:t>
       </w:r>
       <w:r>
         <w:rPr>
           <w:rFonts w:ascii="Times New Roman" w:hAnsi="Times New Roman" w:cs="Times New Roman"/>
-          <w:color w:val="FF0000"/>
-        </w:rPr>
-        <w:t xml:space="preserve">ở hệ thống hiện tại </w:t>
-      </w:r>
-      <w:r>
-        <w:rPr>
-          <w:rFonts w:ascii="Times New Roman" w:hAnsi="Times New Roman" w:cs="Times New Roman"/>
-          <w:color w:val="FF0000"/>
+        </w:rPr>
+        <w:t>ở hệ thống hiện tại</w:t>
+      </w:r>
+      <w:r>
+        <w:rPr>
+          <w:rFonts w:ascii="Times New Roman" w:hAnsi="Times New Roman" w:cs="Times New Roman"/>
+        </w:rPr>
+        <w:t xml:space="preserve"> sau khi cải tiến</w:t>
+      </w:r>
+      <w:r>
+        <w:rPr>
+          <w:rFonts w:ascii="Times New Roman" w:hAnsi="Times New Roman" w:cs="Times New Roman"/>
+        </w:rPr>
+        <w:t xml:space="preserve"> </w:t>
+      </w:r>
+      <w:r>
+        <w:rPr>
+          <w:rFonts w:ascii="Times New Roman" w:hAnsi="Times New Roman" w:cs="Times New Roman"/>
         </w:rPr>
         <w:t>do trong công thức tính chi phí mới phải cần các thông tin khác trong Order để tính toán</w:t>
       </w:r>
       <w:r>
         <w:rPr>
           <w:rFonts w:ascii="Times New Roman" w:hAnsi="Times New Roman" w:cs="Times New Roman"/>
-          <w:color w:val="FF0000"/>
         </w:rPr>
         <w:t xml:space="preserve">, nếu chỉ sử dụng hai tham số là điểm giao và nhận thì </w:t>
       </w:r>
       <w:r>
         <w:rPr>
           <w:rFonts w:ascii="Times New Roman" w:hAnsi="Times New Roman" w:cs="Times New Roman"/>
-          <w:color w:val="FF0000"/>
         </w:rPr>
         <w:t>sẽ không tái sử dụng được interface này trong tương lai.</w:t>
       </w:r>
@@ -15828,27 +15450,35 @@
         <w:jc w:val="both"/>
         <w:rPr>
           <w:rFonts w:ascii="Times New Roman" w:hAnsi="Times New Roman" w:cs="Times New Roman"/>
-          <w:color w:val="FF0000"/>
-        </w:rPr>
-      </w:pPr>
-      <w:r>
-        <w:rPr>
-          <w:rFonts w:ascii="Times New Roman" w:hAnsi="Times New Roman" w:cs="Times New Roman"/>
-          <w:color w:val="FF0000"/>
+        </w:rPr>
+      </w:pPr>
+      <w:r>
+        <w:rPr>
+          <w:rFonts w:ascii="Times New Roman" w:hAnsi="Times New Roman" w:cs="Times New Roman"/>
         </w:rPr>
         <w:t>Khi yêu cầu phát sinh xảy ra, chúng ta</w:t>
       </w:r>
       <w:r>
         <w:rPr>
           <w:rFonts w:ascii="Times New Roman" w:hAnsi="Times New Roman" w:cs="Times New Roman"/>
-          <w:color w:val="FF0000"/>
-        </w:rPr>
-        <w:t xml:space="preserve"> chỉ cần cài đặt thêm class OrderDistanceBaseStrategy và class AltDistanceCalculator tương ứng với thay đổi về việc thay đổi công thức tính toán và</w:t>
-      </w:r>
-      <w:r>
-        <w:rPr>
-          <w:rFonts w:ascii="Times New Roman" w:hAnsi="Times New Roman" w:cs="Times New Roman"/>
-          <w:color w:val="FF0000"/>
+        </w:rPr>
+        <w:t xml:space="preserve"> chỉ cần cài đặt thêm class OrderDistanceBaseStrategy và class AltDistanceC</w:t>
+      </w:r>
+      <w:r>
+        <w:rPr>
+          <w:rFonts w:ascii="Times New Roman" w:hAnsi="Times New Roman" w:cs="Times New Roman"/>
+        </w:rPr>
+        <w:t>b</w:t>
+      </w:r>
+      <w:r>
+        <w:rPr>
+          <w:rFonts w:ascii="Times New Roman" w:hAnsi="Times New Roman" w:cs="Times New Roman"/>
+        </w:rPr>
+        <w:t>alculator tương ứng với thay đổi về việc thay đổi công thức tính toán và</w:t>
+      </w:r>
+      <w:r>
+        <w:rPr>
+          <w:rFonts w:ascii="Times New Roman" w:hAnsi="Times New Roman" w:cs="Times New Roman"/>
         </w:rPr>
         <w:t xml:space="preserve"> thay đổi thư viện tính khoảng cách. Thiết kế khi xảy ra cả hai thay đổi sẽ như sau:</w:t>
       </w:r>
@@ -19041,6 +18671,7 @@
   <w:style w:type="character" w:default="1" w:styleId="DefaultParagraphFont">
     <w:name w:val="Default Paragraph Font"/>
     <w:uiPriority w:val="1"/>
+    <w:semiHidden/>
     <w:unhideWhenUsed/>
   </w:style>
   <w:style w:type="table" w:default="1" w:styleId="TableNormal">

</xml_diff>

<commit_message>
update report and slides
</commit_message>
<xml_diff>
--- a/reports/Design-Pattern-Report-20212.docx
+++ b/reports/Design-Pattern-Report-20212.docx
@@ -4280,7 +4280,7 @@
             <v:path o:extrusionok="f" gradientshapeok="t" o:connecttype="rect"/>
             <o:lock v:ext="edit" aspectratio="t"/>
           </v:shapetype>
-          <v:shape id="_x0000_i1025" type="#_x0000_t75" style="width:381.95pt;height:302.5pt">
+          <v:shape id="_x0000_i1025" type="#_x0000_t75" style="width:381.9pt;height:302.4pt">
             <v:imagedata r:id="rId9" o:title="usecase-diagram"/>
           </v:shape>
         </w:pict>
@@ -5951,6 +5951,7 @@
                 <w:szCs w:val="24"/>
               </w:rPr>
             </w:pPr>
+            <w:proofErr w:type="gramStart"/>
             <w:r>
               <w:rPr>
                 <w:rFonts w:cs="Times New Roman"/>
@@ -5965,6 +5966,7 @@
               </w:rPr>
               <w:t>ntity.shipping</w:t>
             </w:r>
+            <w:proofErr w:type="gramEnd"/>
             <w:r>
               <w:rPr>
                 <w:rFonts w:cs="Times New Roman"/>
@@ -6143,12 +6145,21 @@
                 <w:szCs w:val="24"/>
               </w:rPr>
             </w:pPr>
-            <w:r>
-              <w:rPr>
-                <w:rFonts w:cs="Times New Roman"/>
-                <w:szCs w:val="24"/>
-              </w:rPr>
-              <w:t>views.screen.</w:t>
+            <w:proofErr w:type="gramStart"/>
+            <w:r>
+              <w:rPr>
+                <w:rFonts w:cs="Times New Roman"/>
+                <w:szCs w:val="24"/>
+              </w:rPr>
+              <w:t>views.screen</w:t>
+            </w:r>
+            <w:proofErr w:type="gramEnd"/>
+            <w:r>
+              <w:rPr>
+                <w:rFonts w:cs="Times New Roman"/>
+                <w:szCs w:val="24"/>
+              </w:rPr>
+              <w:t>.</w:t>
             </w:r>
           </w:p>
           <w:p>
@@ -6514,12 +6525,21 @@
                 <w:szCs w:val="24"/>
               </w:rPr>
             </w:pPr>
-            <w:r>
-              <w:rPr>
-                <w:rFonts w:cs="Times New Roman"/>
-                <w:szCs w:val="24"/>
-              </w:rPr>
-              <w:t>entity.cart.Cart</w:t>
+            <w:proofErr w:type="gramStart"/>
+            <w:r>
+              <w:rPr>
+                <w:rFonts w:cs="Times New Roman"/>
+                <w:szCs w:val="24"/>
+              </w:rPr>
+              <w:t>entity.cart</w:t>
+            </w:r>
+            <w:proofErr w:type="gramEnd"/>
+            <w:r>
+              <w:rPr>
+                <w:rFonts w:cs="Times New Roman"/>
+                <w:szCs w:val="24"/>
+              </w:rPr>
+              <w:t>.Cart</w:t>
             </w:r>
           </w:p>
         </w:tc>
@@ -6631,12 +6651,21 @@
                 <w:szCs w:val="24"/>
               </w:rPr>
             </w:pPr>
-            <w:r>
-              <w:rPr>
-                <w:rFonts w:cs="Times New Roman"/>
-                <w:szCs w:val="24"/>
-              </w:rPr>
-              <w:t>views.screen.</w:t>
+            <w:proofErr w:type="gramStart"/>
+            <w:r>
+              <w:rPr>
+                <w:rFonts w:cs="Times New Roman"/>
+                <w:szCs w:val="24"/>
+              </w:rPr>
+              <w:t>views.screen</w:t>
+            </w:r>
+            <w:proofErr w:type="gramEnd"/>
+            <w:r>
+              <w:rPr>
+                <w:rFonts w:cs="Times New Roman"/>
+                <w:szCs w:val="24"/>
+              </w:rPr>
+              <w:t>.</w:t>
             </w:r>
           </w:p>
           <w:p>
@@ -6765,12 +6794,21 @@
                 <w:szCs w:val="24"/>
               </w:rPr>
             </w:pPr>
-            <w:r>
-              <w:rPr>
-                <w:rFonts w:cs="Times New Roman"/>
-                <w:szCs w:val="24"/>
-              </w:rPr>
-              <w:t>views.screen.</w:t>
+            <w:proofErr w:type="gramStart"/>
+            <w:r>
+              <w:rPr>
+                <w:rFonts w:cs="Times New Roman"/>
+                <w:szCs w:val="24"/>
+              </w:rPr>
+              <w:t>views.screen</w:t>
+            </w:r>
+            <w:proofErr w:type="gramEnd"/>
+            <w:r>
+              <w:rPr>
+                <w:rFonts w:cs="Times New Roman"/>
+                <w:szCs w:val="24"/>
+              </w:rPr>
+              <w:t>.</w:t>
             </w:r>
           </w:p>
           <w:p>
@@ -6991,16 +7029,16 @@
         <w:tblLook w:val="04A0" w:firstRow="1" w:lastRow="0" w:firstColumn="1" w:lastColumn="0" w:noHBand="0" w:noVBand="1"/>
       </w:tblPr>
       <w:tblGrid>
-        <w:gridCol w:w="339"/>
-        <w:gridCol w:w="1997"/>
-        <w:gridCol w:w="2202"/>
-        <w:gridCol w:w="2430"/>
-        <w:gridCol w:w="2382"/>
+        <w:gridCol w:w="332"/>
+        <w:gridCol w:w="1871"/>
+        <w:gridCol w:w="2538"/>
+        <w:gridCol w:w="2347"/>
+        <w:gridCol w:w="2262"/>
       </w:tblGrid>
       <w:tr>
         <w:tc>
           <w:tcPr>
-            <w:tcW w:w="349" w:type="dxa"/>
+            <w:tcW w:w="332" w:type="dxa"/>
           </w:tcPr>
           <w:p>
             <w:pPr>
@@ -7023,7 +7061,7 @@
         </w:tc>
         <w:tc>
           <w:tcPr>
-            <w:tcW w:w="2195" w:type="dxa"/>
+            <w:tcW w:w="1871" w:type="dxa"/>
           </w:tcPr>
           <w:p>
             <w:pPr>
@@ -7046,7 +7084,7 @@
         </w:tc>
         <w:tc>
           <w:tcPr>
-            <w:tcW w:w="2047" w:type="dxa"/>
+            <w:tcW w:w="2538" w:type="dxa"/>
           </w:tcPr>
           <w:p>
             <w:pPr>
@@ -7069,7 +7107,7 @@
         </w:tc>
         <w:tc>
           <w:tcPr>
-            <w:tcW w:w="2245" w:type="dxa"/>
+            <w:tcW w:w="2347" w:type="dxa"/>
           </w:tcPr>
           <w:p>
             <w:pPr>
@@ -7092,7 +7130,7 @@
         </w:tc>
         <w:tc>
           <w:tcPr>
-            <w:tcW w:w="2514" w:type="dxa"/>
+            <w:tcW w:w="2262" w:type="dxa"/>
           </w:tcPr>
           <w:p>
             <w:pPr>
@@ -7117,7 +7155,7 @@
       <w:tr>
         <w:tc>
           <w:tcPr>
-            <w:tcW w:w="349" w:type="dxa"/>
+            <w:tcW w:w="332" w:type="dxa"/>
             <w:vMerge w:val="restart"/>
             <w:vAlign w:val="center"/>
           </w:tcPr>
@@ -7142,7 +7180,7 @@
         </w:tc>
         <w:tc>
           <w:tcPr>
-            <w:tcW w:w="2195" w:type="dxa"/>
+            <w:tcW w:w="1871" w:type="dxa"/>
             <w:vMerge w:val="restart"/>
             <w:vAlign w:val="center"/>
           </w:tcPr>
@@ -7167,17 +7205,18 @@
         </w:tc>
         <w:tc>
           <w:tcPr>
-            <w:tcW w:w="2047" w:type="dxa"/>
-          </w:tcPr>
-          <w:p>
-            <w:pPr>
-              <w:pStyle w:val="ListParagraph"/>
-              <w:ind w:left="0"/>
-              <w:rPr>
-                <w:rFonts w:cs="Times New Roman"/>
-                <w:szCs w:val="24"/>
-              </w:rPr>
-            </w:pPr>
+            <w:tcW w:w="2538" w:type="dxa"/>
+          </w:tcPr>
+          <w:p>
+            <w:pPr>
+              <w:pStyle w:val="ListParagraph"/>
+              <w:ind w:left="0"/>
+              <w:rPr>
+                <w:rFonts w:cs="Times New Roman"/>
+                <w:szCs w:val="24"/>
+              </w:rPr>
+            </w:pPr>
+            <w:proofErr w:type="gramStart"/>
             <w:r>
               <w:rPr>
                 <w:rFonts w:cs="Times New Roman"/>
@@ -7185,11 +7224,12 @@
               </w:rPr>
               <w:t>utils.Utils</w:t>
             </w:r>
-          </w:p>
-        </w:tc>
-        <w:tc>
-          <w:tcPr>
-            <w:tcW w:w="2245" w:type="dxa"/>
+            <w:proofErr w:type="gramEnd"/>
+          </w:p>
+        </w:tc>
+        <w:tc>
+          <w:tcPr>
+            <w:tcW w:w="2347" w:type="dxa"/>
           </w:tcPr>
           <w:p>
             <w:pPr>
@@ -7219,7 +7259,7 @@
         </w:tc>
         <w:tc>
           <w:tcPr>
-            <w:tcW w:w="2514" w:type="dxa"/>
+            <w:tcW w:w="2262" w:type="dxa"/>
           </w:tcPr>
           <w:p>
             <w:pPr>
@@ -7252,7 +7292,7 @@
       <w:tr>
         <w:tc>
           <w:tcPr>
-            <w:tcW w:w="349" w:type="dxa"/>
+            <w:tcW w:w="332" w:type="dxa"/>
             <w:vMerge/>
           </w:tcPr>
           <w:p>
@@ -7268,7 +7308,7 @@
         </w:tc>
         <w:tc>
           <w:tcPr>
-            <w:tcW w:w="2195" w:type="dxa"/>
+            <w:tcW w:w="1871" w:type="dxa"/>
             <w:vMerge/>
           </w:tcPr>
           <w:p>
@@ -7284,23 +7324,32 @@
         </w:tc>
         <w:tc>
           <w:tcPr>
-            <w:tcW w:w="2047" w:type="dxa"/>
-          </w:tcPr>
-          <w:p>
-            <w:pPr>
-              <w:pStyle w:val="ListParagraph"/>
-              <w:ind w:left="0"/>
-              <w:rPr>
-                <w:rFonts w:cs="Times New Roman"/>
-                <w:szCs w:val="24"/>
-              </w:rPr>
-            </w:pPr>
-            <w:r>
-              <w:rPr>
-                <w:rFonts w:cs="Times New Roman"/>
-                <w:szCs w:val="24"/>
-              </w:rPr>
-              <w:t>views.screen.home.</w:t>
+            <w:tcW w:w="2538" w:type="dxa"/>
+          </w:tcPr>
+          <w:p>
+            <w:pPr>
+              <w:pStyle w:val="ListParagraph"/>
+              <w:ind w:left="0"/>
+              <w:rPr>
+                <w:rFonts w:cs="Times New Roman"/>
+                <w:szCs w:val="24"/>
+              </w:rPr>
+            </w:pPr>
+            <w:proofErr w:type="gramStart"/>
+            <w:r>
+              <w:rPr>
+                <w:rFonts w:cs="Times New Roman"/>
+                <w:szCs w:val="24"/>
+              </w:rPr>
+              <w:t>views.screen</w:t>
+            </w:r>
+            <w:proofErr w:type="gramEnd"/>
+            <w:r>
+              <w:rPr>
+                <w:rFonts w:cs="Times New Roman"/>
+                <w:szCs w:val="24"/>
+              </w:rPr>
+              <w:t>.home.</w:t>
             </w:r>
           </w:p>
           <w:p>
@@ -7323,7 +7372,7 @@
         </w:tc>
         <w:tc>
           <w:tcPr>
-            <w:tcW w:w="2245" w:type="dxa"/>
+            <w:tcW w:w="2347" w:type="dxa"/>
           </w:tcPr>
           <w:p>
             <w:pPr>
@@ -7345,7 +7394,7 @@
         </w:tc>
         <w:tc>
           <w:tcPr>
-            <w:tcW w:w="2514" w:type="dxa"/>
+            <w:tcW w:w="2262" w:type="dxa"/>
           </w:tcPr>
           <w:p>
             <w:pPr>
@@ -7369,7 +7418,7 @@
       <w:tr>
         <w:tc>
           <w:tcPr>
-            <w:tcW w:w="349" w:type="dxa"/>
+            <w:tcW w:w="332" w:type="dxa"/>
             <w:vMerge/>
           </w:tcPr>
           <w:p>
@@ -7385,7 +7434,7 @@
         </w:tc>
         <w:tc>
           <w:tcPr>
-            <w:tcW w:w="2195" w:type="dxa"/>
+            <w:tcW w:w="1871" w:type="dxa"/>
             <w:vMerge/>
           </w:tcPr>
           <w:p>
@@ -7401,23 +7450,32 @@
         </w:tc>
         <w:tc>
           <w:tcPr>
-            <w:tcW w:w="2047" w:type="dxa"/>
-          </w:tcPr>
-          <w:p>
-            <w:pPr>
-              <w:pStyle w:val="ListParagraph"/>
-              <w:ind w:left="0"/>
-              <w:rPr>
-                <w:rFonts w:cs="Times New Roman"/>
-                <w:szCs w:val="24"/>
-              </w:rPr>
-            </w:pPr>
-            <w:r>
-              <w:rPr>
-                <w:rFonts w:cs="Times New Roman"/>
-                <w:szCs w:val="24"/>
-              </w:rPr>
-              <w:t>views.screen.</w:t>
+            <w:tcW w:w="2538" w:type="dxa"/>
+          </w:tcPr>
+          <w:p>
+            <w:pPr>
+              <w:pStyle w:val="ListParagraph"/>
+              <w:ind w:left="0"/>
+              <w:rPr>
+                <w:rFonts w:cs="Times New Roman"/>
+                <w:szCs w:val="24"/>
+              </w:rPr>
+            </w:pPr>
+            <w:proofErr w:type="gramStart"/>
+            <w:r>
+              <w:rPr>
+                <w:rFonts w:cs="Times New Roman"/>
+                <w:szCs w:val="24"/>
+              </w:rPr>
+              <w:t>views.screen</w:t>
+            </w:r>
+            <w:proofErr w:type="gramEnd"/>
+            <w:r>
+              <w:rPr>
+                <w:rFonts w:cs="Times New Roman"/>
+                <w:szCs w:val="24"/>
+              </w:rPr>
+              <w:t>.</w:t>
             </w:r>
           </w:p>
           <w:p>
@@ -7457,7 +7515,7 @@
         </w:tc>
         <w:tc>
           <w:tcPr>
-            <w:tcW w:w="2245" w:type="dxa"/>
+            <w:tcW w:w="2347" w:type="dxa"/>
           </w:tcPr>
           <w:p>
             <w:pPr>
@@ -7479,7 +7537,7 @@
         </w:tc>
         <w:tc>
           <w:tcPr>
-            <w:tcW w:w="2514" w:type="dxa"/>
+            <w:tcW w:w="2262" w:type="dxa"/>
           </w:tcPr>
           <w:p>
             <w:pPr>
@@ -7503,7 +7561,7 @@
       <w:tr>
         <w:tc>
           <w:tcPr>
-            <w:tcW w:w="349" w:type="dxa"/>
+            <w:tcW w:w="332" w:type="dxa"/>
             <w:vMerge/>
           </w:tcPr>
           <w:p>
@@ -7519,7 +7577,7 @@
         </w:tc>
         <w:tc>
           <w:tcPr>
-            <w:tcW w:w="2195" w:type="dxa"/>
+            <w:tcW w:w="1871" w:type="dxa"/>
             <w:vMerge/>
           </w:tcPr>
           <w:p>
@@ -7535,23 +7593,32 @@
         </w:tc>
         <w:tc>
           <w:tcPr>
-            <w:tcW w:w="2047" w:type="dxa"/>
-          </w:tcPr>
-          <w:p>
-            <w:pPr>
-              <w:pStyle w:val="ListParagraph"/>
-              <w:ind w:left="0"/>
-              <w:rPr>
-                <w:rFonts w:cs="Times New Roman"/>
-                <w:szCs w:val="24"/>
-              </w:rPr>
-            </w:pPr>
-            <w:r>
-              <w:rPr>
-                <w:rFonts w:cs="Times New Roman"/>
-                <w:szCs w:val="24"/>
-              </w:rPr>
-              <w:t>views.screen.</w:t>
+            <w:tcW w:w="2538" w:type="dxa"/>
+          </w:tcPr>
+          <w:p>
+            <w:pPr>
+              <w:pStyle w:val="ListParagraph"/>
+              <w:ind w:left="0"/>
+              <w:rPr>
+                <w:rFonts w:cs="Times New Roman"/>
+                <w:szCs w:val="24"/>
+              </w:rPr>
+            </w:pPr>
+            <w:proofErr w:type="gramStart"/>
+            <w:r>
+              <w:rPr>
+                <w:rFonts w:cs="Times New Roman"/>
+                <w:szCs w:val="24"/>
+              </w:rPr>
+              <w:t>views.screen</w:t>
+            </w:r>
+            <w:proofErr w:type="gramEnd"/>
+            <w:r>
+              <w:rPr>
+                <w:rFonts w:cs="Times New Roman"/>
+                <w:szCs w:val="24"/>
+              </w:rPr>
+              <w:t>.</w:t>
             </w:r>
           </w:p>
           <w:p>
@@ -7608,7 +7675,7 @@
         </w:tc>
         <w:tc>
           <w:tcPr>
-            <w:tcW w:w="2245" w:type="dxa"/>
+            <w:tcW w:w="2347" w:type="dxa"/>
           </w:tcPr>
           <w:p>
             <w:pPr>
@@ -7630,7 +7697,7 @@
         </w:tc>
         <w:tc>
           <w:tcPr>
-            <w:tcW w:w="2514" w:type="dxa"/>
+            <w:tcW w:w="2262" w:type="dxa"/>
           </w:tcPr>
           <w:p>
             <w:pPr>
@@ -7654,7 +7721,7 @@
       <w:tr>
         <w:tc>
           <w:tcPr>
-            <w:tcW w:w="349" w:type="dxa"/>
+            <w:tcW w:w="332" w:type="dxa"/>
             <w:vMerge/>
           </w:tcPr>
           <w:p>
@@ -7670,7 +7737,7 @@
         </w:tc>
         <w:tc>
           <w:tcPr>
-            <w:tcW w:w="2195" w:type="dxa"/>
+            <w:tcW w:w="1871" w:type="dxa"/>
             <w:vMerge/>
           </w:tcPr>
           <w:p>
@@ -7686,7 +7753,7 @@
         </w:tc>
         <w:tc>
           <w:tcPr>
-            <w:tcW w:w="2047" w:type="dxa"/>
+            <w:tcW w:w="2538" w:type="dxa"/>
           </w:tcPr>
           <w:p>
             <w:pPr>
@@ -7725,7 +7792,7 @@
         </w:tc>
         <w:tc>
           <w:tcPr>
-            <w:tcW w:w="2245" w:type="dxa"/>
+            <w:tcW w:w="2347" w:type="dxa"/>
           </w:tcPr>
           <w:p>
             <w:pPr>
@@ -7747,7 +7814,7 @@
         </w:tc>
         <w:tc>
           <w:tcPr>
-            <w:tcW w:w="2514" w:type="dxa"/>
+            <w:tcW w:w="2262" w:type="dxa"/>
           </w:tcPr>
           <w:p>
             <w:pPr>
@@ -7771,7 +7838,7 @@
       <w:tr>
         <w:tc>
           <w:tcPr>
-            <w:tcW w:w="349" w:type="dxa"/>
+            <w:tcW w:w="332" w:type="dxa"/>
             <w:vMerge/>
           </w:tcPr>
           <w:p>
@@ -7787,7 +7854,7 @@
         </w:tc>
         <w:tc>
           <w:tcPr>
-            <w:tcW w:w="2195" w:type="dxa"/>
+            <w:tcW w:w="1871" w:type="dxa"/>
             <w:vMerge/>
           </w:tcPr>
           <w:p>
@@ -7803,7 +7870,7 @@
         </w:tc>
         <w:tc>
           <w:tcPr>
-            <w:tcW w:w="2047" w:type="dxa"/>
+            <w:tcW w:w="2538" w:type="dxa"/>
           </w:tcPr>
           <w:p>
             <w:pPr>
@@ -7825,7 +7892,7 @@
         </w:tc>
         <w:tc>
           <w:tcPr>
-            <w:tcW w:w="2245" w:type="dxa"/>
+            <w:tcW w:w="2347" w:type="dxa"/>
           </w:tcPr>
           <w:p>
             <w:pPr>
@@ -7847,7 +7914,7 @@
         </w:tc>
         <w:tc>
           <w:tcPr>
-            <w:tcW w:w="2514" w:type="dxa"/>
+            <w:tcW w:w="2262" w:type="dxa"/>
           </w:tcPr>
           <w:p>
             <w:pPr>
@@ -7864,284 +7931,288 @@
       <w:tr>
         <w:tc>
           <w:tcPr>
-            <w:tcW w:w="349" w:type="dxa"/>
-          </w:tcPr>
-          <w:p>
-            <w:pPr>
-              <w:pStyle w:val="ListParagraph"/>
-              <w:ind w:left="0"/>
-              <w:rPr>
-                <w:rFonts w:cs="Times New Roman"/>
-                <w:szCs w:val="24"/>
-              </w:rPr>
-            </w:pPr>
-            <w:r>
-              <w:rPr>
-                <w:rFonts w:cs="Times New Roman"/>
-                <w:szCs w:val="24"/>
-              </w:rPr>
-              <w:t>2</w:t>
-            </w:r>
-          </w:p>
-        </w:tc>
-        <w:tc>
-          <w:tcPr>
-            <w:tcW w:w="2195" w:type="dxa"/>
-          </w:tcPr>
-          <w:p>
-            <w:pPr>
-              <w:pStyle w:val="ListParagraph"/>
-              <w:ind w:left="0"/>
-              <w:rPr>
-                <w:rFonts w:cs="Times New Roman"/>
-                <w:szCs w:val="24"/>
-              </w:rPr>
-            </w:pPr>
-            <w:r>
-              <w:rPr>
-                <w:rFonts w:cs="Times New Roman"/>
-                <w:szCs w:val="24"/>
-              </w:rPr>
-              <w:t>Logical cohesion</w:t>
-            </w:r>
-          </w:p>
-        </w:tc>
-        <w:tc>
-          <w:tcPr>
-            <w:tcW w:w="2047" w:type="dxa"/>
-          </w:tcPr>
-          <w:p>
-            <w:pPr>
-              <w:pStyle w:val="ListParagraph"/>
-              <w:ind w:left="0"/>
-              <w:rPr>
-                <w:rFonts w:cs="Times New Roman"/>
-                <w:szCs w:val="24"/>
-              </w:rPr>
-            </w:pPr>
-            <w:r>
-              <w:rPr>
-                <w:rFonts w:cs="Times New Roman"/>
-                <w:szCs w:val="24"/>
-              </w:rPr>
-              <w:t>utils.</w:t>
-            </w:r>
-          </w:p>
-          <w:p>
-            <w:pPr>
-              <w:pStyle w:val="ListParagraph"/>
-              <w:ind w:left="0"/>
-              <w:rPr>
-                <w:rFonts w:cs="Times New Roman"/>
-                <w:szCs w:val="24"/>
-              </w:rPr>
-            </w:pPr>
-            <w:r>
-              <w:rPr>
-                <w:rFonts w:cs="Times New Roman"/>
-                <w:szCs w:val="24"/>
-              </w:rPr>
-              <w:t>ApplicationInterface</w:t>
-            </w:r>
-          </w:p>
-        </w:tc>
-        <w:tc>
-          <w:tcPr>
-            <w:tcW w:w="2245" w:type="dxa"/>
-          </w:tcPr>
-          <w:p>
-            <w:pPr>
-              <w:pStyle w:val="ListParagraph"/>
-              <w:ind w:left="0"/>
-              <w:rPr>
-                <w:rFonts w:cs="Times New Roman"/>
-                <w:szCs w:val="24"/>
-              </w:rPr>
-            </w:pPr>
-            <w:r>
-              <w:rPr>
-                <w:rFonts w:cs="Times New Roman"/>
-                <w:szCs w:val="24"/>
-              </w:rPr>
-              <w:t>Các methods get và post của class đang có mức độ logical cohesion</w:t>
-            </w:r>
-          </w:p>
-        </w:tc>
-        <w:tc>
-          <w:tcPr>
-            <w:tcW w:w="2514" w:type="dxa"/>
-          </w:tcPr>
-          <w:p>
-            <w:pPr>
-              <w:pStyle w:val="ListParagraph"/>
-              <w:ind w:left="0"/>
-              <w:rPr>
-                <w:rFonts w:cs="Times New Roman"/>
-                <w:szCs w:val="24"/>
-              </w:rPr>
-            </w:pPr>
-            <w:r>
-              <w:rPr>
-                <w:rFonts w:cs="Times New Roman"/>
-                <w:szCs w:val="24"/>
-              </w:rPr>
-              <w:t xml:space="preserve">Các methods vừa liệt kê của class ApplicationInterface chỉ có liên kết với </w:t>
-            </w:r>
+            <w:tcW w:w="332" w:type="dxa"/>
+          </w:tcPr>
+          <w:p>
+            <w:pPr>
+              <w:pStyle w:val="ListParagraph"/>
+              <w:ind w:left="0"/>
+              <w:rPr>
+                <w:rFonts w:cs="Times New Roman"/>
+                <w:szCs w:val="24"/>
+              </w:rPr>
+            </w:pPr>
+          </w:p>
+        </w:tc>
+        <w:tc>
+          <w:tcPr>
+            <w:tcW w:w="1871" w:type="dxa"/>
+          </w:tcPr>
+          <w:p>
+            <w:pPr>
+              <w:pStyle w:val="ListParagraph"/>
+              <w:ind w:left="0"/>
+              <w:rPr>
+                <w:rFonts w:cs="Times New Roman"/>
+                <w:szCs w:val="24"/>
+              </w:rPr>
+            </w:pPr>
+          </w:p>
+        </w:tc>
+        <w:tc>
+          <w:tcPr>
+            <w:tcW w:w="2538" w:type="dxa"/>
+          </w:tcPr>
+          <w:p>
+            <w:pPr>
+              <w:pStyle w:val="ListParagraph"/>
+              <w:ind w:left="0"/>
+              <w:rPr>
+                <w:rFonts w:cs="Times New Roman"/>
+                <w:szCs w:val="24"/>
+              </w:rPr>
+            </w:pPr>
+            <w:r>
+              <w:rPr>
+                <w:rFonts w:cs="Times New Roman"/>
+                <w:szCs w:val="24"/>
+              </w:rPr>
+              <w:t>controller.</w:t>
+            </w:r>
+          </w:p>
+          <w:p>
+            <w:pPr>
+              <w:pStyle w:val="ListParagraph"/>
+              <w:ind w:left="0"/>
+              <w:rPr>
+                <w:rFonts w:cs="Times New Roman"/>
+                <w:szCs w:val="24"/>
+              </w:rPr>
+            </w:pPr>
             <w:r>
               <w:rPr>
                 <w:rFonts w:cs="Times New Roman"/>
                 <w:szCs w:val="24"/>
               </w:rPr>
               <w:lastRenderedPageBreak/>
-              <w:t>nhau một cách logic</w:t>
-            </w:r>
-            <w:r>
-              <w:rPr>
-                <w:rFonts w:cs="Times New Roman"/>
-                <w:szCs w:val="24"/>
-              </w:rPr>
-              <w:t xml:space="preserve"> khi cùng thực hiện việc gọi tới một</w:t>
-            </w:r>
-            <w:r>
-              <w:rPr>
-                <w:rFonts w:cs="Times New Roman"/>
-                <w:szCs w:val="24"/>
-              </w:rPr>
-              <w:t xml:space="preserve"> API bên ngoài hệ thống</w:t>
-            </w:r>
-            <w:r>
-              <w:rPr>
-                <w:rFonts w:cs="Times New Roman"/>
-                <w:szCs w:val="24"/>
-              </w:rPr>
-              <w:t xml:space="preserve"> </w:t>
-            </w:r>
-            <w:r>
-              <w:rPr>
-                <w:rFonts w:cs="Times New Roman"/>
-                <w:szCs w:val="24"/>
-              </w:rPr>
-              <w:t xml:space="preserve">chứ không phải liên </w:t>
-            </w:r>
-            <w:r>
-              <w:rPr>
-                <w:rFonts w:cs="Times New Roman"/>
-                <w:szCs w:val="24"/>
-              </w:rPr>
-              <w:t>kết chặt chẽ với nhau về mặt chức năng</w:t>
-            </w:r>
+              <w:t>AuthenticationController</w:t>
+            </w:r>
+          </w:p>
+        </w:tc>
+        <w:tc>
+          <w:tcPr>
+            <w:tcW w:w="2347" w:type="dxa"/>
+          </w:tcPr>
+          <w:p>
+            <w:pPr>
+              <w:pStyle w:val="ListParagraph"/>
+              <w:ind w:left="0"/>
+              <w:rPr>
+                <w:rFonts w:cs="Times New Roman"/>
+                <w:szCs w:val="24"/>
+              </w:rPr>
+            </w:pPr>
+            <w:r>
+              <w:rPr>
+                <w:rFonts w:cs="Times New Roman"/>
+                <w:szCs w:val="24"/>
+              </w:rPr>
+              <w:lastRenderedPageBreak/>
+              <w:t xml:space="preserve">Method md5 có nhiệm vụ </w:t>
+            </w:r>
+            <w:r>
+              <w:rPr>
+                <w:rFonts w:cs="Times New Roman"/>
+                <w:szCs w:val="24"/>
+              </w:rPr>
+              <w:t xml:space="preserve">sinh </w:t>
+            </w:r>
+            <w:r>
+              <w:rPr>
+                <w:rFonts w:cs="Times New Roman"/>
+                <w:szCs w:val="24"/>
+              </w:rPr>
+              <w:lastRenderedPageBreak/>
+              <w:t xml:space="preserve">message digest, không liên quan tới nghiệp vụ thực hiện xác minh người dùng </w:t>
+            </w:r>
+          </w:p>
+        </w:tc>
+        <w:tc>
+          <w:tcPr>
+            <w:tcW w:w="2262" w:type="dxa"/>
+          </w:tcPr>
+          <w:p>
+            <w:pPr>
+              <w:pStyle w:val="ListParagraph"/>
+              <w:ind w:left="0"/>
+              <w:rPr>
+                <w:rFonts w:cs="Times New Roman"/>
+                <w:szCs w:val="24"/>
+              </w:rPr>
+            </w:pPr>
           </w:p>
         </w:tc>
       </w:tr>
       <w:tr>
         <w:tc>
           <w:tcPr>
-            <w:tcW w:w="349" w:type="dxa"/>
-          </w:tcPr>
-          <w:p>
-            <w:pPr>
-              <w:pStyle w:val="ListParagraph"/>
-              <w:ind w:left="0"/>
-              <w:rPr>
-                <w:rFonts w:cs="Times New Roman"/>
-                <w:szCs w:val="24"/>
-              </w:rPr>
-            </w:pPr>
-            <w:r>
-              <w:rPr>
-                <w:rFonts w:cs="Times New Roman"/>
-                <w:szCs w:val="24"/>
-              </w:rPr>
-              <w:lastRenderedPageBreak/>
-              <w:t>3</w:t>
-            </w:r>
-          </w:p>
-        </w:tc>
-        <w:tc>
-          <w:tcPr>
-            <w:tcW w:w="2195" w:type="dxa"/>
-          </w:tcPr>
-          <w:p>
-            <w:pPr>
-              <w:pStyle w:val="ListParagraph"/>
-              <w:ind w:left="0"/>
-              <w:rPr>
-                <w:rFonts w:cs="Times New Roman"/>
-                <w:szCs w:val="24"/>
-              </w:rPr>
-            </w:pPr>
-            <w:r>
-              <w:rPr>
-                <w:rFonts w:cs="Times New Roman"/>
-                <w:szCs w:val="24"/>
-              </w:rPr>
-              <w:t>Temporal cohesion</w:t>
-            </w:r>
-          </w:p>
-        </w:tc>
-        <w:tc>
-          <w:tcPr>
-            <w:tcW w:w="2047" w:type="dxa"/>
-          </w:tcPr>
-          <w:p>
-            <w:pPr>
-              <w:pStyle w:val="ListParagraph"/>
-              <w:ind w:left="0"/>
-              <w:rPr>
-                <w:rFonts w:cs="Times New Roman"/>
-                <w:szCs w:val="24"/>
-              </w:rPr>
-            </w:pPr>
-            <w:r>
-              <w:rPr>
-                <w:rFonts w:cs="Times New Roman"/>
-                <w:szCs w:val="24"/>
-              </w:rPr>
-              <w:t>Không có</w:t>
-            </w:r>
-          </w:p>
-        </w:tc>
-        <w:tc>
-          <w:tcPr>
-            <w:tcW w:w="2245" w:type="dxa"/>
-          </w:tcPr>
-          <w:p>
-            <w:pPr>
-              <w:pStyle w:val="ListParagraph"/>
-              <w:ind w:left="0"/>
-              <w:rPr>
-                <w:rFonts w:cs="Times New Roman"/>
-                <w:szCs w:val="24"/>
-              </w:rPr>
-            </w:pPr>
-            <w:r>
-              <w:rPr>
-                <w:rFonts w:cs="Times New Roman"/>
-                <w:szCs w:val="24"/>
-              </w:rPr>
-              <w:t>Không có</w:t>
-            </w:r>
-          </w:p>
-        </w:tc>
-        <w:tc>
-          <w:tcPr>
-            <w:tcW w:w="2514" w:type="dxa"/>
-          </w:tcPr>
-          <w:p>
-            <w:pPr>
-              <w:pStyle w:val="ListParagraph"/>
-              <w:ind w:left="0"/>
-              <w:rPr>
-                <w:rFonts w:cs="Times New Roman"/>
-                <w:szCs w:val="24"/>
-              </w:rPr>
-            </w:pPr>
-            <w:r>
-              <w:rPr>
-                <w:rFonts w:cs="Times New Roman"/>
-                <w:szCs w:val="24"/>
-              </w:rPr>
-              <w:t>Không có</w:t>
+            <w:tcW w:w="332" w:type="dxa"/>
+          </w:tcPr>
+          <w:p>
+            <w:pPr>
+              <w:pStyle w:val="ListParagraph"/>
+              <w:ind w:left="0"/>
+              <w:rPr>
+                <w:rFonts w:cs="Times New Roman"/>
+                <w:szCs w:val="24"/>
+              </w:rPr>
+            </w:pPr>
+            <w:r>
+              <w:rPr>
+                <w:rFonts w:cs="Times New Roman"/>
+                <w:szCs w:val="24"/>
+              </w:rPr>
+              <w:t>2</w:t>
+            </w:r>
+          </w:p>
+        </w:tc>
+        <w:tc>
+          <w:tcPr>
+            <w:tcW w:w="1871" w:type="dxa"/>
+          </w:tcPr>
+          <w:p>
+            <w:pPr>
+              <w:pStyle w:val="ListParagraph"/>
+              <w:ind w:left="0"/>
+              <w:rPr>
+                <w:rFonts w:cs="Times New Roman"/>
+                <w:szCs w:val="24"/>
+              </w:rPr>
+            </w:pPr>
+            <w:r>
+              <w:rPr>
+                <w:rFonts w:cs="Times New Roman"/>
+                <w:szCs w:val="24"/>
+              </w:rPr>
+              <w:t>Logical cohesion</w:t>
+            </w:r>
+          </w:p>
+        </w:tc>
+        <w:tc>
+          <w:tcPr>
+            <w:tcW w:w="2538" w:type="dxa"/>
+          </w:tcPr>
+          <w:p>
+            <w:pPr>
+              <w:pStyle w:val="ListParagraph"/>
+              <w:ind w:left="0"/>
+              <w:rPr>
+                <w:rFonts w:cs="Times New Roman"/>
+                <w:szCs w:val="24"/>
+              </w:rPr>
+            </w:pPr>
+            <w:r>
+              <w:rPr>
+                <w:rFonts w:cs="Times New Roman"/>
+                <w:szCs w:val="24"/>
+              </w:rPr>
+              <w:t>utils.</w:t>
+            </w:r>
+          </w:p>
+          <w:p>
+            <w:pPr>
+              <w:pStyle w:val="ListParagraph"/>
+              <w:ind w:left="0"/>
+              <w:rPr>
+                <w:rFonts w:cs="Times New Roman"/>
+                <w:szCs w:val="24"/>
+              </w:rPr>
+            </w:pPr>
+            <w:r>
+              <w:rPr>
+                <w:rFonts w:cs="Times New Roman"/>
+                <w:szCs w:val="24"/>
+              </w:rPr>
+              <w:t>ApplicationInterface</w:t>
+            </w:r>
+          </w:p>
+        </w:tc>
+        <w:tc>
+          <w:tcPr>
+            <w:tcW w:w="2347" w:type="dxa"/>
+          </w:tcPr>
+          <w:p>
+            <w:pPr>
+              <w:pStyle w:val="ListParagraph"/>
+              <w:ind w:left="0"/>
+              <w:rPr>
+                <w:rFonts w:cs="Times New Roman"/>
+                <w:szCs w:val="24"/>
+              </w:rPr>
+            </w:pPr>
+            <w:r>
+              <w:rPr>
+                <w:rFonts w:cs="Times New Roman"/>
+                <w:szCs w:val="24"/>
+              </w:rPr>
+              <w:t>Các methods get và post của class đang có mức độ logical cohesion</w:t>
+            </w:r>
+          </w:p>
+        </w:tc>
+        <w:tc>
+          <w:tcPr>
+            <w:tcW w:w="2262" w:type="dxa"/>
+          </w:tcPr>
+          <w:p>
+            <w:pPr>
+              <w:pStyle w:val="ListParagraph"/>
+              <w:ind w:left="0"/>
+              <w:rPr>
+                <w:rFonts w:cs="Times New Roman"/>
+                <w:szCs w:val="24"/>
+              </w:rPr>
+            </w:pPr>
+            <w:r>
+              <w:rPr>
+                <w:rFonts w:cs="Times New Roman"/>
+                <w:szCs w:val="24"/>
+              </w:rPr>
+              <w:t>Các methods vừa liệt kê của class ApplicationInterface chỉ có liên kết với nhau một cách logic</w:t>
+            </w:r>
+            <w:r>
+              <w:rPr>
+                <w:rFonts w:cs="Times New Roman"/>
+                <w:szCs w:val="24"/>
+              </w:rPr>
+              <w:t xml:space="preserve"> khi cùng thực hiện việc gọi tới một</w:t>
+            </w:r>
+            <w:r>
+              <w:rPr>
+                <w:rFonts w:cs="Times New Roman"/>
+                <w:szCs w:val="24"/>
+              </w:rPr>
+              <w:t xml:space="preserve"> API bên ngoài hệ thống</w:t>
+            </w:r>
+            <w:r>
+              <w:rPr>
+                <w:rFonts w:cs="Times New Roman"/>
+                <w:szCs w:val="24"/>
+              </w:rPr>
+              <w:t xml:space="preserve"> </w:t>
+            </w:r>
+            <w:r>
+              <w:rPr>
+                <w:rFonts w:cs="Times New Roman"/>
+                <w:szCs w:val="24"/>
+              </w:rPr>
+              <w:t xml:space="preserve">chứ không phải liên </w:t>
+            </w:r>
+            <w:r>
+              <w:rPr>
+                <w:rFonts w:cs="Times New Roman"/>
+                <w:szCs w:val="24"/>
+              </w:rPr>
+              <w:t>kết chặt chẽ với nhau về mặt chức năng</w:t>
             </w:r>
           </w:p>
         </w:tc>
@@ -8149,201 +8220,111 @@
       <w:tr>
         <w:tc>
           <w:tcPr>
-            <w:tcW w:w="349" w:type="dxa"/>
-          </w:tcPr>
-          <w:p>
-            <w:pPr>
-              <w:pStyle w:val="ListParagraph"/>
-              <w:ind w:left="0"/>
-              <w:rPr>
-                <w:rFonts w:cs="Times New Roman"/>
-                <w:szCs w:val="24"/>
-              </w:rPr>
-            </w:pPr>
-            <w:r>
-              <w:rPr>
-                <w:rFonts w:cs="Times New Roman"/>
-                <w:szCs w:val="24"/>
-              </w:rPr>
-              <w:t>4</w:t>
-            </w:r>
-          </w:p>
-        </w:tc>
-        <w:tc>
-          <w:tcPr>
-            <w:tcW w:w="2195" w:type="dxa"/>
-          </w:tcPr>
-          <w:p>
-            <w:pPr>
-              <w:pStyle w:val="ListParagraph"/>
-              <w:ind w:left="0"/>
-              <w:rPr>
-                <w:rFonts w:cs="Times New Roman"/>
-                <w:szCs w:val="24"/>
-              </w:rPr>
-            </w:pPr>
-            <w:r>
-              <w:rPr>
-                <w:rFonts w:cs="Times New Roman"/>
-                <w:szCs w:val="24"/>
-              </w:rPr>
-              <w:t>Procedure cohesion</w:t>
-            </w:r>
-          </w:p>
-        </w:tc>
-        <w:tc>
-          <w:tcPr>
-            <w:tcW w:w="2047" w:type="dxa"/>
-          </w:tcPr>
-          <w:p>
-            <w:pPr>
-              <w:pStyle w:val="ListParagraph"/>
-              <w:ind w:left="0"/>
-              <w:rPr>
-                <w:rFonts w:cs="Times New Roman"/>
-                <w:szCs w:val="24"/>
-              </w:rPr>
-            </w:pPr>
-            <w:r>
-              <w:rPr>
-                <w:rFonts w:cs="Times New Roman"/>
-                <w:szCs w:val="24"/>
-              </w:rPr>
-              <w:t>c</w:t>
-            </w:r>
-            <w:r>
-              <w:rPr>
-                <w:rFonts w:cs="Times New Roman"/>
-                <w:szCs w:val="24"/>
-              </w:rPr>
-              <w:t>ontroller.</w:t>
-            </w:r>
-          </w:p>
-          <w:p>
-            <w:pPr>
-              <w:pStyle w:val="ListParagraph"/>
-              <w:ind w:left="0"/>
-              <w:rPr>
-                <w:rFonts w:cs="Times New Roman"/>
-                <w:szCs w:val="24"/>
-              </w:rPr>
-            </w:pPr>
-            <w:r>
-              <w:rPr>
-                <w:rFonts w:cs="Times New Roman"/>
-                <w:szCs w:val="24"/>
-              </w:rPr>
-              <w:t>PlaceOrder</w:t>
-            </w:r>
-          </w:p>
-          <w:p>
-            <w:pPr>
-              <w:pStyle w:val="ListParagraph"/>
-              <w:ind w:left="0"/>
-              <w:rPr>
-                <w:rFonts w:cs="Times New Roman"/>
-                <w:szCs w:val="24"/>
-              </w:rPr>
-            </w:pPr>
-            <w:r>
-              <w:rPr>
-                <w:rFonts w:cs="Times New Roman"/>
-                <w:szCs w:val="24"/>
-              </w:rPr>
-              <w:t>Controller</w:t>
-            </w:r>
-          </w:p>
-        </w:tc>
-        <w:tc>
-          <w:tcPr>
-            <w:tcW w:w="2245" w:type="dxa"/>
-          </w:tcPr>
-          <w:p>
-            <w:pPr>
-              <w:pStyle w:val="ListParagraph"/>
-              <w:ind w:left="0"/>
-              <w:rPr>
-                <w:rFonts w:cs="Times New Roman"/>
-                <w:szCs w:val="24"/>
-              </w:rPr>
-            </w:pPr>
-            <w:r>
-              <w:rPr>
-                <w:rFonts w:cs="Times New Roman"/>
-                <w:szCs w:val="24"/>
-              </w:rPr>
-              <w:t xml:space="preserve">Các methods validatePhoneNumber, </w:t>
-            </w:r>
-            <w:r>
-              <w:rPr>
-                <w:rFonts w:cs="Times New Roman"/>
-                <w:szCs w:val="24"/>
-              </w:rPr>
-              <w:t>validateDeliveryInfo, validateName và validateAddress</w:t>
-            </w:r>
-            <w:r>
-              <w:rPr>
-                <w:rFonts w:cs="Times New Roman"/>
-                <w:szCs w:val="24"/>
-              </w:rPr>
-              <w:t xml:space="preserve"> đang có mức độ </w:t>
-            </w:r>
-            <w:r>
-              <w:rPr>
-                <w:rFonts w:cs="Times New Roman"/>
-                <w:szCs w:val="24"/>
-              </w:rPr>
-              <w:t>procedure cohesion</w:t>
-            </w:r>
-          </w:p>
-        </w:tc>
-        <w:tc>
-          <w:tcPr>
-            <w:tcW w:w="2514" w:type="dxa"/>
-          </w:tcPr>
-          <w:p>
-            <w:pPr>
-              <w:pStyle w:val="ListParagraph"/>
-              <w:ind w:left="0"/>
-              <w:rPr>
-                <w:rFonts w:cs="Times New Roman"/>
-                <w:szCs w:val="24"/>
-              </w:rPr>
-            </w:pPr>
-            <w:r>
-              <w:rPr>
-                <w:rFonts w:cs="Times New Roman"/>
-                <w:szCs w:val="24"/>
-              </w:rPr>
-              <w:t xml:space="preserve">Các methods vừa liệt kê </w:t>
-            </w:r>
-            <w:r>
-              <w:rPr>
-                <w:rFonts w:cs="Times New Roman"/>
-                <w:szCs w:val="24"/>
-              </w:rPr>
-              <w:t>có liên kết với nhau về mặt chức năng khi cùng thực hiện việc validate dữ liệu người dùng nhập vào, nhưng đây lại không phải nhiệm vụ của lớp PlaceOrderController. Các methods này đang được đặt trong class PlaceOrderController</w:t>
-            </w:r>
-            <w:r>
-              <w:rPr>
-                <w:rFonts w:cs="Times New Roman"/>
-                <w:szCs w:val="24"/>
-              </w:rPr>
-              <w:t xml:space="preserve"> chỉ bởi</w:t>
-            </w:r>
-            <w:r>
-              <w:rPr>
-                <w:rFonts w:cs="Times New Roman"/>
-                <w:szCs w:val="24"/>
-              </w:rPr>
-              <w:t xml:space="preserve"> vì chúng có liên quan </w:t>
-            </w:r>
-            <w:r>
-              <w:rPr>
-                <w:rFonts w:cs="Times New Roman"/>
-                <w:szCs w:val="24"/>
-              </w:rPr>
-              <w:t>trình tự thực thi liên tiếp nhau.</w:t>
+            <w:tcW w:w="332" w:type="dxa"/>
+          </w:tcPr>
+          <w:p>
+            <w:pPr>
+              <w:pStyle w:val="ListParagraph"/>
+              <w:ind w:left="0"/>
+              <w:rPr>
+                <w:rFonts w:cs="Times New Roman"/>
+                <w:szCs w:val="24"/>
+              </w:rPr>
+            </w:pPr>
+            <w:r>
+              <w:rPr>
+                <w:rFonts w:cs="Times New Roman"/>
+                <w:szCs w:val="24"/>
+              </w:rPr>
+              <w:t>3</w:t>
+            </w:r>
+          </w:p>
+        </w:tc>
+        <w:tc>
+          <w:tcPr>
+            <w:tcW w:w="1871" w:type="dxa"/>
+          </w:tcPr>
+          <w:p>
+            <w:pPr>
+              <w:pStyle w:val="ListParagraph"/>
+              <w:ind w:left="0"/>
+              <w:rPr>
+                <w:rFonts w:cs="Times New Roman"/>
+                <w:szCs w:val="24"/>
+              </w:rPr>
+            </w:pPr>
+            <w:r>
+              <w:rPr>
+                <w:rFonts w:cs="Times New Roman"/>
+                <w:szCs w:val="24"/>
+              </w:rPr>
+              <w:t>Temporal cohesion</w:t>
+            </w:r>
+          </w:p>
+        </w:tc>
+        <w:tc>
+          <w:tcPr>
+            <w:tcW w:w="2538" w:type="dxa"/>
+          </w:tcPr>
+          <w:p>
+            <w:pPr>
+              <w:pStyle w:val="ListParagraph"/>
+              <w:ind w:left="0"/>
+              <w:rPr>
+                <w:rFonts w:cs="Times New Roman"/>
+                <w:szCs w:val="24"/>
+              </w:rPr>
+            </w:pPr>
+            <w:r>
+              <w:rPr>
+                <w:rFonts w:cs="Times New Roman"/>
+                <w:szCs w:val="24"/>
+              </w:rPr>
+              <w:t>Không có</w:t>
+            </w:r>
+          </w:p>
+        </w:tc>
+        <w:tc>
+          <w:tcPr>
+            <w:tcW w:w="2347" w:type="dxa"/>
+          </w:tcPr>
+          <w:p>
+            <w:pPr>
+              <w:pStyle w:val="ListParagraph"/>
+              <w:ind w:left="0"/>
+              <w:rPr>
+                <w:rFonts w:cs="Times New Roman"/>
+                <w:szCs w:val="24"/>
+              </w:rPr>
+            </w:pPr>
+            <w:r>
+              <w:rPr>
+                <w:rFonts w:cs="Times New Roman"/>
+                <w:szCs w:val="24"/>
+              </w:rPr>
+              <w:t>Không có</w:t>
+            </w:r>
+          </w:p>
+        </w:tc>
+        <w:tc>
+          <w:tcPr>
+            <w:tcW w:w="2262" w:type="dxa"/>
+          </w:tcPr>
+          <w:p>
+            <w:pPr>
+              <w:pStyle w:val="ListParagraph"/>
+              <w:ind w:left="0"/>
+              <w:rPr>
+                <w:rFonts w:cs="Times New Roman"/>
+                <w:szCs w:val="24"/>
+              </w:rPr>
+            </w:pPr>
+            <w:r>
+              <w:rPr>
+                <w:rFonts w:cs="Times New Roman"/>
+                <w:szCs w:val="24"/>
+              </w:rPr>
+              <w:t>Không có</w:t>
             </w:r>
           </w:p>
         </w:tc>
@@ -8351,111 +8332,209 @@
       <w:tr>
         <w:tc>
           <w:tcPr>
-            <w:tcW w:w="349" w:type="dxa"/>
-          </w:tcPr>
-          <w:p>
-            <w:pPr>
-              <w:pStyle w:val="ListParagraph"/>
-              <w:ind w:left="0"/>
-              <w:rPr>
-                <w:rFonts w:cs="Times New Roman"/>
-                <w:szCs w:val="24"/>
-              </w:rPr>
-            </w:pPr>
-            <w:r>
-              <w:rPr>
-                <w:rFonts w:cs="Times New Roman"/>
-                <w:szCs w:val="24"/>
-              </w:rPr>
-              <w:t>5</w:t>
-            </w:r>
-          </w:p>
-        </w:tc>
-        <w:tc>
-          <w:tcPr>
-            <w:tcW w:w="2195" w:type="dxa"/>
-          </w:tcPr>
-          <w:p>
-            <w:pPr>
-              <w:pStyle w:val="ListParagraph"/>
-              <w:ind w:left="0"/>
-              <w:rPr>
-                <w:rFonts w:cs="Times New Roman"/>
-                <w:szCs w:val="24"/>
-              </w:rPr>
-            </w:pPr>
-            <w:r>
-              <w:rPr>
-                <w:rFonts w:cs="Times New Roman"/>
-                <w:szCs w:val="24"/>
-              </w:rPr>
-              <w:t>Communicational cohesion</w:t>
-            </w:r>
-          </w:p>
-        </w:tc>
-        <w:tc>
-          <w:tcPr>
-            <w:tcW w:w="2047" w:type="dxa"/>
-          </w:tcPr>
-          <w:p>
-            <w:pPr>
-              <w:pStyle w:val="ListParagraph"/>
-              <w:ind w:left="0"/>
-              <w:rPr>
-                <w:rFonts w:cs="Times New Roman"/>
-                <w:szCs w:val="24"/>
-              </w:rPr>
-            </w:pPr>
-            <w:r>
-              <w:rPr>
-                <w:rFonts w:cs="Times New Roman"/>
-                <w:szCs w:val="24"/>
-              </w:rPr>
-              <w:t>Không có</w:t>
-            </w:r>
-          </w:p>
-        </w:tc>
-        <w:tc>
-          <w:tcPr>
-            <w:tcW w:w="2245" w:type="dxa"/>
-          </w:tcPr>
-          <w:p>
-            <w:pPr>
-              <w:pStyle w:val="ListParagraph"/>
-              <w:ind w:left="0"/>
-              <w:rPr>
-                <w:rFonts w:cs="Times New Roman"/>
-                <w:szCs w:val="24"/>
-              </w:rPr>
-            </w:pPr>
-            <w:r>
-              <w:rPr>
-                <w:rFonts w:cs="Times New Roman"/>
-                <w:szCs w:val="24"/>
-              </w:rPr>
-              <w:t>Không có</w:t>
-            </w:r>
-          </w:p>
-        </w:tc>
-        <w:tc>
-          <w:tcPr>
-            <w:tcW w:w="2514" w:type="dxa"/>
-          </w:tcPr>
-          <w:p>
-            <w:pPr>
-              <w:pStyle w:val="ListParagraph"/>
-              <w:ind w:left="0"/>
-              <w:rPr>
-                <w:rFonts w:cs="Times New Roman"/>
-                <w:szCs w:val="24"/>
-              </w:rPr>
-            </w:pPr>
-            <w:r>
-              <w:rPr>
-                <w:rFonts w:cs="Times New Roman"/>
-                <w:szCs w:val="24"/>
-              </w:rPr>
-              <w:t>Không có</w:t>
+            <w:tcW w:w="332" w:type="dxa"/>
+          </w:tcPr>
+          <w:p>
+            <w:pPr>
+              <w:pStyle w:val="ListParagraph"/>
+              <w:ind w:left="0"/>
+              <w:rPr>
+                <w:rFonts w:cs="Times New Roman"/>
+                <w:szCs w:val="24"/>
+              </w:rPr>
+            </w:pPr>
+            <w:r>
+              <w:rPr>
+                <w:rFonts w:cs="Times New Roman"/>
+                <w:szCs w:val="24"/>
+              </w:rPr>
+              <w:t>4</w:t>
+            </w:r>
+          </w:p>
+        </w:tc>
+        <w:tc>
+          <w:tcPr>
+            <w:tcW w:w="1871" w:type="dxa"/>
+          </w:tcPr>
+          <w:p>
+            <w:pPr>
+              <w:pStyle w:val="ListParagraph"/>
+              <w:ind w:left="0"/>
+              <w:rPr>
+                <w:rFonts w:cs="Times New Roman"/>
+                <w:szCs w:val="24"/>
+              </w:rPr>
+            </w:pPr>
+            <w:r>
+              <w:rPr>
+                <w:rFonts w:cs="Times New Roman"/>
+                <w:szCs w:val="24"/>
+              </w:rPr>
+              <w:t>Procedure cohesion</w:t>
+            </w:r>
+          </w:p>
+        </w:tc>
+        <w:tc>
+          <w:tcPr>
+            <w:tcW w:w="2538" w:type="dxa"/>
+          </w:tcPr>
+          <w:p>
+            <w:pPr>
+              <w:pStyle w:val="ListParagraph"/>
+              <w:ind w:left="0"/>
+              <w:rPr>
+                <w:rFonts w:cs="Times New Roman"/>
+                <w:szCs w:val="24"/>
+              </w:rPr>
+            </w:pPr>
+            <w:r>
+              <w:rPr>
+                <w:rFonts w:cs="Times New Roman"/>
+                <w:szCs w:val="24"/>
+              </w:rPr>
+              <w:t>c</w:t>
+            </w:r>
+            <w:r>
+              <w:rPr>
+                <w:rFonts w:cs="Times New Roman"/>
+                <w:szCs w:val="24"/>
+              </w:rPr>
+              <w:t>ontroller.</w:t>
+            </w:r>
+          </w:p>
+          <w:p>
+            <w:pPr>
+              <w:pStyle w:val="ListParagraph"/>
+              <w:ind w:left="0"/>
+              <w:rPr>
+                <w:rFonts w:cs="Times New Roman"/>
+                <w:szCs w:val="24"/>
+              </w:rPr>
+            </w:pPr>
+            <w:r>
+              <w:rPr>
+                <w:rFonts w:cs="Times New Roman"/>
+                <w:szCs w:val="24"/>
+              </w:rPr>
+              <w:t>PlaceOrder</w:t>
+            </w:r>
+          </w:p>
+          <w:p>
+            <w:pPr>
+              <w:pStyle w:val="ListParagraph"/>
+              <w:ind w:left="0"/>
+              <w:rPr>
+                <w:rFonts w:cs="Times New Roman"/>
+                <w:szCs w:val="24"/>
+              </w:rPr>
+            </w:pPr>
+            <w:r>
+              <w:rPr>
+                <w:rFonts w:cs="Times New Roman"/>
+                <w:szCs w:val="24"/>
+              </w:rPr>
+              <w:t>Controller</w:t>
+            </w:r>
+          </w:p>
+        </w:tc>
+        <w:tc>
+          <w:tcPr>
+            <w:tcW w:w="2347" w:type="dxa"/>
+          </w:tcPr>
+          <w:p>
+            <w:pPr>
+              <w:pStyle w:val="ListParagraph"/>
+              <w:ind w:left="0"/>
+              <w:rPr>
+                <w:rFonts w:cs="Times New Roman"/>
+                <w:szCs w:val="24"/>
+              </w:rPr>
+            </w:pPr>
+            <w:r>
+              <w:rPr>
+                <w:rFonts w:cs="Times New Roman"/>
+                <w:szCs w:val="24"/>
+              </w:rPr>
+              <w:t xml:space="preserve">Các methods validatePhoneNumber, </w:t>
+            </w:r>
+            <w:r>
+              <w:rPr>
+                <w:rFonts w:cs="Times New Roman"/>
+                <w:szCs w:val="24"/>
+              </w:rPr>
+              <w:t>validateDeliveryInfo, validateName và validateAddress</w:t>
+            </w:r>
+            <w:r>
+              <w:rPr>
+                <w:rFonts w:cs="Times New Roman"/>
+                <w:szCs w:val="24"/>
+              </w:rPr>
+              <w:t xml:space="preserve"> đang có mức độ </w:t>
+            </w:r>
+            <w:r>
+              <w:rPr>
+                <w:rFonts w:cs="Times New Roman"/>
+                <w:szCs w:val="24"/>
+              </w:rPr>
+              <w:t>procedure cohesion</w:t>
+            </w:r>
+          </w:p>
+        </w:tc>
+        <w:tc>
+          <w:tcPr>
+            <w:tcW w:w="2262" w:type="dxa"/>
+          </w:tcPr>
+          <w:p>
+            <w:pPr>
+              <w:pStyle w:val="ListParagraph"/>
+              <w:ind w:left="0"/>
+              <w:rPr>
+                <w:rFonts w:cs="Times New Roman"/>
+                <w:szCs w:val="24"/>
+              </w:rPr>
+            </w:pPr>
+            <w:r>
+              <w:rPr>
+                <w:rFonts w:cs="Times New Roman"/>
+                <w:szCs w:val="24"/>
+              </w:rPr>
+              <w:t xml:space="preserve">Các methods vừa liệt kê </w:t>
+            </w:r>
+            <w:r>
+              <w:rPr>
+                <w:rFonts w:cs="Times New Roman"/>
+                <w:szCs w:val="24"/>
+              </w:rPr>
+              <w:t>có liên kết với nhau về mặt chức năng khi cùng thực hiện việc validate dữ liệu người dùng nhập vào, nhưng đây lại không phải nhiệm vụ của lớp PlaceOrderController. Các methods này đang được đặt trong class PlaceOrderControlle</w:t>
+            </w:r>
+            <w:r>
+              <w:rPr>
+                <w:rFonts w:cs="Times New Roman"/>
+                <w:szCs w:val="24"/>
+              </w:rPr>
+              <w:lastRenderedPageBreak/>
+              <w:t>r</w:t>
+            </w:r>
+            <w:r>
+              <w:rPr>
+                <w:rFonts w:cs="Times New Roman"/>
+                <w:szCs w:val="24"/>
+              </w:rPr>
+              <w:t xml:space="preserve"> chỉ bởi</w:t>
+            </w:r>
+            <w:r>
+              <w:rPr>
+                <w:rFonts w:cs="Times New Roman"/>
+                <w:szCs w:val="24"/>
+              </w:rPr>
+              <w:t xml:space="preserve"> vì chúng có liên quan </w:t>
+            </w:r>
+            <w:r>
+              <w:rPr>
+                <w:rFonts w:cs="Times New Roman"/>
+                <w:szCs w:val="24"/>
+              </w:rPr>
+              <w:t>trình tự thực thi liên tiếp nhau.</w:t>
             </w:r>
           </w:p>
         </w:tc>
@@ -8463,51 +8542,52 @@
       <w:tr>
         <w:tc>
           <w:tcPr>
-            <w:tcW w:w="349" w:type="dxa"/>
-          </w:tcPr>
-          <w:p>
-            <w:pPr>
-              <w:pStyle w:val="ListParagraph"/>
-              <w:ind w:left="0"/>
-              <w:rPr>
-                <w:rFonts w:cs="Times New Roman"/>
-                <w:szCs w:val="24"/>
-              </w:rPr>
-            </w:pPr>
-            <w:r>
-              <w:rPr>
-                <w:rFonts w:cs="Times New Roman"/>
-                <w:szCs w:val="24"/>
-              </w:rPr>
-              <w:t>6</w:t>
-            </w:r>
-          </w:p>
-        </w:tc>
-        <w:tc>
-          <w:tcPr>
-            <w:tcW w:w="2195" w:type="dxa"/>
-          </w:tcPr>
-          <w:p>
-            <w:pPr>
-              <w:pStyle w:val="ListParagraph"/>
-              <w:ind w:left="0"/>
-              <w:rPr>
-                <w:rFonts w:cs="Times New Roman"/>
-                <w:szCs w:val="24"/>
-              </w:rPr>
-            </w:pPr>
-            <w:r>
-              <w:rPr>
-                <w:rFonts w:cs="Times New Roman"/>
-                <w:szCs w:val="24"/>
-              </w:rPr>
-              <w:t>Sequential cohesion</w:t>
-            </w:r>
-          </w:p>
-        </w:tc>
-        <w:tc>
-          <w:tcPr>
-            <w:tcW w:w="2047" w:type="dxa"/>
+            <w:tcW w:w="332" w:type="dxa"/>
+          </w:tcPr>
+          <w:p>
+            <w:pPr>
+              <w:pStyle w:val="ListParagraph"/>
+              <w:ind w:left="0"/>
+              <w:rPr>
+                <w:rFonts w:cs="Times New Roman"/>
+                <w:szCs w:val="24"/>
+              </w:rPr>
+            </w:pPr>
+            <w:r>
+              <w:rPr>
+                <w:rFonts w:cs="Times New Roman"/>
+                <w:szCs w:val="24"/>
+              </w:rPr>
+              <w:lastRenderedPageBreak/>
+              <w:t>5</w:t>
+            </w:r>
+          </w:p>
+        </w:tc>
+        <w:tc>
+          <w:tcPr>
+            <w:tcW w:w="1871" w:type="dxa"/>
+          </w:tcPr>
+          <w:p>
+            <w:pPr>
+              <w:pStyle w:val="ListParagraph"/>
+              <w:ind w:left="0"/>
+              <w:rPr>
+                <w:rFonts w:cs="Times New Roman"/>
+                <w:szCs w:val="24"/>
+              </w:rPr>
+            </w:pPr>
+            <w:r>
+              <w:rPr>
+                <w:rFonts w:cs="Times New Roman"/>
+                <w:szCs w:val="24"/>
+              </w:rPr>
+              <w:t>Communicational cohesion</w:t>
+            </w:r>
+          </w:p>
+        </w:tc>
+        <w:tc>
+          <w:tcPr>
+            <w:tcW w:w="2538" w:type="dxa"/>
           </w:tcPr>
           <w:p>
             <w:pPr>
@@ -8529,7 +8609,7 @@
         </w:tc>
         <w:tc>
           <w:tcPr>
-            <w:tcW w:w="2245" w:type="dxa"/>
+            <w:tcW w:w="2347" w:type="dxa"/>
           </w:tcPr>
           <w:p>
             <w:pPr>
@@ -8551,7 +8631,7 @@
         </w:tc>
         <w:tc>
           <w:tcPr>
-            <w:tcW w:w="2514" w:type="dxa"/>
+            <w:tcW w:w="2262" w:type="dxa"/>
           </w:tcPr>
           <w:p>
             <w:pPr>
@@ -8575,7 +8655,119 @@
       <w:tr>
         <w:tc>
           <w:tcPr>
-            <w:tcW w:w="349" w:type="dxa"/>
+            <w:tcW w:w="332" w:type="dxa"/>
+          </w:tcPr>
+          <w:p>
+            <w:pPr>
+              <w:pStyle w:val="ListParagraph"/>
+              <w:ind w:left="0"/>
+              <w:rPr>
+                <w:rFonts w:cs="Times New Roman"/>
+                <w:szCs w:val="24"/>
+              </w:rPr>
+            </w:pPr>
+            <w:r>
+              <w:rPr>
+                <w:rFonts w:cs="Times New Roman"/>
+                <w:szCs w:val="24"/>
+              </w:rPr>
+              <w:t>6</w:t>
+            </w:r>
+          </w:p>
+        </w:tc>
+        <w:tc>
+          <w:tcPr>
+            <w:tcW w:w="1871" w:type="dxa"/>
+          </w:tcPr>
+          <w:p>
+            <w:pPr>
+              <w:pStyle w:val="ListParagraph"/>
+              <w:ind w:left="0"/>
+              <w:rPr>
+                <w:rFonts w:cs="Times New Roman"/>
+                <w:szCs w:val="24"/>
+              </w:rPr>
+            </w:pPr>
+            <w:r>
+              <w:rPr>
+                <w:rFonts w:cs="Times New Roman"/>
+                <w:szCs w:val="24"/>
+              </w:rPr>
+              <w:t>Sequential cohesion</w:t>
+            </w:r>
+          </w:p>
+        </w:tc>
+        <w:tc>
+          <w:tcPr>
+            <w:tcW w:w="2538" w:type="dxa"/>
+          </w:tcPr>
+          <w:p>
+            <w:pPr>
+              <w:pStyle w:val="ListParagraph"/>
+              <w:ind w:left="0"/>
+              <w:rPr>
+                <w:rFonts w:cs="Times New Roman"/>
+                <w:szCs w:val="24"/>
+              </w:rPr>
+            </w:pPr>
+            <w:r>
+              <w:rPr>
+                <w:rFonts w:cs="Times New Roman"/>
+                <w:szCs w:val="24"/>
+              </w:rPr>
+              <w:t>Không có</w:t>
+            </w:r>
+          </w:p>
+        </w:tc>
+        <w:tc>
+          <w:tcPr>
+            <w:tcW w:w="2347" w:type="dxa"/>
+          </w:tcPr>
+          <w:p>
+            <w:pPr>
+              <w:pStyle w:val="ListParagraph"/>
+              <w:ind w:left="0"/>
+              <w:rPr>
+                <w:rFonts w:cs="Times New Roman"/>
+                <w:szCs w:val="24"/>
+              </w:rPr>
+            </w:pPr>
+            <w:r>
+              <w:rPr>
+                <w:rFonts w:cs="Times New Roman"/>
+                <w:szCs w:val="24"/>
+              </w:rPr>
+              <w:t>Không có</w:t>
+            </w:r>
+          </w:p>
+        </w:tc>
+        <w:tc>
+          <w:tcPr>
+            <w:tcW w:w="2262" w:type="dxa"/>
+          </w:tcPr>
+          <w:p>
+            <w:pPr>
+              <w:pStyle w:val="ListParagraph"/>
+              <w:ind w:left="0"/>
+              <w:rPr>
+                <w:rFonts w:cs="Times New Roman"/>
+                <w:szCs w:val="24"/>
+              </w:rPr>
+            </w:pPr>
+            <w:r>
+              <w:rPr>
+                <w:rFonts w:cs="Times New Roman"/>
+                <w:szCs w:val="24"/>
+              </w:rPr>
+              <w:t>Không có</w:t>
+            </w:r>
+          </w:p>
+        </w:tc>
+      </w:tr>
+      <w:tr>
+        <w:tc>
+          <w:tcPr>
+            <w:tcW w:w="332" w:type="dxa"/>
           </w:tcPr>
           <w:p>
             <w:pPr>
@@ -8597,7 +8789,7 @@
         </w:tc>
         <w:tc>
           <w:tcPr>
-            <w:tcW w:w="2195" w:type="dxa"/>
+            <w:tcW w:w="1871" w:type="dxa"/>
           </w:tcPr>
           <w:p>
             <w:pPr>
@@ -8619,7 +8811,7 @@
         </w:tc>
         <w:tc>
           <w:tcPr>
-            <w:tcW w:w="2047" w:type="dxa"/>
+            <w:tcW w:w="2538" w:type="dxa"/>
           </w:tcPr>
           <w:p>
             <w:pPr>
@@ -8641,7 +8833,7 @@
         </w:tc>
         <w:tc>
           <w:tcPr>
-            <w:tcW w:w="2245" w:type="dxa"/>
+            <w:tcW w:w="2347" w:type="dxa"/>
           </w:tcPr>
           <w:p>
             <w:pPr>
@@ -8663,7 +8855,7 @@
         </w:tc>
         <w:tc>
           <w:tcPr>
-            <w:tcW w:w="2514" w:type="dxa"/>
+            <w:tcW w:w="2262" w:type="dxa"/>
           </w:tcPr>
           <w:p>
             <w:pPr>
@@ -9050,7 +9242,15 @@
           <w:rFonts w:cs="Times New Roman"/>
           <w:szCs w:val="24"/>
         </w:rPr>
-        <w:t xml:space="preserve"> do thiết kế đang sử dụng class</w:t>
+        <w:t xml:space="preserve"> </w:t>
+      </w:r>
+      <w:r>
+        <w:rPr>
+          <w:rFonts w:cs="Times New Roman"/>
+          <w:szCs w:val="24"/>
+        </w:rPr>
+        <w:lastRenderedPageBreak/>
+        <w:t>do thiết kế đang sử dụng class</w:t>
       </w:r>
       <w:r>
         <w:rPr>
@@ -9147,15 +9347,7 @@
           <w:rFonts w:cs="Times New Roman"/>
           <w:szCs w:val="24"/>
         </w:rPr>
-        <w:t xml:space="preserve">để xử lý với yêu cầu phát sinh này, việc bổ sung </w:t>
-      </w:r>
-      <w:r>
-        <w:rPr>
-          <w:rFonts w:cs="Times New Roman"/>
-          <w:szCs w:val="24"/>
-        </w:rPr>
-        <w:lastRenderedPageBreak/>
-        <w:t xml:space="preserve">một method </w:t>
+        <w:t xml:space="preserve">để xử lý với yêu cầu phát sinh này, việc bổ sung một method </w:t>
       </w:r>
       <w:r>
         <w:rPr>
@@ -9444,12 +9636,21 @@
                 <w:szCs w:val="24"/>
               </w:rPr>
             </w:pPr>
-            <w:r>
-              <w:rPr>
-                <w:rFonts w:cs="Times New Roman"/>
-                <w:szCs w:val="24"/>
-              </w:rPr>
-              <w:t>entity.shipping.</w:t>
+            <w:proofErr w:type="gramStart"/>
+            <w:r>
+              <w:rPr>
+                <w:rFonts w:cs="Times New Roman"/>
+                <w:szCs w:val="24"/>
+              </w:rPr>
+              <w:t>entity.shipping</w:t>
+            </w:r>
+            <w:proofErr w:type="gramEnd"/>
+            <w:r>
+              <w:rPr>
+                <w:rFonts w:cs="Times New Roman"/>
+                <w:szCs w:val="24"/>
+              </w:rPr>
+              <w:t>.</w:t>
             </w:r>
           </w:p>
           <w:p>
@@ -9687,7 +9888,15 @@
                 <w:rFonts w:cs="Times New Roman"/>
                 <w:szCs w:val="24"/>
               </w:rPr>
-              <w:t xml:space="preserve"> người dùng, không nên bao gồm cả nhiệm vụ sinh mã băm như hiện tại. Nên tách method sinh mã băm ra một </w:t>
+              <w:t xml:space="preserve"> người dùng, không </w:t>
+            </w:r>
+            <w:r>
+              <w:rPr>
+                <w:rFonts w:cs="Times New Roman"/>
+                <w:szCs w:val="24"/>
+              </w:rPr>
+              <w:lastRenderedPageBreak/>
+              <w:t xml:space="preserve">nên bao gồm cả nhiệm vụ sinh mã băm như hiện tại. Nên tách method sinh mã băm ra một </w:t>
             </w:r>
             <w:r>
               <w:rPr>
@@ -9725,6 +9934,7 @@
                 <w:rFonts w:cs="Times New Roman"/>
                 <w:szCs w:val="24"/>
               </w:rPr>
+              <w:lastRenderedPageBreak/>
               <w:t>3</w:t>
             </w:r>
           </w:p>
@@ -9829,15 +10039,7 @@
                 <w:rFonts w:cs="Times New Roman"/>
                 <w:szCs w:val="24"/>
               </w:rPr>
-              <w:t xml:space="preserve"> khi người dùng đặt hàng, không nên chứa cả các method </w:t>
-            </w:r>
-            <w:r>
-              <w:rPr>
-                <w:rFonts w:cs="Times New Roman"/>
-                <w:szCs w:val="24"/>
-              </w:rPr>
-              <w:lastRenderedPageBreak/>
-              <w:t>thực hiện validate dữ liệu</w:t>
+              <w:t xml:space="preserve"> khi người dùng đặt hàng, không nên chứa cả các method thực hiện validate dữ liệu</w:t>
             </w:r>
             <w:r>
               <w:rPr>
@@ -9876,7 +10078,6 @@
         <w:pStyle w:val="Heading4"/>
       </w:pPr>
       <w:r>
-        <w:lastRenderedPageBreak/>
         <w:t>Open Closed Principle (OCP)</w:t>
       </w:r>
     </w:p>
@@ -10022,12 +10223,21 @@
                 <w:szCs w:val="24"/>
               </w:rPr>
             </w:pPr>
-            <w:r>
-              <w:rPr>
-                <w:rFonts w:cs="Times New Roman"/>
-                <w:szCs w:val="24"/>
-              </w:rPr>
-              <w:t>entity.payment.</w:t>
+            <w:proofErr w:type="gramStart"/>
+            <w:r>
+              <w:rPr>
+                <w:rFonts w:cs="Times New Roman"/>
+                <w:szCs w:val="24"/>
+              </w:rPr>
+              <w:t>entity.payment</w:t>
+            </w:r>
+            <w:proofErr w:type="gramEnd"/>
+            <w:r>
+              <w:rPr>
+                <w:rFonts w:cs="Times New Roman"/>
+                <w:szCs w:val="24"/>
+              </w:rPr>
+              <w:t>.</w:t>
             </w:r>
           </w:p>
           <w:p>
@@ -10051,7 +10261,23 @@
                 <w:rFonts w:cs="Times New Roman"/>
                 <w:szCs w:val="24"/>
               </w:rPr>
-              <w:t xml:space="preserve"> và entity.payment.</w:t>
+              <w:t xml:space="preserve"> và </w:t>
+            </w:r>
+            <w:proofErr w:type="gramStart"/>
+            <w:r>
+              <w:rPr>
+                <w:rFonts w:cs="Times New Roman"/>
+                <w:szCs w:val="24"/>
+              </w:rPr>
+              <w:t>entity.payment</w:t>
+            </w:r>
+            <w:proofErr w:type="gramEnd"/>
+            <w:r>
+              <w:rPr>
+                <w:rFonts w:cs="Times New Roman"/>
+                <w:szCs w:val="24"/>
+              </w:rPr>
+              <w:t>.</w:t>
             </w:r>
           </w:p>
           <w:p>
@@ -10303,7 +10529,15 @@
                 <w:rFonts w:cs="Times New Roman"/>
                 <w:szCs w:val="24"/>
               </w:rPr>
-              <w:t xml:space="preserve">trực tiếp vào class DistanceCaculator - class thư viện bên ngoài sử dụng tính khoảng cách, mà trong tương lai có </w:t>
+              <w:t xml:space="preserve">trực tiếp vào class DistanceCaculator - class thư viện bên ngoài sử dụng tính </w:t>
+            </w:r>
+            <w:r>
+              <w:rPr>
+                <w:rFonts w:cs="Times New Roman"/>
+                <w:szCs w:val="24"/>
+              </w:rPr>
+              <w:lastRenderedPageBreak/>
+              <w:t xml:space="preserve">khoảng cách, mà trong tương lai có </w:t>
             </w:r>
             <w:r>
               <w:rPr>
@@ -10349,6 +10583,7 @@
         <w:pStyle w:val="Heading4"/>
       </w:pPr>
       <w:r>
+        <w:lastRenderedPageBreak/>
         <w:t>Liskov Substitution Principle (LSP)</w:t>
       </w:r>
     </w:p>
@@ -10366,7 +10601,6 @@
           <w:rFonts w:cs="Times New Roman"/>
           <w:szCs w:val="24"/>
         </w:rPr>
-        <w:lastRenderedPageBreak/>
         <w:t xml:space="preserve">Với thiết kế hiện tại và các thay đổi có thể phát sinh trong tương lại, hệ thống đang không có </w:t>
       </w:r>
       <w:r>
@@ -10754,6 +10988,7 @@
       </w:pPr>
       <w:bookmarkStart w:id="11" w:name="_Toc108359846"/>
       <w:r>
+        <w:lastRenderedPageBreak/>
         <w:t>Các vấn đề về Clean Code</w:t>
       </w:r>
       <w:bookmarkEnd w:id="11"/>
@@ -11077,7 +11312,6 @@
                 <w:rFonts w:cs="Times New Roman"/>
                 <w:szCs w:val="24"/>
               </w:rPr>
-              <w:lastRenderedPageBreak/>
               <w:t>2</w:t>
             </w:r>
           </w:p>
@@ -11233,12 +11467,21 @@
                 <w:szCs w:val="24"/>
               </w:rPr>
             </w:pPr>
-            <w:r>
-              <w:rPr>
-                <w:rFonts w:cs="Times New Roman"/>
-                <w:szCs w:val="24"/>
-              </w:rPr>
-              <w:t>views.screen.home.</w:t>
+            <w:proofErr w:type="gramStart"/>
+            <w:r>
+              <w:rPr>
+                <w:rFonts w:cs="Times New Roman"/>
+                <w:szCs w:val="24"/>
+              </w:rPr>
+              <w:t>views.screen</w:t>
+            </w:r>
+            <w:proofErr w:type="gramEnd"/>
+            <w:r>
+              <w:rPr>
+                <w:rFonts w:cs="Times New Roman"/>
+                <w:szCs w:val="24"/>
+              </w:rPr>
+              <w:t>.home.</w:t>
             </w:r>
           </w:p>
           <w:p>
@@ -11637,12 +11880,21 @@
                 <w:szCs w:val="24"/>
               </w:rPr>
             </w:pPr>
-            <w:r>
-              <w:rPr>
-                <w:rFonts w:cs="Times New Roman"/>
-                <w:szCs w:val="24"/>
-              </w:rPr>
-              <w:t>dao.media.</w:t>
+            <w:proofErr w:type="gramStart"/>
+            <w:r>
+              <w:rPr>
+                <w:rFonts w:cs="Times New Roman"/>
+                <w:szCs w:val="24"/>
+              </w:rPr>
+              <w:t>dao.media</w:t>
+            </w:r>
+            <w:proofErr w:type="gramEnd"/>
+            <w:r>
+              <w:rPr>
+                <w:rFonts w:cs="Times New Roman"/>
+                <w:szCs w:val="24"/>
+              </w:rPr>
+              <w:t>.</w:t>
             </w:r>
           </w:p>
           <w:p>
@@ -11688,7 +11940,15 @@
                 <w:rFonts w:cs="Times New Roman"/>
                 <w:szCs w:val="24"/>
               </w:rPr>
-              <w:t xml:space="preserve"> có truyền vào tham số id của media nhưng không sử dụng để làm tham số cho câu truy vấn cơ sở dữ liệu. Hiện tại câu truy vấn cơ sở dữ liệu đang là “SELECT * FROM MEDIA”</w:t>
+              <w:t xml:space="preserve"> có truyền vào tham số id của media nhưng không sử dụng để làm tham số cho câu truy vấn cơ sở dữ liệu. Hiện tại </w:t>
+            </w:r>
+            <w:r>
+              <w:rPr>
+                <w:rFonts w:cs="Times New Roman"/>
+                <w:szCs w:val="24"/>
+              </w:rPr>
+              <w:lastRenderedPageBreak/>
+              <w:t>câu truy vấn cơ sở dữ liệu đang là “SELECT * FROM MEDIA”</w:t>
             </w:r>
           </w:p>
         </w:tc>
@@ -11710,6 +11970,7 @@
                 <w:rFonts w:cs="Times New Roman"/>
                 <w:szCs w:val="24"/>
               </w:rPr>
+              <w:lastRenderedPageBreak/>
               <w:t xml:space="preserve">Sửa đổi </w:t>
             </w:r>
             <w:r>
@@ -11717,7 +11978,23 @@
                 <w:rFonts w:cs="Times New Roman"/>
                 <w:szCs w:val="24"/>
               </w:rPr>
-              <w:t>câu truy vấn cơ sở dữ liệu trở thành “SELECT * FROM MEDIA WHERE ID = ?” và truyền tham số id của method vào.</w:t>
+              <w:t xml:space="preserve">câu truy vấn cơ sở dữ liệu trở thành “SELECT * FROM MEDIA WHERE ID </w:t>
+            </w:r>
+            <w:proofErr w:type="gramStart"/>
+            <w:r>
+              <w:rPr>
+                <w:rFonts w:cs="Times New Roman"/>
+                <w:szCs w:val="24"/>
+              </w:rPr>
+              <w:t>= ?</w:t>
+            </w:r>
+            <w:proofErr w:type="gramEnd"/>
+            <w:r>
+              <w:rPr>
+                <w:rFonts w:cs="Times New Roman"/>
+                <w:szCs w:val="24"/>
+              </w:rPr>
+              <w:t>” và truyền tham số id của method vào.</w:t>
             </w:r>
           </w:p>
         </w:tc>
@@ -11758,12 +12035,21 @@
                 <w:szCs w:val="24"/>
               </w:rPr>
             </w:pPr>
-            <w:r>
-              <w:rPr>
-                <w:rFonts w:cs="Times New Roman"/>
-                <w:szCs w:val="24"/>
-              </w:rPr>
-              <w:t>views.screen.home.</w:t>
+            <w:proofErr w:type="gramStart"/>
+            <w:r>
+              <w:rPr>
+                <w:rFonts w:cs="Times New Roman"/>
+                <w:szCs w:val="24"/>
+              </w:rPr>
+              <w:t>views.screen</w:t>
+            </w:r>
+            <w:proofErr w:type="gramEnd"/>
+            <w:r>
+              <w:rPr>
+                <w:rFonts w:cs="Times New Roman"/>
+                <w:szCs w:val="24"/>
+              </w:rPr>
+              <w:t>.home.</w:t>
             </w:r>
           </w:p>
           <w:p>
@@ -11809,8 +12095,17 @@
                 <w:rFonts w:cs="Times New Roman"/>
                 <w:szCs w:val="24"/>
               </w:rPr>
-              <w:t>có hai vị trí log ra cùng message giống nhau, nhưng không khai báo biến để dùng chung mà sử dụng hard-code</w:t>
-            </w:r>
+              <w:t xml:space="preserve">có hai vị trí log ra cùng message giống nhau, nhưng không khai báo biến để dùng chung mà sử dụng </w:t>
+            </w:r>
+            <w:proofErr w:type="gramStart"/>
+            <w:r>
+              <w:rPr>
+                <w:rFonts w:cs="Times New Roman"/>
+                <w:szCs w:val="24"/>
+              </w:rPr>
+              <w:t>hard-code</w:t>
+            </w:r>
+            <w:proofErr w:type="gramEnd"/>
           </w:p>
         </w:tc>
         <w:tc>
@@ -11962,7 +12257,6 @@
                 <w:rFonts w:cs="Times New Roman"/>
                 <w:szCs w:val="24"/>
               </w:rPr>
-              <w:lastRenderedPageBreak/>
               <w:t>5</w:t>
             </w:r>
           </w:p>
@@ -12031,7 +12325,23 @@
                 <w:rFonts w:cs="Times New Roman"/>
                 <w:szCs w:val="24"/>
               </w:rPr>
-              <w:t>setupFunctionality đang hard-code đường dẫn tới ảnh logo của ứng dụng</w:t>
+              <w:t xml:space="preserve">setupFunctionality đang </w:t>
+            </w:r>
+            <w:proofErr w:type="gramStart"/>
+            <w:r>
+              <w:rPr>
+                <w:rFonts w:cs="Times New Roman"/>
+                <w:szCs w:val="24"/>
+              </w:rPr>
+              <w:t>hard-code</w:t>
+            </w:r>
+            <w:proofErr w:type="gramEnd"/>
+            <w:r>
+              <w:rPr>
+                <w:rFonts w:cs="Times New Roman"/>
+                <w:szCs w:val="24"/>
+              </w:rPr>
+              <w:t xml:space="preserve"> đường dẫn tới ảnh logo của ứng dụng</w:t>
             </w:r>
           </w:p>
         </w:tc>
@@ -12053,7 +12363,23 @@
                 <w:rFonts w:cs="Times New Roman"/>
                 <w:szCs w:val="24"/>
               </w:rPr>
-              <w:t>Chuyển giá trị đường dẫn tới logo của ứng dụng vào class ViewsConfig để tránh việc hard-code và có thể tái sử dụng</w:t>
+              <w:t xml:space="preserve">Chuyển giá trị đường dẫn tới logo của ứng dụng vào class ViewsConfig để tránh việc </w:t>
+            </w:r>
+            <w:proofErr w:type="gramStart"/>
+            <w:r>
+              <w:rPr>
+                <w:rFonts w:cs="Times New Roman"/>
+                <w:szCs w:val="24"/>
+              </w:rPr>
+              <w:t>hard-code</w:t>
+            </w:r>
+            <w:proofErr w:type="gramEnd"/>
+            <w:r>
+              <w:rPr>
+                <w:rFonts w:cs="Times New Roman"/>
+                <w:szCs w:val="24"/>
+              </w:rPr>
+              <w:t xml:space="preserve"> và có thể tái sử dụng</w:t>
             </w:r>
             <w:r>
               <w:rPr>
@@ -12290,12 +12616,21 @@
                 <w:szCs w:val="24"/>
               </w:rPr>
             </w:pPr>
-            <w:r>
-              <w:rPr>
-                <w:rFonts w:cs="Times New Roman"/>
-                <w:szCs w:val="24"/>
-              </w:rPr>
-              <w:t>entity.media.Book</w:t>
+            <w:proofErr w:type="gramStart"/>
+            <w:r>
+              <w:rPr>
+                <w:rFonts w:cs="Times New Roman"/>
+                <w:szCs w:val="24"/>
+              </w:rPr>
+              <w:t>entity.media</w:t>
+            </w:r>
+            <w:proofErr w:type="gramEnd"/>
+            <w:r>
+              <w:rPr>
+                <w:rFonts w:cs="Times New Roman"/>
+                <w:szCs w:val="24"/>
+              </w:rPr>
+              <w:t>.Book</w:t>
             </w:r>
           </w:p>
           <w:p>
@@ -12341,6 +12676,7 @@
                 <w:szCs w:val="24"/>
               </w:rPr>
             </w:pPr>
+            <w:proofErr w:type="gramStart"/>
             <w:r>
               <w:rPr>
                 <w:rFonts w:cs="Times New Roman"/>
@@ -12348,16 +12684,18 @@
               </w:rPr>
               <w:t>utils.Utils</w:t>
             </w:r>
-          </w:p>
-          <w:p>
-            <w:pPr>
-              <w:pStyle w:val="ListParagraph"/>
-              <w:ind w:left="0"/>
-              <w:rPr>
-                <w:rFonts w:cs="Times New Roman"/>
-                <w:szCs w:val="24"/>
-              </w:rPr>
-            </w:pPr>
+            <w:proofErr w:type="gramEnd"/>
+          </w:p>
+          <w:p>
+            <w:pPr>
+              <w:pStyle w:val="ListParagraph"/>
+              <w:ind w:left="0"/>
+              <w:rPr>
+                <w:rFonts w:cs="Times New Roman"/>
+                <w:szCs w:val="24"/>
+              </w:rPr>
+            </w:pPr>
+            <w:proofErr w:type="gramStart"/>
             <w:r>
               <w:rPr>
                 <w:rFonts w:cs="Times New Roman"/>
@@ -12365,6 +12703,7 @@
               </w:rPr>
               <w:t>utils.ApplicationProgrammingInterface</w:t>
             </w:r>
+            <w:proofErr w:type="gramEnd"/>
           </w:p>
         </w:tc>
       </w:tr>
@@ -12426,12 +12765,21 @@
                 <w:szCs w:val="24"/>
               </w:rPr>
             </w:pPr>
-            <w:r>
-              <w:rPr>
-                <w:rFonts w:cs="Times New Roman"/>
-                <w:szCs w:val="24"/>
-              </w:rPr>
-              <w:t>entity.media.Book</w:t>
+            <w:proofErr w:type="gramStart"/>
+            <w:r>
+              <w:rPr>
+                <w:rFonts w:cs="Times New Roman"/>
+                <w:szCs w:val="24"/>
+              </w:rPr>
+              <w:t>entity.media</w:t>
+            </w:r>
+            <w:proofErr w:type="gramEnd"/>
+            <w:r>
+              <w:rPr>
+                <w:rFonts w:cs="Times New Roman"/>
+                <w:szCs w:val="24"/>
+              </w:rPr>
+              <w:t>.Book</w:t>
             </w:r>
           </w:p>
           <w:p>
@@ -12477,97 +12825,152 @@
                 <w:szCs w:val="24"/>
               </w:rPr>
             </w:pPr>
-            <w:r>
-              <w:rPr>
-                <w:rFonts w:cs="Times New Roman"/>
-                <w:szCs w:val="24"/>
-              </w:rPr>
-              <w:t>entity.media.Media</w:t>
-            </w:r>
-          </w:p>
-          <w:p>
-            <w:pPr>
-              <w:pStyle w:val="ListParagraph"/>
-              <w:ind w:left="0"/>
-              <w:rPr>
-                <w:rFonts w:cs="Times New Roman"/>
-                <w:szCs w:val="24"/>
-              </w:rPr>
-            </w:pPr>
-            <w:r>
-              <w:rPr>
-                <w:rFonts w:cs="Times New Roman"/>
-                <w:szCs w:val="24"/>
-              </w:rPr>
-              <w:t>entity.invoice.Invoice</w:t>
-            </w:r>
-          </w:p>
-          <w:p>
-            <w:pPr>
-              <w:pStyle w:val="ListParagraph"/>
-              <w:ind w:left="0"/>
-              <w:rPr>
-                <w:rFonts w:cs="Times New Roman"/>
-                <w:szCs w:val="24"/>
-              </w:rPr>
-            </w:pPr>
-            <w:r>
-              <w:rPr>
-                <w:rFonts w:cs="Times New Roman"/>
-                <w:szCs w:val="24"/>
-              </w:rPr>
-              <w:t>dao.media.MediaDAO</w:t>
-            </w:r>
-          </w:p>
-          <w:p>
-            <w:pPr>
-              <w:pStyle w:val="ListParagraph"/>
-              <w:ind w:left="0"/>
-              <w:rPr>
-                <w:rFonts w:cs="Times New Roman"/>
-                <w:szCs w:val="24"/>
-              </w:rPr>
-            </w:pPr>
-            <w:r>
-              <w:rPr>
-                <w:rFonts w:cs="Times New Roman"/>
-                <w:szCs w:val="24"/>
-              </w:rPr>
-              <w:t>entity.order.Order</w:t>
-            </w:r>
-          </w:p>
-          <w:p>
-            <w:pPr>
-              <w:pStyle w:val="ListParagraph"/>
-              <w:ind w:left="0"/>
-              <w:rPr>
-                <w:rFonts w:cs="Times New Roman"/>
-                <w:szCs w:val="24"/>
-              </w:rPr>
-            </w:pPr>
-            <w:r>
-              <w:rPr>
-                <w:rFonts w:cs="Times New Roman"/>
-                <w:szCs w:val="24"/>
-              </w:rPr>
-              <w:t>views.screen.popup.PopupScreen</w:t>
-            </w:r>
-          </w:p>
-          <w:p>
-            <w:pPr>
-              <w:pStyle w:val="ListParagraph"/>
-              <w:ind w:left="0"/>
-              <w:rPr>
-                <w:rFonts w:cs="Times New Roman"/>
-                <w:szCs w:val="24"/>
-              </w:rPr>
-            </w:pPr>
-            <w:r>
-              <w:rPr>
-                <w:rFonts w:cs="Times New Roman"/>
-                <w:szCs w:val="24"/>
-              </w:rPr>
-              <w:t>views.screen.shipping.ShippingScreenHandler</w:t>
+            <w:proofErr w:type="gramStart"/>
+            <w:r>
+              <w:rPr>
+                <w:rFonts w:cs="Times New Roman"/>
+                <w:szCs w:val="24"/>
+              </w:rPr>
+              <w:t>entity.media</w:t>
+            </w:r>
+            <w:proofErr w:type="gramEnd"/>
+            <w:r>
+              <w:rPr>
+                <w:rFonts w:cs="Times New Roman"/>
+                <w:szCs w:val="24"/>
+              </w:rPr>
+              <w:t>.Media</w:t>
+            </w:r>
+          </w:p>
+          <w:p>
+            <w:pPr>
+              <w:pStyle w:val="ListParagraph"/>
+              <w:ind w:left="0"/>
+              <w:rPr>
+                <w:rFonts w:cs="Times New Roman"/>
+                <w:szCs w:val="24"/>
+              </w:rPr>
+            </w:pPr>
+            <w:proofErr w:type="gramStart"/>
+            <w:r>
+              <w:rPr>
+                <w:rFonts w:cs="Times New Roman"/>
+                <w:szCs w:val="24"/>
+              </w:rPr>
+              <w:lastRenderedPageBreak/>
+              <w:t>entity.invoice</w:t>
+            </w:r>
+            <w:proofErr w:type="gramEnd"/>
+            <w:r>
+              <w:rPr>
+                <w:rFonts w:cs="Times New Roman"/>
+                <w:szCs w:val="24"/>
+              </w:rPr>
+              <w:t>.Invoice</w:t>
+            </w:r>
+          </w:p>
+          <w:p>
+            <w:pPr>
+              <w:pStyle w:val="ListParagraph"/>
+              <w:ind w:left="0"/>
+              <w:rPr>
+                <w:rFonts w:cs="Times New Roman"/>
+                <w:szCs w:val="24"/>
+              </w:rPr>
+            </w:pPr>
+            <w:proofErr w:type="gramStart"/>
+            <w:r>
+              <w:rPr>
+                <w:rFonts w:cs="Times New Roman"/>
+                <w:szCs w:val="24"/>
+              </w:rPr>
+              <w:t>dao.media</w:t>
+            </w:r>
+            <w:proofErr w:type="gramEnd"/>
+            <w:r>
+              <w:rPr>
+                <w:rFonts w:cs="Times New Roman"/>
+                <w:szCs w:val="24"/>
+              </w:rPr>
+              <w:t>.MediaDAO</w:t>
+            </w:r>
+          </w:p>
+          <w:p>
+            <w:pPr>
+              <w:pStyle w:val="ListParagraph"/>
+              <w:ind w:left="0"/>
+              <w:rPr>
+                <w:rFonts w:cs="Times New Roman"/>
+                <w:szCs w:val="24"/>
+              </w:rPr>
+            </w:pPr>
+            <w:proofErr w:type="gramStart"/>
+            <w:r>
+              <w:rPr>
+                <w:rFonts w:cs="Times New Roman"/>
+                <w:szCs w:val="24"/>
+              </w:rPr>
+              <w:t>entity.order</w:t>
+            </w:r>
+            <w:proofErr w:type="gramEnd"/>
+            <w:r>
+              <w:rPr>
+                <w:rFonts w:cs="Times New Roman"/>
+                <w:szCs w:val="24"/>
+              </w:rPr>
+              <w:t>.Order</w:t>
+            </w:r>
+          </w:p>
+          <w:p>
+            <w:pPr>
+              <w:pStyle w:val="ListParagraph"/>
+              <w:ind w:left="0"/>
+              <w:rPr>
+                <w:rFonts w:cs="Times New Roman"/>
+                <w:szCs w:val="24"/>
+              </w:rPr>
+            </w:pPr>
+            <w:proofErr w:type="gramStart"/>
+            <w:r>
+              <w:rPr>
+                <w:rFonts w:cs="Times New Roman"/>
+                <w:szCs w:val="24"/>
+              </w:rPr>
+              <w:t>views.screen</w:t>
+            </w:r>
+            <w:proofErr w:type="gramEnd"/>
+            <w:r>
+              <w:rPr>
+                <w:rFonts w:cs="Times New Roman"/>
+                <w:szCs w:val="24"/>
+              </w:rPr>
+              <w:t>.popup.PopupScreen</w:t>
+            </w:r>
+          </w:p>
+          <w:p>
+            <w:pPr>
+              <w:pStyle w:val="ListParagraph"/>
+              <w:ind w:left="0"/>
+              <w:rPr>
+                <w:rFonts w:cs="Times New Roman"/>
+                <w:szCs w:val="24"/>
+              </w:rPr>
+            </w:pPr>
+            <w:proofErr w:type="gramStart"/>
+            <w:r>
+              <w:rPr>
+                <w:rFonts w:cs="Times New Roman"/>
+                <w:szCs w:val="24"/>
+              </w:rPr>
+              <w:t>views.screen</w:t>
+            </w:r>
+            <w:proofErr w:type="gramEnd"/>
+            <w:r>
+              <w:rPr>
+                <w:rFonts w:cs="Times New Roman"/>
+                <w:szCs w:val="24"/>
+              </w:rPr>
+              <w:t>.shipping.ShippingScreenHandler</w:t>
             </w:r>
           </w:p>
         </w:tc>
@@ -12591,6 +12994,7 @@
                 <w:rFonts w:cs="Times New Roman"/>
                 <w:szCs w:val="24"/>
               </w:rPr>
+              <w:lastRenderedPageBreak/>
               <w:t>3</w:t>
             </w:r>
           </w:p>
@@ -12630,29 +13034,64 @@
                 <w:szCs w:val="24"/>
               </w:rPr>
             </w:pPr>
-            <w:r>
-              <w:rPr>
-                <w:rFonts w:cs="Times New Roman"/>
-                <w:szCs w:val="24"/>
-              </w:rPr>
-              <w:t>entity.media.Book</w:t>
-            </w:r>
-          </w:p>
-          <w:p>
-            <w:pPr>
-              <w:pStyle w:val="ListParagraph"/>
-              <w:ind w:left="0"/>
-              <w:rPr>
-                <w:rFonts w:cs="Times New Roman"/>
-                <w:szCs w:val="24"/>
-              </w:rPr>
-            </w:pPr>
-            <w:r>
-              <w:rPr>
-                <w:rFonts w:cs="Times New Roman"/>
-                <w:szCs w:val="24"/>
-              </w:rPr>
-              <w:t>views.screen.home.HomeScreenHandler</w:t>
+            <w:proofErr w:type="gramStart"/>
+            <w:r>
+              <w:rPr>
+                <w:rFonts w:cs="Times New Roman"/>
+                <w:szCs w:val="24"/>
+              </w:rPr>
+              <w:t>entity.media</w:t>
+            </w:r>
+            <w:proofErr w:type="gramEnd"/>
+            <w:r>
+              <w:rPr>
+                <w:rFonts w:cs="Times New Roman"/>
+                <w:szCs w:val="24"/>
+              </w:rPr>
+              <w:t>.Book</w:t>
+            </w:r>
+          </w:p>
+          <w:p>
+            <w:pPr>
+              <w:pStyle w:val="ListParagraph"/>
+              <w:ind w:left="0"/>
+              <w:rPr>
+                <w:rFonts w:cs="Times New Roman"/>
+                <w:szCs w:val="24"/>
+              </w:rPr>
+            </w:pPr>
+            <w:proofErr w:type="gramStart"/>
+            <w:r>
+              <w:rPr>
+                <w:rFonts w:cs="Times New Roman"/>
+                <w:szCs w:val="24"/>
+              </w:rPr>
+              <w:t>views.screen</w:t>
+            </w:r>
+            <w:proofErr w:type="gramEnd"/>
+            <w:r>
+              <w:rPr>
+                <w:rFonts w:cs="Times New Roman"/>
+                <w:szCs w:val="24"/>
+              </w:rPr>
+              <w:t>.home.HomeScreenHandler</w:t>
+            </w:r>
+          </w:p>
+          <w:p>
+            <w:pPr>
+              <w:pStyle w:val="ListParagraph"/>
+              <w:ind w:left="0"/>
+              <w:rPr>
+                <w:rFonts w:cs="Times New Roman"/>
+                <w:szCs w:val="24"/>
+              </w:rPr>
+            </w:pPr>
+            <w:r>
+              <w:rPr>
+                <w:rFonts w:cs="Times New Roman"/>
+                <w:szCs w:val="24"/>
+              </w:rPr>
+              <w:t>App</w:t>
             </w:r>
           </w:p>
         </w:tc>
@@ -12715,63 +13154,89 @@
                 <w:szCs w:val="24"/>
               </w:rPr>
             </w:pPr>
-            <w:r>
-              <w:rPr>
-                <w:rFonts w:cs="Times New Roman"/>
-                <w:szCs w:val="24"/>
-              </w:rPr>
-              <w:t>entity.cart.Cart</w:t>
-            </w:r>
-          </w:p>
-          <w:p>
-            <w:pPr>
-              <w:pStyle w:val="ListParagraph"/>
-              <w:ind w:left="0"/>
-              <w:rPr>
-                <w:rFonts w:cs="Times New Roman"/>
-                <w:szCs w:val="24"/>
-              </w:rPr>
-            </w:pPr>
-            <w:r>
-              <w:rPr>
-                <w:rFonts w:cs="Times New Roman"/>
-                <w:szCs w:val="24"/>
-              </w:rPr>
-              <w:t>entity.cart.CartItem</w:t>
-            </w:r>
-          </w:p>
-          <w:p>
-            <w:pPr>
-              <w:pStyle w:val="ListParagraph"/>
-              <w:ind w:left="0"/>
-              <w:rPr>
-                <w:rFonts w:cs="Times New Roman"/>
-                <w:szCs w:val="24"/>
-              </w:rPr>
-            </w:pPr>
-            <w:r>
-              <w:rPr>
-                <w:rFonts w:cs="Times New Roman"/>
-                <w:szCs w:val="24"/>
-              </w:rPr>
-              <w:t>common.exception.</w:t>
-            </w:r>
-          </w:p>
-          <w:p>
-            <w:pPr>
-              <w:pStyle w:val="ListParagraph"/>
-              <w:ind w:left="0"/>
-              <w:rPr>
-                <w:rFonts w:cs="Times New Roman"/>
-                <w:szCs w:val="24"/>
-              </w:rPr>
-            </w:pPr>
-            <w:r>
-              <w:rPr>
-                <w:rFonts w:cs="Times New Roman"/>
-                <w:szCs w:val="24"/>
-              </w:rPr>
-              <w:lastRenderedPageBreak/>
+            <w:proofErr w:type="gramStart"/>
+            <w:r>
+              <w:rPr>
+                <w:rFonts w:cs="Times New Roman"/>
+                <w:szCs w:val="24"/>
+              </w:rPr>
+              <w:t>entity.cart</w:t>
+            </w:r>
+            <w:proofErr w:type="gramEnd"/>
+            <w:r>
+              <w:rPr>
+                <w:rFonts w:cs="Times New Roman"/>
+                <w:szCs w:val="24"/>
+              </w:rPr>
+              <w:t>.Cart</w:t>
+            </w:r>
+          </w:p>
+          <w:p>
+            <w:pPr>
+              <w:pStyle w:val="ListParagraph"/>
+              <w:ind w:left="0"/>
+              <w:rPr>
+                <w:rFonts w:cs="Times New Roman"/>
+                <w:szCs w:val="24"/>
+              </w:rPr>
+            </w:pPr>
+            <w:proofErr w:type="gramStart"/>
+            <w:r>
+              <w:rPr>
+                <w:rFonts w:cs="Times New Roman"/>
+                <w:szCs w:val="24"/>
+              </w:rPr>
+              <w:t>entity.cart</w:t>
+            </w:r>
+            <w:proofErr w:type="gramEnd"/>
+            <w:r>
+              <w:rPr>
+                <w:rFonts w:cs="Times New Roman"/>
+                <w:szCs w:val="24"/>
+              </w:rPr>
+              <w:t>.CartItem</w:t>
+            </w:r>
+          </w:p>
+          <w:p>
+            <w:pPr>
+              <w:pStyle w:val="ListParagraph"/>
+              <w:ind w:left="0"/>
+              <w:rPr>
+                <w:rFonts w:cs="Times New Roman"/>
+                <w:szCs w:val="24"/>
+              </w:rPr>
+            </w:pPr>
+            <w:proofErr w:type="gramStart"/>
+            <w:r>
+              <w:rPr>
+                <w:rFonts w:cs="Times New Roman"/>
+                <w:szCs w:val="24"/>
+              </w:rPr>
+              <w:t>common.exception</w:t>
+            </w:r>
+            <w:proofErr w:type="gramEnd"/>
+            <w:r>
+              <w:rPr>
+                <w:rFonts w:cs="Times New Roman"/>
+                <w:szCs w:val="24"/>
+              </w:rPr>
+              <w:t>.</w:t>
+            </w:r>
+          </w:p>
+          <w:p>
+            <w:pPr>
+              <w:pStyle w:val="ListParagraph"/>
+              <w:ind w:left="0"/>
+              <w:rPr>
+                <w:rFonts w:cs="Times New Roman"/>
+                <w:szCs w:val="24"/>
+              </w:rPr>
+            </w:pPr>
+            <w:r>
+              <w:rPr>
+                <w:rFonts w:cs="Times New Roman"/>
+                <w:szCs w:val="24"/>
+              </w:rPr>
               <w:t>NotEnoughTransactionInfoException</w:t>
             </w:r>
           </w:p>
@@ -12796,7 +13261,6 @@
                 <w:rFonts w:cs="Times New Roman"/>
                 <w:szCs w:val="24"/>
               </w:rPr>
-              <w:lastRenderedPageBreak/>
               <w:t>5</w:t>
             </w:r>
           </w:p>
@@ -12819,7 +13283,23 @@
                 <w:rFonts w:cs="Times New Roman"/>
                 <w:szCs w:val="24"/>
               </w:rPr>
-              <w:t xml:space="preserve">Class có các đoạn log có cùng giá trị nhưng đang hard-code thay vì </w:t>
+              <w:t xml:space="preserve">Class có các đoạn log có cùng giá trị nhưng đang </w:t>
+            </w:r>
+            <w:proofErr w:type="gramStart"/>
+            <w:r>
+              <w:rPr>
+                <w:rFonts w:cs="Times New Roman"/>
+                <w:szCs w:val="24"/>
+              </w:rPr>
+              <w:t>hard-code</w:t>
+            </w:r>
+            <w:proofErr w:type="gramEnd"/>
+            <w:r>
+              <w:rPr>
+                <w:rFonts w:cs="Times New Roman"/>
+                <w:szCs w:val="24"/>
+              </w:rPr>
+              <w:t xml:space="preserve"> thay vì </w:t>
             </w:r>
             <w:r>
               <w:rPr>
@@ -12857,6 +13337,7 @@
                 <w:szCs w:val="24"/>
               </w:rPr>
             </w:pPr>
+            <w:proofErr w:type="gramStart"/>
             <w:r>
               <w:rPr>
                 <w:rFonts w:cs="Times New Roman"/>
@@ -12864,6 +13345,7 @@
               </w:rPr>
               <w:t>utils.MyMap</w:t>
             </w:r>
+            <w:proofErr w:type="gramEnd"/>
           </w:p>
         </w:tc>
       </w:tr>
@@ -13046,6 +13528,7 @@
           <w:noProof/>
           <w:szCs w:val="24"/>
         </w:rPr>
+        <w:lastRenderedPageBreak/>
         <w:drawing>
           <wp:inline distT="0" distB="0" distL="0" distR="0" wp14:anchorId="6E5C9AE1" wp14:editId="381A3C59">
             <wp:extent cx="5943600" cy="2474595"/>
@@ -13152,7 +13635,23 @@
           <w:rFonts w:cs="Times New Roman"/>
           <w:szCs w:val="24"/>
         </w:rPr>
-        <w:t xml:space="preserve"> Sử dụng Java Reflections để xử lý hard-code trong class HomeScreenHandler</w:t>
+        <w:t xml:space="preserve"> Sử dụng Java Reflections để xử lý </w:t>
+      </w:r>
+      <w:proofErr w:type="gramStart"/>
+      <w:r>
+        <w:rPr>
+          <w:rFonts w:cs="Times New Roman"/>
+          <w:szCs w:val="24"/>
+        </w:rPr>
+        <w:t>hard-code</w:t>
+      </w:r>
+      <w:proofErr w:type="gramEnd"/>
+      <w:r>
+        <w:rPr>
+          <w:rFonts w:cs="Times New Roman"/>
+          <w:szCs w:val="24"/>
+        </w:rPr>
+        <w:t xml:space="preserve"> trong class HomeScreenHandler</w:t>
       </w:r>
       <w:bookmarkEnd w:id="14"/>
     </w:p>
@@ -13197,16 +13696,7 @@
           <w:sz w:val="24"/>
           <w:szCs w:val="24"/>
         </w:rPr>
-        <w:t xml:space="preserve">Do Annotation này được định nghĩa ở cả hai mức là class và </w:t>
-      </w:r>
-      <w:r>
-        <w:rPr>
-          <w:rFonts w:ascii="Times New Roman" w:hAnsi="Times New Roman" w:cs="Times New Roman"/>
-          <w:sz w:val="24"/>
-          <w:szCs w:val="24"/>
-        </w:rPr>
-        <w:lastRenderedPageBreak/>
-        <w:t xml:space="preserve">attribute </w:t>
+        <w:t xml:space="preserve">Do Annotation này được định nghĩa ở cả hai mức là class và attribute </w:t>
       </w:r>
       <w:r>
         <w:rPr>
@@ -13223,7 +13713,17 @@
           <w:sz w:val="24"/>
           <w:szCs w:val="24"/>
         </w:rPr>
-        <w:t>@Target</w:t>
+        <w:t>@</w:t>
+      </w:r>
+      <w:proofErr w:type="gramStart"/>
+      <w:r>
+        <w:rPr>
+          <w:rFonts w:ascii="Times New Roman" w:eastAsia="Times New Roman" w:hAnsi="Times New Roman" w:cs="Times New Roman"/>
+          <w:color w:val="9E880D"/>
+          <w:sz w:val="24"/>
+          <w:szCs w:val="24"/>
+        </w:rPr>
+        <w:t>Target</w:t>
       </w:r>
       <w:r>
         <w:rPr>
@@ -13232,7 +13732,17 @@
           <w:sz w:val="24"/>
           <w:szCs w:val="24"/>
         </w:rPr>
-        <w:t>({</w:t>
+        <w:t>(</w:t>
+      </w:r>
+      <w:proofErr w:type="gramEnd"/>
+      <w:r>
+        <w:rPr>
+          <w:rFonts w:ascii="Times New Roman" w:eastAsia="Times New Roman" w:hAnsi="Times New Roman" w:cs="Times New Roman"/>
+          <w:color w:val="080808"/>
+          <w:sz w:val="24"/>
+          <w:szCs w:val="24"/>
+        </w:rPr>
+        <w:t>{</w:t>
       </w:r>
       <w:r>
         <w:rPr>
@@ -13364,7 +13874,7 @@
           <w:sz w:val="24"/>
           <w:szCs w:val="24"/>
         </w:rPr>
-        <w:t>, chúng ta có thể định nghĩa tên của thuộc tính muốn hiển thị trên màn hình. Ví dụ một</w:t>
+        <w:t>, chúng ta có thể định nghĩa tên của thuộc tính muốn hiển thị trên màn hình. Ví dụ</w:t>
       </w:r>
       <w:r>
         <w:rPr>
@@ -13372,7 +13882,7 @@
           <w:sz w:val="24"/>
           <w:szCs w:val="24"/>
         </w:rPr>
-        <w:t xml:space="preserve"> attribute trong class CD</w:t>
+        <w:t xml:space="preserve"> khi ta muốn hiển thị “Băng đĩa DVD” thay vì “DVD” trong màn hình tìm kiếm, chúng ta có thể sử dụng DisplayName annotation như hình minh họa dưới đây</w:t>
       </w:r>
       <w:r>
         <w:rPr>
@@ -13380,87 +13890,7 @@
           <w:sz w:val="24"/>
           <w:szCs w:val="24"/>
         </w:rPr>
-        <w:t xml:space="preserve"> có tên là releasedDate</w:t>
-      </w:r>
-      <w:r>
-        <w:rPr>
-          <w:rFonts w:ascii="Times New Roman" w:hAnsi="Times New Roman" w:cs="Times New Roman"/>
-          <w:sz w:val="24"/>
-          <w:szCs w:val="24"/>
-        </w:rPr>
-        <w:t>,</w:t>
-      </w:r>
-      <w:r>
-        <w:rPr>
-          <w:rFonts w:ascii="Times New Roman" w:hAnsi="Times New Roman" w:cs="Times New Roman"/>
-          <w:sz w:val="24"/>
-          <w:szCs w:val="24"/>
-        </w:rPr>
-        <w:t xml:space="preserve"> chúng ta có thể sử dụng Annotation này để hiển thị chúng trên màn hình với </w:t>
-      </w:r>
-      <w:r>
-        <w:rPr>
-          <w:rFonts w:ascii="Times New Roman" w:hAnsi="Times New Roman" w:cs="Times New Roman"/>
-          <w:sz w:val="24"/>
-          <w:szCs w:val="24"/>
-        </w:rPr>
-        <w:t xml:space="preserve">giá trị khác, cụ thể nếu muốn hiển thị thành </w:t>
-      </w:r>
-      <w:r>
-        <w:rPr>
-          <w:rFonts w:ascii="Times New Roman" w:hAnsi="Times New Roman" w:cs="Times New Roman"/>
-          <w:sz w:val="24"/>
-          <w:szCs w:val="24"/>
-        </w:rPr>
-        <w:t>P</w:t>
-      </w:r>
-      <w:r>
-        <w:rPr>
-          <w:rFonts w:ascii="Times New Roman" w:hAnsi="Times New Roman" w:cs="Times New Roman"/>
-          <w:sz w:val="24"/>
-          <w:szCs w:val="24"/>
-        </w:rPr>
-        <w:t>ublish date</w:t>
-      </w:r>
-      <w:r>
-        <w:rPr>
-          <w:rFonts w:ascii="Times New Roman" w:hAnsi="Times New Roman" w:cs="Times New Roman"/>
-          <w:sz w:val="24"/>
-          <w:szCs w:val="24"/>
-        </w:rPr>
-        <w:t>, chúng ta chỉ cần thêm @</w:t>
-      </w:r>
-      <w:r>
-        <w:rPr>
-          <w:rFonts w:ascii="Times New Roman" w:hAnsi="Times New Roman" w:cs="Times New Roman"/>
-          <w:sz w:val="24"/>
-          <w:szCs w:val="24"/>
-        </w:rPr>
-        <w:t>DisplayName(name = “P</w:t>
-      </w:r>
-      <w:r>
-        <w:rPr>
-          <w:rFonts w:ascii="Times New Roman" w:hAnsi="Times New Roman" w:cs="Times New Roman"/>
-          <w:sz w:val="24"/>
-          <w:szCs w:val="24"/>
-        </w:rPr>
-        <w:t>ublish date</w:t>
-      </w:r>
-      <w:r>
-        <w:rPr>
-          <w:rFonts w:ascii="Times New Roman" w:hAnsi="Times New Roman" w:cs="Times New Roman"/>
-          <w:sz w:val="24"/>
-          <w:szCs w:val="24"/>
-        </w:rPr>
-        <w:t>”) trên attribute releasedDate này</w:t>
-      </w:r>
-      <w:r>
-        <w:rPr>
-          <w:rFonts w:ascii="Times New Roman" w:hAnsi="Times New Roman" w:cs="Times New Roman"/>
-          <w:sz w:val="24"/>
-          <w:szCs w:val="24"/>
-        </w:rPr>
-        <w:t xml:space="preserve"> như sau:</w:t>
+        <w:t>:</w:t>
       </w:r>
     </w:p>
     <w:p>
@@ -13478,10 +13908,16 @@
           <w:szCs w:val="24"/>
         </w:rPr>
         <w:drawing>
-          <wp:inline distT="0" distB="0" distL="0" distR="0" wp14:anchorId="5E4C4456" wp14:editId="2EE67A60">
-            <wp:extent cx="3324225" cy="1771650"/>
+          <wp:inline distT="0" distB="0" distL="0" distR="0" wp14:anchorId="0914C8A1" wp14:editId="7D618913">
+            <wp:extent cx="2809875" cy="2209800"/>
             <wp:effectExtent l="0" t="0" r="9525" b="0"/>
-            <wp:docPr id="16" name="Picture 16" descr="Text&#10;&#10;Description automatically generated"/>
+            <wp:docPr id="19" name="Picture 7" descr="Text&#10;&#10;Description automatically generated">
+              <a:extLst xmlns:a="http://schemas.openxmlformats.org/drawingml/2006/main">
+                <a:ext uri="{FF2B5EF4-FFF2-40B4-BE49-F238E27FC236}">
+                  <a16:creationId xmlns:a16="http://schemas.microsoft.com/office/drawing/2014/main" id="{C0237285-8782-3DF9-6BD7-9A50C5F38BFC}"/>
+                </a:ext>
+              </a:extLst>
+            </wp:docPr>
             <wp:cNvGraphicFramePr>
               <a:graphicFrameLocks xmlns:a="http://schemas.openxmlformats.org/drawingml/2006/main" noChangeAspect="1"/>
             </wp:cNvGraphicFramePr>
@@ -13489,8 +13925,16 @@
               <a:graphicData uri="http://schemas.openxmlformats.org/drawingml/2006/picture">
                 <pic:pic xmlns:pic="http://schemas.openxmlformats.org/drawingml/2006/picture">
                   <pic:nvPicPr>
-                    <pic:cNvPr id="16" name="Picture 16" descr="Text&#10;&#10;Description automatically generated"/>
-                    <pic:cNvPicPr/>
+                    <pic:cNvPr id="19" name="Picture 7" descr="Text&#10;&#10;Description automatically generated">
+                      <a:extLst>
+                        <a:ext uri="{FF2B5EF4-FFF2-40B4-BE49-F238E27FC236}">
+                          <a16:creationId xmlns:a16="http://schemas.microsoft.com/office/drawing/2014/main" id="{C0237285-8782-3DF9-6BD7-9A50C5F38BFC}"/>
+                        </a:ext>
+                      </a:extLst>
+                    </pic:cNvPr>
+                    <pic:cNvPicPr>
+                      <a:picLocks noChangeAspect="1"/>
+                    </pic:cNvPicPr>
                   </pic:nvPicPr>
                   <pic:blipFill>
                     <a:blip r:embed="rId12"/>
@@ -13501,7 +13945,7 @@
                   <pic:spPr>
                     <a:xfrm>
                       <a:off x="0" y="0"/>
-                      <a:ext cx="3324225" cy="1771650"/>
+                      <a:ext cx="2809875" cy="2209800"/>
                     </a:xfrm>
                     <a:prstGeom prst="rect">
                       <a:avLst/>
@@ -13530,6 +13974,7 @@
           <w:b/>
           <w:szCs w:val="24"/>
         </w:rPr>
+        <w:lastRenderedPageBreak/>
         <w:t xml:space="preserve">Hình </w:t>
       </w:r>
       <w:r>
@@ -13736,7 +14181,6 @@
     </w:p>
     <w:p>
       <w:r>
-        <w:lastRenderedPageBreak/>
         <w:t>Sau khi cải tiến thiết kế hiện tại sử dụng Java Reflections và Java Annotation</w:t>
       </w:r>
       <w:r>
@@ -13764,7 +14208,15 @@
         <w:t xml:space="preserve">tạo một class AudioBook </w:t>
       </w:r>
       <w:r>
-        <w:t xml:space="preserve">trong package entity.media và </w:t>
+        <w:t xml:space="preserve">trong package </w:t>
+      </w:r>
+      <w:proofErr w:type="gramStart"/>
+      <w:r>
+        <w:t>entity.media</w:t>
+      </w:r>
+      <w:proofErr w:type="gramEnd"/>
+      <w:r>
+        <w:t xml:space="preserve"> và </w:t>
       </w:r>
       <w:r>
         <w:t>kế thừa class Media hiện tại</w:t>
@@ -13846,7 +14298,23 @@
           <w:rFonts w:cs="Times New Roman"/>
           <w:szCs w:val="24"/>
         </w:rPr>
-        <w:t xml:space="preserve"> getAttributesAndValues() tại class Media</w:t>
+        <w:t xml:space="preserve"> </w:t>
+      </w:r>
+      <w:proofErr w:type="gramStart"/>
+      <w:r>
+        <w:rPr>
+          <w:rFonts w:cs="Times New Roman"/>
+          <w:szCs w:val="24"/>
+        </w:rPr>
+        <w:t>getAttributesAndValues(</w:t>
+      </w:r>
+      <w:proofErr w:type="gramEnd"/>
+      <w:r>
+        <w:rPr>
+          <w:rFonts w:cs="Times New Roman"/>
+          <w:szCs w:val="24"/>
+        </w:rPr>
+        <w:t>) tại class Media</w:t>
       </w:r>
       <w:r>
         <w:rPr>
@@ -13929,11 +14397,12 @@
           <w:noProof/>
           <w:szCs w:val="24"/>
         </w:rPr>
+        <w:lastRenderedPageBreak/>
         <w:drawing>
-          <wp:inline distT="0" distB="0" distL="0" distR="0" wp14:anchorId="76874EC5" wp14:editId="184A3A19">
-            <wp:extent cx="5943600" cy="3740150"/>
+          <wp:inline distT="0" distB="0" distL="0" distR="0" wp14:anchorId="68EB9A06" wp14:editId="3F856182">
+            <wp:extent cx="5943600" cy="2995295"/>
             <wp:effectExtent l="0" t="0" r="0" b="0"/>
-            <wp:docPr id="12" name="Picture 12" descr="Text&#10;&#10;Description automatically generated"/>
+            <wp:docPr id="17" name="Picture 17" descr="A picture containing table&#10;&#10;Description automatically generated"/>
             <wp:cNvGraphicFramePr>
               <a:graphicFrameLocks xmlns:a="http://schemas.openxmlformats.org/drawingml/2006/main" noChangeAspect="1"/>
             </wp:cNvGraphicFramePr>
@@ -13941,11 +14410,11 @@
               <a:graphicData uri="http://schemas.openxmlformats.org/drawingml/2006/picture">
                 <pic:pic xmlns:pic="http://schemas.openxmlformats.org/drawingml/2006/picture">
                   <pic:nvPicPr>
-                    <pic:cNvPr id="12" name="Picture 12" descr="Text&#10;&#10;Description automatically generated"/>
+                    <pic:cNvPr id="17" name="Picture 17" descr="A picture containing table&#10;&#10;Description automatically generated"/>
                     <pic:cNvPicPr/>
                   </pic:nvPicPr>
                   <pic:blipFill>
-                    <a:blip r:embed="rId14">
+                    <a:blip r:embed="rId14" cstate="print">
                       <a:extLst>
                         <a:ext uri="{28A0092B-C50C-407E-A947-70E740481C1C}">
                           <a14:useLocalDpi xmlns:a14="http://schemas.microsoft.com/office/drawing/2010/main" val="0"/>
@@ -13959,7 +14428,7 @@
                   <pic:spPr>
                     <a:xfrm>
                       <a:off x="0" y="0"/>
-                      <a:ext cx="5943600" cy="3740150"/>
+                      <a:ext cx="5943600" cy="2995295"/>
                     </a:xfrm>
                     <a:prstGeom prst="rect">
                       <a:avLst/>
@@ -14052,6 +14521,150 @@
         <w:t>thêm màn hình mới</w:t>
       </w:r>
       <w:bookmarkEnd w:id="18"/>
+    </w:p>
+    <w:p>
+      <w:r>
+        <w:t xml:space="preserve">Khi chúng ta không muốn sử dụng </w:t>
+      </w:r>
+      <w:r>
+        <w:t>tên attribute làm tên hiển thị trên giao diện của trang xem chi tiết sản phẩm, chúng ta có thể tái sử dụng DisplayName annotation</w:t>
+      </w:r>
+      <w:r>
+        <w:t xml:space="preserve">. Ví dụ, </w:t>
+      </w:r>
+      <w:r>
+        <w:t>một attribute trong class CD có tên là releasedDate, chúng ta có thể sử dụng Annotation này để hiển thị chúng trên màn hình với giá trị khác, cụ thể nếu muốn hiển thị thành Publish date, chúng ta chỉ cần thêm @</w:t>
+      </w:r>
+      <w:proofErr w:type="gramStart"/>
+      <w:r>
+        <w:t>DisplayName(</w:t>
+      </w:r>
+      <w:proofErr w:type="gramEnd"/>
+      <w:r>
+        <w:t>name = “Publish date”) trên attribute releasedDate này như sau</w:t>
+      </w:r>
+      <w:r>
+        <w:t>:</w:t>
+      </w:r>
+    </w:p>
+    <w:p>
+      <w:pPr>
+        <w:keepNext/>
+        <w:jc w:val="center"/>
+      </w:pPr>
+      <w:r>
+        <w:drawing>
+          <wp:inline distT="0" distB="0" distL="0" distR="0" wp14:anchorId="45C37861" wp14:editId="76EE0976">
+            <wp:extent cx="4445324" cy="2369141"/>
+            <wp:effectExtent l="0" t="0" r="0" b="0"/>
+            <wp:docPr id="20" name="Picture 10" descr="Text&#10;&#10;Description automatically generated">
+              <a:extLst xmlns:a="http://schemas.openxmlformats.org/drawingml/2006/main">
+                <a:ext uri="{FF2B5EF4-FFF2-40B4-BE49-F238E27FC236}">
+                  <a16:creationId xmlns:a16="http://schemas.microsoft.com/office/drawing/2014/main" id="{EBB2F4C8-07C1-C538-2454-3F6792AA7C5C}"/>
+                </a:ext>
+              </a:extLst>
+            </wp:docPr>
+            <wp:cNvGraphicFramePr>
+              <a:graphicFrameLocks xmlns:a="http://schemas.openxmlformats.org/drawingml/2006/main" noChangeAspect="1"/>
+            </wp:cNvGraphicFramePr>
+            <a:graphic xmlns:a="http://schemas.openxmlformats.org/drawingml/2006/main">
+              <a:graphicData uri="http://schemas.openxmlformats.org/drawingml/2006/picture">
+                <pic:pic xmlns:pic="http://schemas.openxmlformats.org/drawingml/2006/picture">
+                  <pic:nvPicPr>
+                    <pic:cNvPr id="11" name="Picture 10" descr="Text&#10;&#10;Description automatically generated">
+                      <a:extLst>
+                        <a:ext uri="{FF2B5EF4-FFF2-40B4-BE49-F238E27FC236}">
+                          <a16:creationId xmlns:a16="http://schemas.microsoft.com/office/drawing/2014/main" id="{EBB2F4C8-07C1-C538-2454-3F6792AA7C5C}"/>
+                        </a:ext>
+                      </a:extLst>
+                    </pic:cNvPr>
+                    <pic:cNvPicPr>
+                      <a:picLocks noChangeAspect="1"/>
+                    </pic:cNvPicPr>
+                  </pic:nvPicPr>
+                  <pic:blipFill>
+                    <a:blip r:embed="rId15"/>
+                    <a:stretch>
+                      <a:fillRect/>
+                    </a:stretch>
+                  </pic:blipFill>
+                  <pic:spPr>
+                    <a:xfrm>
+                      <a:off x="0" y="0"/>
+                      <a:ext cx="4445324" cy="2369141"/>
+                    </a:xfrm>
+                    <a:prstGeom prst="rect">
+                      <a:avLst/>
+                    </a:prstGeom>
+                  </pic:spPr>
+                </pic:pic>
+              </a:graphicData>
+            </a:graphic>
+          </wp:inline>
+        </w:drawing>
+      </w:r>
+    </w:p>
+    <w:p>
+      <w:pPr>
+        <w:pStyle w:val="Caption"/>
+        <w:rPr>
+          <w:rFonts w:cs="Times New Roman"/>
+          <w:szCs w:val="24"/>
+        </w:rPr>
+      </w:pPr>
+      <w:r>
+        <w:rPr>
+          <w:b/>
+          <w:bCs/>
+        </w:rPr>
+        <w:t xml:space="preserve">Hình </w:t>
+      </w:r>
+      <w:r>
+        <w:rPr>
+          <w:b/>
+          <w:bCs/>
+        </w:rPr>
+        <w:fldChar w:fldCharType="begin"/>
+      </w:r>
+      <w:r>
+        <w:rPr>
+          <w:b/>
+          <w:bCs/>
+        </w:rPr>
+        <w:instrText xml:space="preserve"> SEQ Hình \* ARABIC </w:instrText>
+      </w:r>
+      <w:r>
+        <w:rPr>
+          <w:b/>
+          <w:bCs/>
+        </w:rPr>
+        <w:fldChar w:fldCharType="separate"/>
+      </w:r>
+      <w:r>
+        <w:rPr>
+          <w:b/>
+          <w:bCs/>
+          <w:noProof/>
+        </w:rPr>
+        <w:t>7</w:t>
+      </w:r>
+      <w:r>
+        <w:rPr>
+          <w:b/>
+          <w:bCs/>
+        </w:rPr>
+        <w:fldChar w:fldCharType="end"/>
+      </w:r>
+      <w:r>
+        <w:rPr>
+          <w:b/>
+          <w:bCs/>
+        </w:rPr>
+        <w:t xml:space="preserve"> </w:t>
+      </w:r>
+      <w:r>
+        <w:t>Minh họa sử dụng @DisplayName cho attribute</w:t>
+      </w:r>
     </w:p>
     <w:p>
       <w:pPr>
@@ -14297,7 +14910,7 @@
                     <pic:cNvPicPr/>
                   </pic:nvPicPr>
                   <pic:blipFill>
-                    <a:blip r:embed="rId15">
+                    <a:blip r:embed="rId16">
                       <a:extLst>
                         <a:ext uri="{28A0092B-C50C-407E-A947-70E740481C1C}">
                           <a14:useLocalDpi xmlns:a14="http://schemas.microsoft.com/office/drawing/2010/main" val="0"/>
@@ -14372,7 +14985,7 @@
           <w:noProof/>
           <w:szCs w:val="24"/>
         </w:rPr>
-        <w:t>7</w:t>
+        <w:t>8</w:t>
       </w:r>
       <w:r>
         <w:rPr>
@@ -14703,7 +15316,7 @@
                     <pic:cNvPicPr/>
                   </pic:nvPicPr>
                   <pic:blipFill>
-                    <a:blip r:embed="rId16" cstate="print">
+                    <a:blip r:embed="rId17" cstate="print">
                       <a:extLst>
                         <a:ext uri="{28A0092B-C50C-407E-A947-70E740481C1C}">
                           <a14:useLocalDpi xmlns:a14="http://schemas.microsoft.com/office/drawing/2010/main" val="0"/>
@@ -14778,7 +15391,7 @@
           <w:noProof/>
           <w:szCs w:val="24"/>
         </w:rPr>
-        <w:t>8</w:t>
+        <w:t>9</w:t>
       </w:r>
       <w:r>
         <w:rPr>
@@ -15007,7 +15620,7 @@
                     <pic:cNvPicPr/>
                   </pic:nvPicPr>
                   <pic:blipFill>
-                    <a:blip r:embed="rId17" cstate="print">
+                    <a:blip r:embed="rId18" cstate="print">
                       <a:extLst>
                         <a:ext uri="{28A0092B-C50C-407E-A947-70E740481C1C}">
                           <a14:useLocalDpi xmlns:a14="http://schemas.microsoft.com/office/drawing/2010/main" val="0"/>
@@ -15083,7 +15696,7 @@
           <w:noProof/>
           <w:szCs w:val="24"/>
         </w:rPr>
-        <w:t>9</w:t>
+        <w:t>10</w:t>
       </w:r>
       <w:r>
         <w:rPr>
@@ -15292,7 +15905,7 @@
                     <pic:cNvPicPr/>
                   </pic:nvPicPr>
                   <pic:blipFill>
-                    <a:blip r:embed="rId18" cstate="print">
+                    <a:blip r:embed="rId19" cstate="print">
                       <a:extLst>
                         <a:ext uri="{28A0092B-C50C-407E-A947-70E740481C1C}">
                           <a14:useLocalDpi xmlns:a14="http://schemas.microsoft.com/office/drawing/2010/main" val="0"/>
@@ -15367,7 +15980,7 @@
           <w:noProof/>
           <w:szCs w:val="24"/>
         </w:rPr>
-        <w:t>10</w:t>
+        <w:t>11</w:t>
       </w:r>
       <w:r>
         <w:rPr>
@@ -15608,7 +16221,7 @@
                     <pic:cNvPicPr/>
                   </pic:nvPicPr>
                   <pic:blipFill>
-                    <a:blip r:embed="rId19">
+                    <a:blip r:embed="rId20">
                       <a:extLst>
                         <a:ext uri="{28A0092B-C50C-407E-A947-70E740481C1C}">
                           <a14:useLocalDpi xmlns:a14="http://schemas.microsoft.com/office/drawing/2010/main" val="0"/>
@@ -15683,7 +16296,7 @@
           <w:noProof/>
           <w:szCs w:val="24"/>
         </w:rPr>
-        <w:t>11</w:t>
+        <w:t>12</w:t>
       </w:r>
       <w:r>
         <w:rPr>
@@ -15777,10 +16390,10 @@
           <w:szCs w:val="24"/>
         </w:rPr>
         <w:drawing>
-          <wp:inline distT="0" distB="0" distL="0" distR="0" wp14:anchorId="55B4E240" wp14:editId="56420598">
-            <wp:extent cx="5943600" cy="2412365"/>
-            <wp:effectExtent l="0" t="0" r="0" b="6985"/>
-            <wp:docPr id="4" name="Picture 4" descr="Diagram&#10;&#10;Description automatically generated"/>
+          <wp:inline distT="0" distB="0" distL="0" distR="0" wp14:anchorId="6AAFE80E" wp14:editId="2AF116E6">
+            <wp:extent cx="5943600" cy="2408555"/>
+            <wp:effectExtent l="0" t="0" r="0" b="0"/>
+            <wp:docPr id="21" name="Picture 21" descr="Diagram&#10;&#10;Description automatically generated"/>
             <wp:cNvGraphicFramePr>
               <a:graphicFrameLocks xmlns:a="http://schemas.openxmlformats.org/drawingml/2006/main" noChangeAspect="1"/>
             </wp:cNvGraphicFramePr>
@@ -15788,11 +16401,11 @@
               <a:graphicData uri="http://schemas.openxmlformats.org/drawingml/2006/picture">
                 <pic:pic xmlns:pic="http://schemas.openxmlformats.org/drawingml/2006/picture">
                   <pic:nvPicPr>
-                    <pic:cNvPr id="4" name="Picture 4" descr="Diagram&#10;&#10;Description automatically generated"/>
+                    <pic:cNvPr id="21" name="Picture 21" descr="Diagram&#10;&#10;Description automatically generated"/>
                     <pic:cNvPicPr/>
                   </pic:nvPicPr>
                   <pic:blipFill>
-                    <a:blip r:embed="rId20" cstate="print">
+                    <a:blip r:embed="rId21" cstate="print">
                       <a:extLst>
                         <a:ext uri="{28A0092B-C50C-407E-A947-70E740481C1C}">
                           <a14:useLocalDpi xmlns:a14="http://schemas.microsoft.com/office/drawing/2010/main" val="0"/>
@@ -15806,7 +16419,7 @@
                   <pic:spPr>
                     <a:xfrm>
                       <a:off x="0" y="0"/>
-                      <a:ext cx="5943600" cy="2412365"/>
+                      <a:ext cx="5943600" cy="2408555"/>
                     </a:xfrm>
                     <a:prstGeom prst="rect">
                       <a:avLst/>
@@ -15867,7 +16480,7 @@
           <w:noProof/>
           <w:szCs w:val="24"/>
         </w:rPr>
-        <w:t>12</w:t>
+        <w:t>13</w:t>
       </w:r>
       <w:r>
         <w:rPr>
@@ -15961,7 +16574,7 @@
                     <pic:cNvPicPr/>
                   </pic:nvPicPr>
                   <pic:blipFill>
-                    <a:blip r:embed="rId21">
+                    <a:blip r:embed="rId22">
                       <a:extLst>
                         <a:ext uri="{28A0092B-C50C-407E-A947-70E740481C1C}">
                           <a14:useLocalDpi xmlns:a14="http://schemas.microsoft.com/office/drawing/2010/main" val="0"/>
@@ -16036,7 +16649,7 @@
           <w:noProof/>
           <w:szCs w:val="24"/>
         </w:rPr>
-        <w:t>13</w:t>
+        <w:t>14</w:t>
       </w:r>
       <w:r>
         <w:rPr>
@@ -16086,7 +16699,7 @@
                     <pic:cNvPicPr/>
                   </pic:nvPicPr>
                   <pic:blipFill>
-                    <a:blip r:embed="rId22" cstate="print">
+                    <a:blip r:embed="rId23" cstate="print">
                       <a:extLst>
                         <a:ext uri="{28A0092B-C50C-407E-A947-70E740481C1C}">
                           <a14:useLocalDpi xmlns:a14="http://schemas.microsoft.com/office/drawing/2010/main" val="0"/>
@@ -16161,7 +16774,7 @@
           <w:noProof/>
           <w:szCs w:val="24"/>
         </w:rPr>
-        <w:t>14</w:t>
+        <w:t>15</w:t>
       </w:r>
       <w:r>
         <w:rPr>
@@ -16396,7 +17009,7 @@
                     <pic:cNvPicPr/>
                   </pic:nvPicPr>
                   <pic:blipFill>
-                    <a:blip r:embed="rId23">
+                    <a:blip r:embed="rId24">
                       <a:extLst>
                         <a:ext uri="{28A0092B-C50C-407E-A947-70E740481C1C}">
                           <a14:useLocalDpi xmlns:a14="http://schemas.microsoft.com/office/drawing/2010/main" val="0"/>
@@ -16471,7 +17084,7 @@
           <w:noProof/>
           <w:szCs w:val="24"/>
         </w:rPr>
-        <w:t>15</w:t>
+        <w:t>16</w:t>
       </w:r>
       <w:r>
         <w:rPr>
@@ -16584,7 +17197,7 @@
                     <pic:cNvPicPr/>
                   </pic:nvPicPr>
                   <pic:blipFill>
-                    <a:blip r:embed="rId24">
+                    <a:blip r:embed="rId25">
                       <a:extLst>
                         <a:ext uri="{28A0092B-C50C-407E-A947-70E740481C1C}">
                           <a14:useLocalDpi xmlns:a14="http://schemas.microsoft.com/office/drawing/2010/main" val="0"/>
@@ -16659,7 +17272,7 @@
           <w:noProof/>
           <w:szCs w:val="24"/>
         </w:rPr>
-        <w:t>16</w:t>
+        <w:t>17</w:t>
       </w:r>
       <w:r>
         <w:rPr>
@@ -16995,7 +17608,7 @@
       </w:r>
     </w:p>
     <w:sectPr>
-      <w:footerReference w:type="default" r:id="rId25"/>
+      <w:footerReference w:type="default" r:id="rId26"/>
       <w:pgSz w:w="12240" w:h="15840" w:code="1"/>
       <w:pgMar w:top="1440" w:right="1440" w:bottom="1440" w:left="1440" w:header="720" w:footer="720" w:gutter="0"/>
       <w:pgBorders w:display="firstPage" w:offsetFrom="page">
@@ -18388,7 +19001,6 @@
   <w:style w:type="character" w:default="1" w:styleId="DefaultParagraphFont">
     <w:name w:val="Default Paragraph Font"/>
     <w:uiPriority w:val="1"/>
-    <w:semiHidden/>
     <w:unhideWhenUsed/>
   </w:style>
   <w:style w:type="table" w:default="1" w:styleId="TableNormal">

</xml_diff>

<commit_message>
modify: cập nhật biểu đồ, slide, báo cáo
</commit_message>
<xml_diff>
--- a/reports/Design-Pattern-Report-20212.docx
+++ b/reports/Design-Pattern-Report-20212.docx
@@ -1,6 +1,6 @@
 
 <file path=word/document.xml><?xml version="1.0" encoding="utf-8"?>
-<w:document xmlns:wpc="http://schemas.microsoft.com/office/word/2010/wordprocessingCanvas" xmlns:cx="http://schemas.microsoft.com/office/drawing/2014/chartex" xmlns:cx1="http://schemas.microsoft.com/office/drawing/2015/9/8/chartex" xmlns:cx2="http://schemas.microsoft.com/office/drawing/2015/10/21/chartex" xmlns:cx3="http://schemas.microsoft.com/office/drawing/2016/5/9/chartex" xmlns:cx4="http://schemas.microsoft.com/office/drawing/2016/5/10/chartex" xmlns:cx5="http://schemas.microsoft.com/office/drawing/2016/5/11/chartex" xmlns:cx6="http://schemas.microsoft.com/office/drawing/2016/5/12/chartex" xmlns:cx7="http://schemas.microsoft.com/office/drawing/2016/5/13/chartex" xmlns:cx8="http://schemas.microsoft.com/office/drawing/2016/5/14/chartex" xmlns:mc="http://schemas.openxmlformats.org/markup-compatibility/2006" xmlns:aink="http://schemas.microsoft.com/office/drawing/2016/ink" xmlns:am3d="http://schemas.microsoft.com/office/drawing/2017/model3d" xmlns:o="urn:schemas-microsoft-com:office:office" xmlns:oel="http://schemas.microsoft.com/office/2019/extlst" xmlns:r="http://schemas.openxmlformats.org/officeDocument/2006/relationships" xmlns:m="http://schemas.openxmlformats.org/officeDocument/2006/math" xmlns:v="urn:schemas-microsoft-com:vml" xmlns:wp14="http://schemas.microsoft.com/office/word/2010/wordprocessingDrawing" xmlns:wp="http://schemas.openxmlformats.org/drawingml/2006/wordprocessingDrawing" xmlns:w10="urn:schemas-microsoft-com:office:word" xmlns:w="http://schemas.openxmlformats.org/wordprocessingml/2006/main" xmlns:w14="http://schemas.microsoft.com/office/word/2010/wordml" xmlns:w15="http://schemas.microsoft.com/office/word/2012/wordml" xmlns:w16cex="http://schemas.microsoft.com/office/word/2018/wordml/cex" xmlns:w16cid="http://schemas.microsoft.com/office/word/2016/wordml/cid" xmlns:w16="http://schemas.microsoft.com/office/word/2018/wordml" xmlns:w16sdtdh="http://schemas.microsoft.com/office/word/2020/wordml/sdtdatahash" xmlns:w16se="http://schemas.microsoft.com/office/word/2015/wordml/symex" xmlns:wpg="http://schemas.microsoft.com/office/word/2010/wordprocessingGroup" xmlns:wpi="http://schemas.microsoft.com/office/word/2010/wordprocessingInk" xmlns:wne="http://schemas.microsoft.com/office/word/2006/wordml" xmlns:wps="http://schemas.microsoft.com/office/word/2010/wordprocessingShape" mc:Ignorable="w14 w15 w16se w16cid w16 w16cex w16sdtdh wp14">
+<w:document xmlns:wpc="http://schemas.microsoft.com/office/word/2010/wordprocessingCanvas" xmlns:cx="http://schemas.microsoft.com/office/drawing/2014/chartex" xmlns:mc="http://schemas.openxmlformats.org/markup-compatibility/2006" xmlns:o="urn:schemas-microsoft-com:office:office" xmlns:r="http://schemas.openxmlformats.org/officeDocument/2006/relationships" xmlns:m="http://schemas.openxmlformats.org/officeDocument/2006/math" xmlns:v="urn:schemas-microsoft-com:vml" xmlns:wp14="http://schemas.microsoft.com/office/word/2010/wordprocessingDrawing" xmlns:wp="http://schemas.openxmlformats.org/drawingml/2006/wordprocessingDrawing" xmlns:w10="urn:schemas-microsoft-com:office:word" xmlns:w="http://schemas.openxmlformats.org/wordprocessingml/2006/main" xmlns:w14="http://schemas.microsoft.com/office/word/2010/wordml" xmlns:w15="http://schemas.microsoft.com/office/word/2012/wordml" xmlns:w16se="http://schemas.microsoft.com/office/word/2015/wordml/symex" xmlns:wpg="http://schemas.microsoft.com/office/word/2010/wordprocessingGroup" xmlns:wpi="http://schemas.microsoft.com/office/word/2010/wordprocessingInk" xmlns:wne="http://schemas.microsoft.com/office/word/2006/wordml" xmlns:wps="http://schemas.microsoft.com/office/word/2010/wordprocessingShape" mc:Ignorable="w14 w15 w16se wp14">
   <w:body>
     <w:p>
       <w:pPr>
@@ -4280,7 +4280,7 @@
             <v:path o:extrusionok="f" gradientshapeok="t" o:connecttype="rect"/>
             <o:lock v:ext="edit" aspectratio="t"/>
           </v:shapetype>
-          <v:shape id="_x0000_i1025" type="#_x0000_t75" style="width:381.9pt;height:302.4pt">
+          <v:shape id="_x0000_i1025" type="#_x0000_t75" style="width:382pt;height:302.5pt">
             <v:imagedata r:id="rId9" o:title="usecase-diagram"/>
           </v:shape>
         </w:pict>
@@ -6525,21 +6525,12 @@
                 <w:szCs w:val="24"/>
               </w:rPr>
             </w:pPr>
-            <w:proofErr w:type="gramStart"/>
-            <w:r>
-              <w:rPr>
-                <w:rFonts w:cs="Times New Roman"/>
-                <w:szCs w:val="24"/>
-              </w:rPr>
-              <w:t>entity.cart</w:t>
-            </w:r>
-            <w:proofErr w:type="gramEnd"/>
-            <w:r>
-              <w:rPr>
-                <w:rFonts w:cs="Times New Roman"/>
-                <w:szCs w:val="24"/>
-              </w:rPr>
-              <w:t>.Cart</w:t>
+            <w:r>
+              <w:rPr>
+                <w:rFonts w:cs="Times New Roman"/>
+                <w:szCs w:val="24"/>
+              </w:rPr>
+              <w:t>entity.cart.Cart</w:t>
             </w:r>
           </w:p>
         </w:tc>
@@ -7216,7 +7207,6 @@
                 <w:szCs w:val="24"/>
               </w:rPr>
             </w:pPr>
-            <w:proofErr w:type="gramStart"/>
             <w:r>
               <w:rPr>
                 <w:rFonts w:cs="Times New Roman"/>
@@ -7224,7 +7214,6 @@
               </w:rPr>
               <w:t>utils.Utils</w:t>
             </w:r>
-            <w:proofErr w:type="gramEnd"/>
           </w:p>
         </w:tc>
         <w:tc>
@@ -8072,6 +8061,7 @@
                 <w:rFonts w:cs="Times New Roman"/>
                 <w:szCs w:val="24"/>
               </w:rPr>
+              <w:lastRenderedPageBreak/>
               <w:t>2</w:t>
             </w:r>
           </w:p>
@@ -11978,23 +11968,7 @@
                 <w:rFonts w:cs="Times New Roman"/>
                 <w:szCs w:val="24"/>
               </w:rPr>
-              <w:t xml:space="preserve">câu truy vấn cơ sở dữ liệu trở thành “SELECT * FROM MEDIA WHERE ID </w:t>
-            </w:r>
-            <w:proofErr w:type="gramStart"/>
-            <w:r>
-              <w:rPr>
-                <w:rFonts w:cs="Times New Roman"/>
-                <w:szCs w:val="24"/>
-              </w:rPr>
-              <w:t>= ?</w:t>
-            </w:r>
-            <w:proofErr w:type="gramEnd"/>
-            <w:r>
-              <w:rPr>
-                <w:rFonts w:cs="Times New Roman"/>
-                <w:szCs w:val="24"/>
-              </w:rPr>
-              <w:t>” và truyền tham số id của method vào.</w:t>
+              <w:t>câu truy vấn cơ sở dữ liệu trở thành “SELECT * FROM MEDIA WHERE ID = ?” và truyền tham số id của method vào.</w:t>
             </w:r>
           </w:p>
         </w:tc>
@@ -12018,6 +11992,7 @@
                 <w:rFonts w:cs="Times New Roman"/>
                 <w:szCs w:val="24"/>
               </w:rPr>
+              <w:lastRenderedPageBreak/>
               <w:t>3</w:t>
             </w:r>
           </w:p>
@@ -12095,17 +12070,8 @@
                 <w:rFonts w:cs="Times New Roman"/>
                 <w:szCs w:val="24"/>
               </w:rPr>
-              <w:t xml:space="preserve">có hai vị trí log ra cùng message giống nhau, nhưng không khai báo biến để dùng chung mà sử dụng </w:t>
-            </w:r>
-            <w:proofErr w:type="gramStart"/>
-            <w:r>
-              <w:rPr>
-                <w:rFonts w:cs="Times New Roman"/>
-                <w:szCs w:val="24"/>
-              </w:rPr>
-              <w:t>hard-code</w:t>
-            </w:r>
-            <w:proofErr w:type="gramEnd"/>
+              <w:t>có hai vị trí log ra cùng message giống nhau, nhưng không khai báo biến để dùng chung mà sử dụng hard-code</w:t>
+            </w:r>
           </w:p>
         </w:tc>
         <w:tc>
@@ -12325,23 +12291,7 @@
                 <w:rFonts w:cs="Times New Roman"/>
                 <w:szCs w:val="24"/>
               </w:rPr>
-              <w:t xml:space="preserve">setupFunctionality đang </w:t>
-            </w:r>
-            <w:proofErr w:type="gramStart"/>
-            <w:r>
-              <w:rPr>
-                <w:rFonts w:cs="Times New Roman"/>
-                <w:szCs w:val="24"/>
-              </w:rPr>
-              <w:t>hard-code</w:t>
-            </w:r>
-            <w:proofErr w:type="gramEnd"/>
-            <w:r>
-              <w:rPr>
-                <w:rFonts w:cs="Times New Roman"/>
-                <w:szCs w:val="24"/>
-              </w:rPr>
-              <w:t xml:space="preserve"> đường dẫn tới ảnh logo của ứng dụng</w:t>
+              <w:t>setupFunctionality đang hard-code đường dẫn tới ảnh logo của ứng dụng</w:t>
             </w:r>
           </w:p>
         </w:tc>
@@ -12363,23 +12313,7 @@
                 <w:rFonts w:cs="Times New Roman"/>
                 <w:szCs w:val="24"/>
               </w:rPr>
-              <w:t xml:space="preserve">Chuyển giá trị đường dẫn tới logo của ứng dụng vào class ViewsConfig để tránh việc </w:t>
-            </w:r>
-            <w:proofErr w:type="gramStart"/>
-            <w:r>
-              <w:rPr>
-                <w:rFonts w:cs="Times New Roman"/>
-                <w:szCs w:val="24"/>
-              </w:rPr>
-              <w:t>hard-code</w:t>
-            </w:r>
-            <w:proofErr w:type="gramEnd"/>
-            <w:r>
-              <w:rPr>
-                <w:rFonts w:cs="Times New Roman"/>
-                <w:szCs w:val="24"/>
-              </w:rPr>
-              <w:t xml:space="preserve"> và có thể tái sử dụng</w:t>
+              <w:t>Chuyển giá trị đường dẫn tới logo của ứng dụng vào class ViewsConfig để tránh việc hard-code và có thể tái sử dụng</w:t>
             </w:r>
             <w:r>
               <w:rPr>
@@ -12695,7 +12629,6 @@
                 <w:szCs w:val="24"/>
               </w:rPr>
             </w:pPr>
-            <w:proofErr w:type="gramStart"/>
             <w:r>
               <w:rPr>
                 <w:rFonts w:cs="Times New Roman"/>
@@ -12703,7 +12636,6 @@
               </w:rPr>
               <w:t>utils.ApplicationProgrammingInterface</w:t>
             </w:r>
-            <w:proofErr w:type="gramEnd"/>
           </w:p>
         </w:tc>
       </w:tr>
@@ -12765,21 +12697,12 @@
                 <w:szCs w:val="24"/>
               </w:rPr>
             </w:pPr>
-            <w:proofErr w:type="gramStart"/>
-            <w:r>
-              <w:rPr>
-                <w:rFonts w:cs="Times New Roman"/>
-                <w:szCs w:val="24"/>
-              </w:rPr>
-              <w:t>entity.media</w:t>
-            </w:r>
-            <w:proofErr w:type="gramEnd"/>
-            <w:r>
-              <w:rPr>
-                <w:rFonts w:cs="Times New Roman"/>
-                <w:szCs w:val="24"/>
-              </w:rPr>
-              <w:t>.Book</w:t>
+            <w:r>
+              <w:rPr>
+                <w:rFonts w:cs="Times New Roman"/>
+                <w:szCs w:val="24"/>
+              </w:rPr>
+              <w:t>entity.media.Book</w:t>
             </w:r>
           </w:p>
           <w:p>
@@ -12825,152 +12748,98 @@
                 <w:szCs w:val="24"/>
               </w:rPr>
             </w:pPr>
-            <w:proofErr w:type="gramStart"/>
-            <w:r>
-              <w:rPr>
-                <w:rFonts w:cs="Times New Roman"/>
-                <w:szCs w:val="24"/>
-              </w:rPr>
-              <w:t>entity.media</w:t>
-            </w:r>
-            <w:proofErr w:type="gramEnd"/>
-            <w:r>
-              <w:rPr>
-                <w:rFonts w:cs="Times New Roman"/>
-                <w:szCs w:val="24"/>
-              </w:rPr>
-              <w:t>.Media</w:t>
-            </w:r>
-          </w:p>
-          <w:p>
-            <w:pPr>
-              <w:pStyle w:val="ListParagraph"/>
-              <w:ind w:left="0"/>
-              <w:rPr>
-                <w:rFonts w:cs="Times New Roman"/>
-                <w:szCs w:val="24"/>
-              </w:rPr>
-            </w:pPr>
-            <w:proofErr w:type="gramStart"/>
+            <w:r>
+              <w:rPr>
+                <w:rFonts w:cs="Times New Roman"/>
+                <w:szCs w:val="24"/>
+              </w:rPr>
+              <w:t>entity.media.Media</w:t>
+            </w:r>
+          </w:p>
+          <w:p>
+            <w:pPr>
+              <w:pStyle w:val="ListParagraph"/>
+              <w:ind w:left="0"/>
+              <w:rPr>
+                <w:rFonts w:cs="Times New Roman"/>
+                <w:szCs w:val="24"/>
+              </w:rPr>
+            </w:pPr>
             <w:r>
               <w:rPr>
                 <w:rFonts w:cs="Times New Roman"/>
                 <w:szCs w:val="24"/>
               </w:rPr>
               <w:lastRenderedPageBreak/>
-              <w:t>entity.invoice</w:t>
-            </w:r>
-            <w:proofErr w:type="gramEnd"/>
-            <w:r>
-              <w:rPr>
-                <w:rFonts w:cs="Times New Roman"/>
-                <w:szCs w:val="24"/>
-              </w:rPr>
-              <w:t>.Invoice</w:t>
-            </w:r>
-          </w:p>
-          <w:p>
-            <w:pPr>
-              <w:pStyle w:val="ListParagraph"/>
-              <w:ind w:left="0"/>
-              <w:rPr>
-                <w:rFonts w:cs="Times New Roman"/>
-                <w:szCs w:val="24"/>
-              </w:rPr>
-            </w:pPr>
-            <w:proofErr w:type="gramStart"/>
-            <w:r>
-              <w:rPr>
-                <w:rFonts w:cs="Times New Roman"/>
-                <w:szCs w:val="24"/>
-              </w:rPr>
-              <w:t>dao.media</w:t>
-            </w:r>
-            <w:proofErr w:type="gramEnd"/>
-            <w:r>
-              <w:rPr>
-                <w:rFonts w:cs="Times New Roman"/>
-                <w:szCs w:val="24"/>
-              </w:rPr>
-              <w:t>.MediaDAO</w:t>
-            </w:r>
-          </w:p>
-          <w:p>
-            <w:pPr>
-              <w:pStyle w:val="ListParagraph"/>
-              <w:ind w:left="0"/>
-              <w:rPr>
-                <w:rFonts w:cs="Times New Roman"/>
-                <w:szCs w:val="24"/>
-              </w:rPr>
-            </w:pPr>
-            <w:proofErr w:type="gramStart"/>
-            <w:r>
-              <w:rPr>
-                <w:rFonts w:cs="Times New Roman"/>
-                <w:szCs w:val="24"/>
-              </w:rPr>
-              <w:t>entity.order</w:t>
-            </w:r>
-            <w:proofErr w:type="gramEnd"/>
-            <w:r>
-              <w:rPr>
-                <w:rFonts w:cs="Times New Roman"/>
-                <w:szCs w:val="24"/>
-              </w:rPr>
-              <w:t>.Order</w:t>
-            </w:r>
-          </w:p>
-          <w:p>
-            <w:pPr>
-              <w:pStyle w:val="ListParagraph"/>
-              <w:ind w:left="0"/>
-              <w:rPr>
-                <w:rFonts w:cs="Times New Roman"/>
-                <w:szCs w:val="24"/>
-              </w:rPr>
-            </w:pPr>
-            <w:proofErr w:type="gramStart"/>
-            <w:r>
-              <w:rPr>
-                <w:rFonts w:cs="Times New Roman"/>
-                <w:szCs w:val="24"/>
-              </w:rPr>
-              <w:t>views.screen</w:t>
-            </w:r>
-            <w:proofErr w:type="gramEnd"/>
-            <w:r>
-              <w:rPr>
-                <w:rFonts w:cs="Times New Roman"/>
-                <w:szCs w:val="24"/>
-              </w:rPr>
-              <w:t>.popup.PopupScreen</w:t>
-            </w:r>
-          </w:p>
-          <w:p>
-            <w:pPr>
-              <w:pStyle w:val="ListParagraph"/>
-              <w:ind w:left="0"/>
-              <w:rPr>
-                <w:rFonts w:cs="Times New Roman"/>
-                <w:szCs w:val="24"/>
-              </w:rPr>
-            </w:pPr>
-            <w:proofErr w:type="gramStart"/>
-            <w:r>
-              <w:rPr>
-                <w:rFonts w:cs="Times New Roman"/>
-                <w:szCs w:val="24"/>
-              </w:rPr>
-              <w:t>views.screen</w:t>
-            </w:r>
-            <w:proofErr w:type="gramEnd"/>
-            <w:r>
-              <w:rPr>
-                <w:rFonts w:cs="Times New Roman"/>
-                <w:szCs w:val="24"/>
-              </w:rPr>
-              <w:t>.shipping.ShippingScreenHandler</w:t>
+              <w:t>entity.invoice.Invoice</w:t>
+            </w:r>
+          </w:p>
+          <w:p>
+            <w:pPr>
+              <w:pStyle w:val="ListParagraph"/>
+              <w:ind w:left="0"/>
+              <w:rPr>
+                <w:rFonts w:cs="Times New Roman"/>
+                <w:szCs w:val="24"/>
+              </w:rPr>
+            </w:pPr>
+            <w:r>
+              <w:rPr>
+                <w:rFonts w:cs="Times New Roman"/>
+                <w:szCs w:val="24"/>
+              </w:rPr>
+              <w:t>dao.media.MediaDAO</w:t>
+            </w:r>
+          </w:p>
+          <w:p>
+            <w:pPr>
+              <w:pStyle w:val="ListParagraph"/>
+              <w:ind w:left="0"/>
+              <w:rPr>
+                <w:rFonts w:cs="Times New Roman"/>
+                <w:szCs w:val="24"/>
+              </w:rPr>
+            </w:pPr>
+            <w:r>
+              <w:rPr>
+                <w:rFonts w:cs="Times New Roman"/>
+                <w:szCs w:val="24"/>
+              </w:rPr>
+              <w:t>entity.order.Order</w:t>
+            </w:r>
+          </w:p>
+          <w:p>
+            <w:pPr>
+              <w:pStyle w:val="ListParagraph"/>
+              <w:ind w:left="0"/>
+              <w:rPr>
+                <w:rFonts w:cs="Times New Roman"/>
+                <w:szCs w:val="24"/>
+              </w:rPr>
+            </w:pPr>
+            <w:r>
+              <w:rPr>
+                <w:rFonts w:cs="Times New Roman"/>
+                <w:szCs w:val="24"/>
+              </w:rPr>
+              <w:t>views.screen.popup.PopupScreen</w:t>
+            </w:r>
+          </w:p>
+          <w:p>
+            <w:pPr>
+              <w:pStyle w:val="ListParagraph"/>
+              <w:ind w:left="0"/>
+              <w:rPr>
+                <w:rFonts w:cs="Times New Roman"/>
+                <w:szCs w:val="24"/>
+              </w:rPr>
+            </w:pPr>
+            <w:r>
+              <w:rPr>
+                <w:rFonts w:cs="Times New Roman"/>
+                <w:szCs w:val="24"/>
+              </w:rPr>
+              <w:t>views.screen.shipping.ShippingScreenHandler</w:t>
             </w:r>
           </w:p>
         </w:tc>
@@ -13034,47 +12903,29 @@
                 <w:szCs w:val="24"/>
               </w:rPr>
             </w:pPr>
-            <w:proofErr w:type="gramStart"/>
-            <w:r>
-              <w:rPr>
-                <w:rFonts w:cs="Times New Roman"/>
-                <w:szCs w:val="24"/>
-              </w:rPr>
-              <w:t>entity.media</w:t>
-            </w:r>
-            <w:proofErr w:type="gramEnd"/>
-            <w:r>
-              <w:rPr>
-                <w:rFonts w:cs="Times New Roman"/>
-                <w:szCs w:val="24"/>
-              </w:rPr>
-              <w:t>.Book</w:t>
-            </w:r>
-          </w:p>
-          <w:p>
-            <w:pPr>
-              <w:pStyle w:val="ListParagraph"/>
-              <w:ind w:left="0"/>
-              <w:rPr>
-                <w:rFonts w:cs="Times New Roman"/>
-                <w:szCs w:val="24"/>
-              </w:rPr>
-            </w:pPr>
-            <w:proofErr w:type="gramStart"/>
-            <w:r>
-              <w:rPr>
-                <w:rFonts w:cs="Times New Roman"/>
-                <w:szCs w:val="24"/>
-              </w:rPr>
-              <w:t>views.screen</w:t>
-            </w:r>
-            <w:proofErr w:type="gramEnd"/>
-            <w:r>
-              <w:rPr>
-                <w:rFonts w:cs="Times New Roman"/>
-                <w:szCs w:val="24"/>
-              </w:rPr>
-              <w:t>.home.HomeScreenHandler</w:t>
+            <w:r>
+              <w:rPr>
+                <w:rFonts w:cs="Times New Roman"/>
+                <w:szCs w:val="24"/>
+              </w:rPr>
+              <w:t>entity.media.Book</w:t>
+            </w:r>
+          </w:p>
+          <w:p>
+            <w:pPr>
+              <w:pStyle w:val="ListParagraph"/>
+              <w:ind w:left="0"/>
+              <w:rPr>
+                <w:rFonts w:cs="Times New Roman"/>
+                <w:szCs w:val="24"/>
+              </w:rPr>
+            </w:pPr>
+            <w:r>
+              <w:rPr>
+                <w:rFonts w:cs="Times New Roman"/>
+                <w:szCs w:val="24"/>
+              </w:rPr>
+              <w:t>views.screen.home.HomeScreenHandler</w:t>
             </w:r>
           </w:p>
           <w:p>
@@ -13154,73 +13005,46 @@
                 <w:szCs w:val="24"/>
               </w:rPr>
             </w:pPr>
-            <w:proofErr w:type="gramStart"/>
-            <w:r>
-              <w:rPr>
-                <w:rFonts w:cs="Times New Roman"/>
-                <w:szCs w:val="24"/>
-              </w:rPr>
-              <w:t>entity.cart</w:t>
-            </w:r>
-            <w:proofErr w:type="gramEnd"/>
-            <w:r>
-              <w:rPr>
-                <w:rFonts w:cs="Times New Roman"/>
-                <w:szCs w:val="24"/>
-              </w:rPr>
-              <w:t>.Cart</w:t>
-            </w:r>
-          </w:p>
-          <w:p>
-            <w:pPr>
-              <w:pStyle w:val="ListParagraph"/>
-              <w:ind w:left="0"/>
-              <w:rPr>
-                <w:rFonts w:cs="Times New Roman"/>
-                <w:szCs w:val="24"/>
-              </w:rPr>
-            </w:pPr>
-            <w:proofErr w:type="gramStart"/>
-            <w:r>
-              <w:rPr>
-                <w:rFonts w:cs="Times New Roman"/>
-                <w:szCs w:val="24"/>
-              </w:rPr>
-              <w:t>entity.cart</w:t>
-            </w:r>
-            <w:proofErr w:type="gramEnd"/>
-            <w:r>
-              <w:rPr>
-                <w:rFonts w:cs="Times New Roman"/>
-                <w:szCs w:val="24"/>
-              </w:rPr>
-              <w:t>.CartItem</w:t>
-            </w:r>
-          </w:p>
-          <w:p>
-            <w:pPr>
-              <w:pStyle w:val="ListParagraph"/>
-              <w:ind w:left="0"/>
-              <w:rPr>
-                <w:rFonts w:cs="Times New Roman"/>
-                <w:szCs w:val="24"/>
-              </w:rPr>
-            </w:pPr>
-            <w:proofErr w:type="gramStart"/>
-            <w:r>
-              <w:rPr>
-                <w:rFonts w:cs="Times New Roman"/>
-                <w:szCs w:val="24"/>
-              </w:rPr>
-              <w:t>common.exception</w:t>
-            </w:r>
-            <w:proofErr w:type="gramEnd"/>
-            <w:r>
-              <w:rPr>
-                <w:rFonts w:cs="Times New Roman"/>
-                <w:szCs w:val="24"/>
-              </w:rPr>
-              <w:t>.</w:t>
+            <w:r>
+              <w:rPr>
+                <w:rFonts w:cs="Times New Roman"/>
+                <w:szCs w:val="24"/>
+              </w:rPr>
+              <w:t>entity.cart.Cart</w:t>
+            </w:r>
+          </w:p>
+          <w:p>
+            <w:pPr>
+              <w:pStyle w:val="ListParagraph"/>
+              <w:ind w:left="0"/>
+              <w:rPr>
+                <w:rFonts w:cs="Times New Roman"/>
+                <w:szCs w:val="24"/>
+              </w:rPr>
+            </w:pPr>
+            <w:r>
+              <w:rPr>
+                <w:rFonts w:cs="Times New Roman"/>
+                <w:szCs w:val="24"/>
+              </w:rPr>
+              <w:t>entity.cart.CartItem</w:t>
+            </w:r>
+          </w:p>
+          <w:p>
+            <w:pPr>
+              <w:pStyle w:val="ListParagraph"/>
+              <w:ind w:left="0"/>
+              <w:rPr>
+                <w:rFonts w:cs="Times New Roman"/>
+                <w:szCs w:val="24"/>
+              </w:rPr>
+            </w:pPr>
+            <w:r>
+              <w:rPr>
+                <w:rFonts w:cs="Times New Roman"/>
+                <w:szCs w:val="24"/>
+              </w:rPr>
+              <w:t>common.exception.</w:t>
             </w:r>
           </w:p>
           <w:p>
@@ -13283,23 +13107,7 @@
                 <w:rFonts w:cs="Times New Roman"/>
                 <w:szCs w:val="24"/>
               </w:rPr>
-              <w:t xml:space="preserve">Class có các đoạn log có cùng giá trị nhưng đang </w:t>
-            </w:r>
-            <w:proofErr w:type="gramStart"/>
-            <w:r>
-              <w:rPr>
-                <w:rFonts w:cs="Times New Roman"/>
-                <w:szCs w:val="24"/>
-              </w:rPr>
-              <w:t>hard-code</w:t>
-            </w:r>
-            <w:proofErr w:type="gramEnd"/>
-            <w:r>
-              <w:rPr>
-                <w:rFonts w:cs="Times New Roman"/>
-                <w:szCs w:val="24"/>
-              </w:rPr>
-              <w:t xml:space="preserve"> thay vì </w:t>
+              <w:t xml:space="preserve">Class có các đoạn log có cùng giá trị nhưng đang hard-code thay vì </w:t>
             </w:r>
             <w:r>
               <w:rPr>
@@ -13337,7 +13145,6 @@
                 <w:szCs w:val="24"/>
               </w:rPr>
             </w:pPr>
-            <w:proofErr w:type="gramStart"/>
             <w:r>
               <w:rPr>
                 <w:rFonts w:cs="Times New Roman"/>
@@ -13345,7 +13152,6 @@
               </w:rPr>
               <w:t>utils.MyMap</w:t>
             </w:r>
-            <w:proofErr w:type="gramEnd"/>
           </w:p>
         </w:tc>
       </w:tr>
@@ -13530,10 +13336,10 @@
         </w:rPr>
         <w:lastRenderedPageBreak/>
         <w:drawing>
-          <wp:inline distT="0" distB="0" distL="0" distR="0" wp14:anchorId="6E5C9AE1" wp14:editId="381A3C59">
-            <wp:extent cx="5943600" cy="2474595"/>
-            <wp:effectExtent l="0" t="0" r="0" b="1905"/>
-            <wp:docPr id="9" name="Picture 9" descr="Diagram&#10;&#10;Description automatically generated"/>
+          <wp:inline distT="0" distB="0" distL="0" distR="0" wp14:anchorId="6E5C9AE1" wp14:editId="72771632">
+            <wp:extent cx="4645790" cy="2474595"/>
+            <wp:effectExtent l="0" t="0" r="2540" b="1905"/>
+            <wp:docPr id="9" name="Picture 9"/>
             <wp:cNvGraphicFramePr>
               <a:graphicFrameLocks xmlns:a="http://schemas.openxmlformats.org/drawingml/2006/main" noChangeAspect="1"/>
             </wp:cNvGraphicFramePr>
@@ -13559,7 +13365,7 @@
                   <pic:spPr>
                     <a:xfrm>
                       <a:off x="0" y="0"/>
-                      <a:ext cx="5943600" cy="2474595"/>
+                      <a:ext cx="4645790" cy="2474595"/>
                     </a:xfrm>
                     <a:prstGeom prst="rect">
                       <a:avLst/>
@@ -13635,23 +13441,7 @@
           <w:rFonts w:cs="Times New Roman"/>
           <w:szCs w:val="24"/>
         </w:rPr>
-        <w:t xml:space="preserve"> Sử dụng Java Reflections để xử lý </w:t>
-      </w:r>
-      <w:proofErr w:type="gramStart"/>
-      <w:r>
-        <w:rPr>
-          <w:rFonts w:cs="Times New Roman"/>
-          <w:szCs w:val="24"/>
-        </w:rPr>
-        <w:t>hard-code</w:t>
-      </w:r>
-      <w:proofErr w:type="gramEnd"/>
-      <w:r>
-        <w:rPr>
-          <w:rFonts w:cs="Times New Roman"/>
-          <w:szCs w:val="24"/>
-        </w:rPr>
-        <w:t xml:space="preserve"> trong class HomeScreenHandler</w:t>
+        <w:t xml:space="preserve"> Sử dụng Java Reflections để xử lý hard-code trong class HomeScreenHandler</w:t>
       </w:r>
       <w:bookmarkEnd w:id="14"/>
     </w:p>
@@ -14399,10 +14189,10 @@
         </w:rPr>
         <w:lastRenderedPageBreak/>
         <w:drawing>
-          <wp:inline distT="0" distB="0" distL="0" distR="0" wp14:anchorId="68EB9A06" wp14:editId="3F856182">
-            <wp:extent cx="5943600" cy="2995295"/>
+          <wp:inline distT="0" distB="0" distL="0" distR="0" wp14:anchorId="68EB9A06" wp14:editId="78F55035">
+            <wp:extent cx="5927696" cy="2995295"/>
             <wp:effectExtent l="0" t="0" r="0" b="0"/>
-            <wp:docPr id="17" name="Picture 17" descr="A picture containing table&#10;&#10;Description automatically generated"/>
+            <wp:docPr id="17" name="Picture 17"/>
             <wp:cNvGraphicFramePr>
               <a:graphicFrameLocks xmlns:a="http://schemas.openxmlformats.org/drawingml/2006/main" noChangeAspect="1"/>
             </wp:cNvGraphicFramePr>
@@ -14428,7 +14218,7 @@
                   <pic:spPr>
                     <a:xfrm>
                       <a:off x="0" y="0"/>
-                      <a:ext cx="5943600" cy="2995295"/>
+                      <a:ext cx="5927696" cy="2995295"/>
                     </a:xfrm>
                     <a:prstGeom prst="rect">
                       <a:avLst/>
@@ -14553,6 +14343,9 @@
         <w:jc w:val="center"/>
       </w:pPr>
       <w:r>
+        <w:rPr>
+          <w:noProof/>
+        </w:rPr>
         <w:drawing>
           <wp:inline distT="0" distB="0" distL="0" distR="0" wp14:anchorId="45C37861" wp14:editId="76EE0976">
             <wp:extent cx="4445324" cy="2369141"/>
@@ -15147,7 +14940,14 @@
           <w:rFonts w:cs="Times New Roman"/>
           <w:szCs w:val="24"/>
         </w:rPr>
-        <w:t>trong yêu cầu phát sinh thay đổi cách tính khoảng cách</w:t>
+        <w:t xml:space="preserve">trong yêu cầu phát sinh thay đổi cách tính </w:t>
+      </w:r>
+      <w:r>
+        <w:rPr>
+          <w:rFonts w:cs="Times New Roman"/>
+          <w:szCs w:val="24"/>
+        </w:rPr>
+        <w:t>phí vận chuyển</w:t>
       </w:r>
       <w:r>
         <w:rPr>
@@ -15301,10 +15101,10 @@
           <w:szCs w:val="24"/>
         </w:rPr>
         <w:drawing>
-          <wp:inline distT="0" distB="0" distL="0" distR="0" wp14:anchorId="7C0512E3" wp14:editId="652E573C">
-            <wp:extent cx="5943600" cy="4362450"/>
-            <wp:effectExtent l="0" t="0" r="0" b="0"/>
-            <wp:docPr id="1" name="Picture 1" descr="Diagram&#10;&#10;Description automatically generated"/>
+          <wp:inline distT="0" distB="0" distL="0" distR="0" wp14:anchorId="7C0512E3" wp14:editId="7168B1B2">
+            <wp:extent cx="5943047" cy="4362450"/>
+            <wp:effectExtent l="0" t="0" r="635" b="0"/>
+            <wp:docPr id="1" name="Picture 1"/>
             <wp:cNvGraphicFramePr>
               <a:graphicFrameLocks xmlns:a="http://schemas.openxmlformats.org/drawingml/2006/main" noChangeAspect="1"/>
             </wp:cNvGraphicFramePr>
@@ -15330,7 +15130,7 @@
                   <pic:spPr>
                     <a:xfrm>
                       <a:off x="0" y="0"/>
-                      <a:ext cx="5943600" cy="4362450"/>
+                      <a:ext cx="5943047" cy="4362450"/>
                     </a:xfrm>
                     <a:prstGeom prst="rect">
                       <a:avLst/>
@@ -15605,10 +15405,10 @@
           <w:szCs w:val="24"/>
         </w:rPr>
         <w:drawing>
-          <wp:inline distT="0" distB="0" distL="0" distR="0" wp14:anchorId="2E72B4F2" wp14:editId="3F672E5B">
-            <wp:extent cx="5943600" cy="3542030"/>
-            <wp:effectExtent l="0" t="0" r="0" b="1270"/>
-            <wp:docPr id="6" name="Picture 6" descr="Diagram&#10;&#10;Description automatically generated"/>
+          <wp:inline distT="0" distB="0" distL="0" distR="0" wp14:anchorId="2E72B4F2" wp14:editId="3254EF2B">
+            <wp:extent cx="5943600" cy="3541783"/>
+            <wp:effectExtent l="0" t="0" r="0" b="1905"/>
+            <wp:docPr id="6" name="Picture 6"/>
             <wp:cNvGraphicFramePr>
               <a:graphicFrameLocks xmlns:a="http://schemas.openxmlformats.org/drawingml/2006/main" noChangeAspect="1"/>
             </wp:cNvGraphicFramePr>
@@ -15634,7 +15434,7 @@
                   <pic:spPr>
                     <a:xfrm>
                       <a:off x="0" y="0"/>
-                      <a:ext cx="5943600" cy="3542030"/>
+                      <a:ext cx="5943600" cy="3541783"/>
                     </a:xfrm>
                     <a:prstGeom prst="rect">
                       <a:avLst/>
@@ -16677,6 +16477,7 @@
           <w:szCs w:val="24"/>
         </w:rPr>
       </w:pPr>
+      <w:bookmarkStart w:id="30" w:name="_GoBack"/>
       <w:r>
         <w:rPr>
           <w:rFonts w:cs="Times New Roman"/>
@@ -16684,10 +16485,10 @@
           <w:szCs w:val="24"/>
         </w:rPr>
         <w:drawing>
-          <wp:inline distT="0" distB="0" distL="0" distR="0" wp14:anchorId="3EB75A21" wp14:editId="19679E4F">
-            <wp:extent cx="5943600" cy="1604645"/>
-            <wp:effectExtent l="0" t="0" r="0" b="0"/>
-            <wp:docPr id="8" name="Picture 8" descr="Diagram&#10;&#10;Description automatically generated"/>
+          <wp:inline distT="0" distB="0" distL="0" distR="0" wp14:anchorId="3EB75A21" wp14:editId="6B757445">
+            <wp:extent cx="5943358" cy="1604645"/>
+            <wp:effectExtent l="0" t="0" r="635" b="0"/>
+            <wp:docPr id="8" name="Picture 8"/>
             <wp:cNvGraphicFramePr>
               <a:graphicFrameLocks xmlns:a="http://schemas.openxmlformats.org/drawingml/2006/main" noChangeAspect="1"/>
             </wp:cNvGraphicFramePr>
@@ -16713,7 +16514,7 @@
                   <pic:spPr>
                     <a:xfrm>
                       <a:off x="0" y="0"/>
-                      <a:ext cx="5943600" cy="1604645"/>
+                      <a:ext cx="5943358" cy="1604645"/>
                     </a:xfrm>
                     <a:prstGeom prst="rect">
                       <a:avLst/>
@@ -16725,104 +16526,105 @@
           </wp:inline>
         </w:drawing>
       </w:r>
-    </w:p>
-    <w:p>
-      <w:pPr>
-        <w:pStyle w:val="Caption"/>
-        <w:rPr>
-          <w:rFonts w:cs="Times New Roman"/>
-          <w:szCs w:val="24"/>
-        </w:rPr>
-      </w:pPr>
-      <w:bookmarkStart w:id="30" w:name="_Toc108359220"/>
-      <w:r>
-        <w:rPr>
-          <w:rFonts w:cs="Times New Roman"/>
-          <w:b/>
-          <w:szCs w:val="24"/>
-        </w:rPr>
-        <w:t xml:space="preserve">Hình </w:t>
-      </w:r>
-      <w:r>
-        <w:rPr>
-          <w:rFonts w:cs="Times New Roman"/>
-          <w:b/>
-          <w:szCs w:val="24"/>
-        </w:rPr>
-        <w:fldChar w:fldCharType="begin"/>
-      </w:r>
-      <w:r>
-        <w:rPr>
-          <w:rFonts w:cs="Times New Roman"/>
-          <w:b/>
-          <w:szCs w:val="24"/>
-        </w:rPr>
-        <w:instrText xml:space="preserve"> SEQ Hình \* ARABIC </w:instrText>
-      </w:r>
-      <w:r>
-        <w:rPr>
-          <w:rFonts w:cs="Times New Roman"/>
-          <w:b/>
-          <w:szCs w:val="24"/>
-        </w:rPr>
-        <w:fldChar w:fldCharType="separate"/>
-      </w:r>
-      <w:r>
-        <w:rPr>
-          <w:rFonts w:cs="Times New Roman"/>
-          <w:b/>
-          <w:noProof/>
-          <w:szCs w:val="24"/>
-        </w:rPr>
-        <w:t>15</w:t>
-      </w:r>
-      <w:r>
-        <w:rPr>
-          <w:rFonts w:cs="Times New Roman"/>
-          <w:b/>
-          <w:szCs w:val="24"/>
-        </w:rPr>
-        <w:fldChar w:fldCharType="end"/>
-      </w:r>
-      <w:r>
-        <w:rPr>
-          <w:rFonts w:cs="Times New Roman"/>
-          <w:szCs w:val="24"/>
-        </w:rPr>
-        <w:t xml:space="preserve"> </w:t>
-      </w:r>
-      <w:r>
-        <w:rPr>
-          <w:rFonts w:cs="Times New Roman"/>
-          <w:szCs w:val="24"/>
-        </w:rPr>
-        <w:t xml:space="preserve">Cập nhật các lớp trong việc thiết kế </w:t>
-      </w:r>
-      <w:r>
-        <w:rPr>
-          <w:rFonts w:cs="Times New Roman"/>
-          <w:szCs w:val="24"/>
-        </w:rPr>
-        <w:t xml:space="preserve">State Design Pattern </w:t>
-      </w:r>
-      <w:r>
-        <w:rPr>
-          <w:rFonts w:cs="Times New Roman"/>
-          <w:szCs w:val="24"/>
-        </w:rPr>
-        <w:t>để quản lý trạng thái của đơn hàng</w:t>
-      </w:r>
       <w:bookmarkEnd w:id="30"/>
     </w:p>
     <w:p>
       <w:pPr>
+        <w:pStyle w:val="Caption"/>
+        <w:rPr>
+          <w:rFonts w:cs="Times New Roman"/>
+          <w:szCs w:val="24"/>
+        </w:rPr>
+      </w:pPr>
+      <w:bookmarkStart w:id="31" w:name="_Toc108359220"/>
+      <w:r>
+        <w:rPr>
+          <w:rFonts w:cs="Times New Roman"/>
+          <w:b/>
+          <w:szCs w:val="24"/>
+        </w:rPr>
+        <w:t xml:space="preserve">Hình </w:t>
+      </w:r>
+      <w:r>
+        <w:rPr>
+          <w:rFonts w:cs="Times New Roman"/>
+          <w:b/>
+          <w:szCs w:val="24"/>
+        </w:rPr>
+        <w:fldChar w:fldCharType="begin"/>
+      </w:r>
+      <w:r>
+        <w:rPr>
+          <w:rFonts w:cs="Times New Roman"/>
+          <w:b/>
+          <w:szCs w:val="24"/>
+        </w:rPr>
+        <w:instrText xml:space="preserve"> SEQ Hình \* ARABIC </w:instrText>
+      </w:r>
+      <w:r>
+        <w:rPr>
+          <w:rFonts w:cs="Times New Roman"/>
+          <w:b/>
+          <w:szCs w:val="24"/>
+        </w:rPr>
+        <w:fldChar w:fldCharType="separate"/>
+      </w:r>
+      <w:r>
+        <w:rPr>
+          <w:rFonts w:cs="Times New Roman"/>
+          <w:b/>
+          <w:noProof/>
+          <w:szCs w:val="24"/>
+        </w:rPr>
+        <w:t>15</w:t>
+      </w:r>
+      <w:r>
+        <w:rPr>
+          <w:rFonts w:cs="Times New Roman"/>
+          <w:b/>
+          <w:szCs w:val="24"/>
+        </w:rPr>
+        <w:fldChar w:fldCharType="end"/>
+      </w:r>
+      <w:r>
+        <w:rPr>
+          <w:rFonts w:cs="Times New Roman"/>
+          <w:szCs w:val="24"/>
+        </w:rPr>
+        <w:t xml:space="preserve"> </w:t>
+      </w:r>
+      <w:r>
+        <w:rPr>
+          <w:rFonts w:cs="Times New Roman"/>
+          <w:szCs w:val="24"/>
+        </w:rPr>
+        <w:t xml:space="preserve">Cập nhật các lớp trong việc thiết kế </w:t>
+      </w:r>
+      <w:r>
+        <w:rPr>
+          <w:rFonts w:cs="Times New Roman"/>
+          <w:szCs w:val="24"/>
+        </w:rPr>
+        <w:t xml:space="preserve">State Design Pattern </w:t>
+      </w:r>
+      <w:r>
+        <w:rPr>
+          <w:rFonts w:cs="Times New Roman"/>
+          <w:szCs w:val="24"/>
+        </w:rPr>
+        <w:t>để quản lý trạng thái của đơn hàng</w:t>
+      </w:r>
+      <w:bookmarkEnd w:id="31"/>
+    </w:p>
+    <w:p>
+      <w:pPr>
         <w:pStyle w:val="Heading3"/>
       </w:pPr>
-      <w:bookmarkStart w:id="31" w:name="_Toc108359854"/>
+      <w:bookmarkStart w:id="32" w:name="_Toc108359854"/>
       <w:r>
         <w:t>Giải quyết các vấn đề vi phạm nguyên lý Single Responsibility Principle trong class AuthenticationController và PlaceOrderController</w:t>
       </w:r>
-      <w:bookmarkEnd w:id="31"/>
+      <w:bookmarkEnd w:id="32"/>
     </w:p>
     <w:p>
       <w:pPr>
@@ -17044,7 +16846,7 @@
           <w:szCs w:val="24"/>
         </w:rPr>
       </w:pPr>
-      <w:bookmarkStart w:id="32" w:name="_Toc108359221"/>
+      <w:bookmarkStart w:id="33" w:name="_Toc108359221"/>
       <w:r>
         <w:rPr>
           <w:rFonts w:cs="Times New Roman"/>
@@ -17101,7 +16903,7 @@
         </w:rPr>
         <w:t xml:space="preserve"> Refactor class AuthenticationController</w:t>
       </w:r>
-      <w:bookmarkEnd w:id="32"/>
+      <w:bookmarkEnd w:id="33"/>
     </w:p>
     <w:p>
       <w:pPr>
@@ -17232,7 +17034,7 @@
           <w:szCs w:val="24"/>
         </w:rPr>
       </w:pPr>
-      <w:bookmarkStart w:id="33" w:name="_Toc108359222"/>
+      <w:bookmarkStart w:id="34" w:name="_Toc108359222"/>
       <w:r>
         <w:rPr>
           <w:rFonts w:cs="Times New Roman"/>
@@ -17288,31 +17090,31 @@
           <w:szCs w:val="24"/>
         </w:rPr>
         <w:t xml:space="preserve"> Refactor class PlaceOrderController</w:t>
-      </w:r>
-      <w:bookmarkEnd w:id="33"/>
-    </w:p>
-    <w:p>
-      <w:pPr>
-        <w:pStyle w:val="Heading2"/>
-      </w:pPr>
-      <w:bookmarkStart w:id="34" w:name="_Toc108359855"/>
-      <w:r>
-        <w:t>Tổng kết</w:t>
       </w:r>
       <w:bookmarkEnd w:id="34"/>
     </w:p>
     <w:p>
       <w:pPr>
-        <w:pStyle w:val="Heading3"/>
-      </w:pPr>
-      <w:bookmarkStart w:id="35" w:name="_Toc108359856"/>
-      <w:r>
-        <w:t>Kết quả tổng quan</w:t>
+        <w:pStyle w:val="Heading2"/>
+      </w:pPr>
+      <w:bookmarkStart w:id="35" w:name="_Toc108359855"/>
+      <w:r>
+        <w:t>Tổng kết</w:t>
       </w:r>
       <w:bookmarkEnd w:id="35"/>
     </w:p>
     <w:p>
       <w:pPr>
+        <w:pStyle w:val="Heading3"/>
+      </w:pPr>
+      <w:bookmarkStart w:id="36" w:name="_Toc108359856"/>
+      <w:r>
+        <w:t>Kết quả tổng quan</w:t>
+      </w:r>
+      <w:bookmarkEnd w:id="36"/>
+    </w:p>
+    <w:p>
+      <w:pPr>
         <w:pStyle w:val="ListParagraph"/>
         <w:ind w:left="0"/>
         <w:rPr>
@@ -17472,11 +17274,11 @@
       <w:pPr>
         <w:pStyle w:val="Heading3"/>
       </w:pPr>
-      <w:bookmarkStart w:id="36" w:name="_Toc108359857"/>
+      <w:bookmarkStart w:id="37" w:name="_Toc108359857"/>
       <w:r>
         <w:t>Các vấn đề còn tồn đọng</w:t>
       </w:r>
-      <w:bookmarkEnd w:id="36"/>
+      <w:bookmarkEnd w:id="37"/>
     </w:p>
     <w:p>
       <w:pPr>
@@ -17626,7 +17428,7 @@
 </file>
 
 <file path=word/endnotes.xml><?xml version="1.0" encoding="utf-8"?>
-<w:endnotes xmlns:wpc="http://schemas.microsoft.com/office/word/2010/wordprocessingCanvas" xmlns:cx="http://schemas.microsoft.com/office/drawing/2014/chartex" xmlns:cx1="http://schemas.microsoft.com/office/drawing/2015/9/8/chartex" xmlns:cx2="http://schemas.microsoft.com/office/drawing/2015/10/21/chartex" xmlns:cx3="http://schemas.microsoft.com/office/drawing/2016/5/9/chartex" xmlns:cx4="http://schemas.microsoft.com/office/drawing/2016/5/10/chartex" xmlns:cx5="http://schemas.microsoft.com/office/drawing/2016/5/11/chartex" xmlns:cx6="http://schemas.microsoft.com/office/drawing/2016/5/12/chartex" xmlns:cx7="http://schemas.microsoft.com/office/drawing/2016/5/13/chartex" xmlns:cx8="http://schemas.microsoft.com/office/drawing/2016/5/14/chartex" xmlns:mc="http://schemas.openxmlformats.org/markup-compatibility/2006" xmlns:aink="http://schemas.microsoft.com/office/drawing/2016/ink" xmlns:am3d="http://schemas.microsoft.com/office/drawing/2017/model3d" xmlns:o="urn:schemas-microsoft-com:office:office" xmlns:oel="http://schemas.microsoft.com/office/2019/extlst" xmlns:r="http://schemas.openxmlformats.org/officeDocument/2006/relationships" xmlns:m="http://schemas.openxmlformats.org/officeDocument/2006/math" xmlns:v="urn:schemas-microsoft-com:vml" xmlns:wp14="http://schemas.microsoft.com/office/word/2010/wordprocessingDrawing" xmlns:wp="http://schemas.openxmlformats.org/drawingml/2006/wordprocessingDrawing" xmlns:w10="urn:schemas-microsoft-com:office:word" xmlns:w="http://schemas.openxmlformats.org/wordprocessingml/2006/main" xmlns:w14="http://schemas.microsoft.com/office/word/2010/wordml" xmlns:w15="http://schemas.microsoft.com/office/word/2012/wordml" xmlns:w16cex="http://schemas.microsoft.com/office/word/2018/wordml/cex" xmlns:w16cid="http://schemas.microsoft.com/office/word/2016/wordml/cid" xmlns:w16="http://schemas.microsoft.com/office/word/2018/wordml" xmlns:w16sdtdh="http://schemas.microsoft.com/office/word/2020/wordml/sdtdatahash" xmlns:w16se="http://schemas.microsoft.com/office/word/2015/wordml/symex" xmlns:wpg="http://schemas.microsoft.com/office/word/2010/wordprocessingGroup" xmlns:wpi="http://schemas.microsoft.com/office/word/2010/wordprocessingInk" xmlns:wne="http://schemas.microsoft.com/office/word/2006/wordml" xmlns:wps="http://schemas.microsoft.com/office/word/2010/wordprocessingShape" mc:Ignorable="w14 w15 w16se w16cid w16 w16cex w16sdtdh wp14">
+<w:endnotes xmlns:wpc="http://schemas.microsoft.com/office/word/2010/wordprocessingCanvas" xmlns:cx="http://schemas.microsoft.com/office/drawing/2014/chartex" xmlns:mc="http://schemas.openxmlformats.org/markup-compatibility/2006" xmlns:o="urn:schemas-microsoft-com:office:office" xmlns:r="http://schemas.openxmlformats.org/officeDocument/2006/relationships" xmlns:m="http://schemas.openxmlformats.org/officeDocument/2006/math" xmlns:v="urn:schemas-microsoft-com:vml" xmlns:wp14="http://schemas.microsoft.com/office/word/2010/wordprocessingDrawing" xmlns:wp="http://schemas.openxmlformats.org/drawingml/2006/wordprocessingDrawing" xmlns:w10="urn:schemas-microsoft-com:office:word" xmlns:w="http://schemas.openxmlformats.org/wordprocessingml/2006/main" xmlns:w14="http://schemas.microsoft.com/office/word/2010/wordml" xmlns:w15="http://schemas.microsoft.com/office/word/2012/wordml" xmlns:w16se="http://schemas.microsoft.com/office/word/2015/wordml/symex" xmlns:wpg="http://schemas.microsoft.com/office/word/2010/wordprocessingGroup" xmlns:wpi="http://schemas.microsoft.com/office/word/2010/wordprocessingInk" xmlns:wne="http://schemas.microsoft.com/office/word/2006/wordml" xmlns:wps="http://schemas.microsoft.com/office/word/2010/wordprocessingShape" mc:Ignorable="w14 w15 w16se wp14">
   <w:endnote w:type="separator" w:id="-1">
     <w:p>
       <w:pPr>
@@ -17651,7 +17453,7 @@
 </file>
 
 <file path=word/footer1.xml><?xml version="1.0" encoding="utf-8"?>
-<w:ftr xmlns:wpc="http://schemas.microsoft.com/office/word/2010/wordprocessingCanvas" xmlns:cx="http://schemas.microsoft.com/office/drawing/2014/chartex" xmlns:cx1="http://schemas.microsoft.com/office/drawing/2015/9/8/chartex" xmlns:cx2="http://schemas.microsoft.com/office/drawing/2015/10/21/chartex" xmlns:cx3="http://schemas.microsoft.com/office/drawing/2016/5/9/chartex" xmlns:cx4="http://schemas.microsoft.com/office/drawing/2016/5/10/chartex" xmlns:cx5="http://schemas.microsoft.com/office/drawing/2016/5/11/chartex" xmlns:cx6="http://schemas.microsoft.com/office/drawing/2016/5/12/chartex" xmlns:cx7="http://schemas.microsoft.com/office/drawing/2016/5/13/chartex" xmlns:cx8="http://schemas.microsoft.com/office/drawing/2016/5/14/chartex" xmlns:mc="http://schemas.openxmlformats.org/markup-compatibility/2006" xmlns:aink="http://schemas.microsoft.com/office/drawing/2016/ink" xmlns:am3d="http://schemas.microsoft.com/office/drawing/2017/model3d" xmlns:o="urn:schemas-microsoft-com:office:office" xmlns:oel="http://schemas.microsoft.com/office/2019/extlst" xmlns:r="http://schemas.openxmlformats.org/officeDocument/2006/relationships" xmlns:m="http://schemas.openxmlformats.org/officeDocument/2006/math" xmlns:v="urn:schemas-microsoft-com:vml" xmlns:wp14="http://schemas.microsoft.com/office/word/2010/wordprocessingDrawing" xmlns:wp="http://schemas.openxmlformats.org/drawingml/2006/wordprocessingDrawing" xmlns:w10="urn:schemas-microsoft-com:office:word" xmlns:w="http://schemas.openxmlformats.org/wordprocessingml/2006/main" xmlns:w14="http://schemas.microsoft.com/office/word/2010/wordml" xmlns:w15="http://schemas.microsoft.com/office/word/2012/wordml" xmlns:w16cex="http://schemas.microsoft.com/office/word/2018/wordml/cex" xmlns:w16cid="http://schemas.microsoft.com/office/word/2016/wordml/cid" xmlns:w16="http://schemas.microsoft.com/office/word/2018/wordml" xmlns:w16sdtdh="http://schemas.microsoft.com/office/word/2020/wordml/sdtdatahash" xmlns:w16se="http://schemas.microsoft.com/office/word/2015/wordml/symex" xmlns:wpg="http://schemas.microsoft.com/office/word/2010/wordprocessingGroup" xmlns:wpi="http://schemas.microsoft.com/office/word/2010/wordprocessingInk" xmlns:wne="http://schemas.microsoft.com/office/word/2006/wordml" xmlns:wps="http://schemas.microsoft.com/office/word/2010/wordprocessingShape" mc:Ignorable="w14 w15 w16se w16cid w16 w16cex w16sdtdh wp14">
+<w:ftr xmlns:wpc="http://schemas.microsoft.com/office/word/2010/wordprocessingCanvas" xmlns:cx="http://schemas.microsoft.com/office/drawing/2014/chartex" xmlns:mc="http://schemas.openxmlformats.org/markup-compatibility/2006" xmlns:o="urn:schemas-microsoft-com:office:office" xmlns:r="http://schemas.openxmlformats.org/officeDocument/2006/relationships" xmlns:m="http://schemas.openxmlformats.org/officeDocument/2006/math" xmlns:v="urn:schemas-microsoft-com:vml" xmlns:wp14="http://schemas.microsoft.com/office/word/2010/wordprocessingDrawing" xmlns:wp="http://schemas.openxmlformats.org/drawingml/2006/wordprocessingDrawing" xmlns:w10="urn:schemas-microsoft-com:office:word" xmlns:w="http://schemas.openxmlformats.org/wordprocessingml/2006/main" xmlns:w14="http://schemas.microsoft.com/office/word/2010/wordml" xmlns:w15="http://schemas.microsoft.com/office/word/2012/wordml" xmlns:w16se="http://schemas.microsoft.com/office/word/2015/wordml/symex" xmlns:wpg="http://schemas.microsoft.com/office/word/2010/wordprocessingGroup" xmlns:wpi="http://schemas.microsoft.com/office/word/2010/wordprocessingInk" xmlns:wne="http://schemas.microsoft.com/office/word/2006/wordml" xmlns:wps="http://schemas.microsoft.com/office/word/2010/wordprocessingShape" mc:Ignorable="w14 w15 w16se wp14">
   <w:sdt>
     <w:sdtPr>
       <w:id w:val="-684751659"/>
@@ -17684,7 +17486,7 @@
           <w:rPr>
             <w:noProof/>
           </w:rPr>
-          <w:t>5</w:t>
+          <w:t>31</w:t>
         </w:r>
         <w:r>
           <w:rPr>
@@ -17704,7 +17506,7 @@
 </file>
 
 <file path=word/footnotes.xml><?xml version="1.0" encoding="utf-8"?>
-<w:footnotes xmlns:wpc="http://schemas.microsoft.com/office/word/2010/wordprocessingCanvas" xmlns:cx="http://schemas.microsoft.com/office/drawing/2014/chartex" xmlns:cx1="http://schemas.microsoft.com/office/drawing/2015/9/8/chartex" xmlns:cx2="http://schemas.microsoft.com/office/drawing/2015/10/21/chartex" xmlns:cx3="http://schemas.microsoft.com/office/drawing/2016/5/9/chartex" xmlns:cx4="http://schemas.microsoft.com/office/drawing/2016/5/10/chartex" xmlns:cx5="http://schemas.microsoft.com/office/drawing/2016/5/11/chartex" xmlns:cx6="http://schemas.microsoft.com/office/drawing/2016/5/12/chartex" xmlns:cx7="http://schemas.microsoft.com/office/drawing/2016/5/13/chartex" xmlns:cx8="http://schemas.microsoft.com/office/drawing/2016/5/14/chartex" xmlns:mc="http://schemas.openxmlformats.org/markup-compatibility/2006" xmlns:aink="http://schemas.microsoft.com/office/drawing/2016/ink" xmlns:am3d="http://schemas.microsoft.com/office/drawing/2017/model3d" xmlns:o="urn:schemas-microsoft-com:office:office" xmlns:oel="http://schemas.microsoft.com/office/2019/extlst" xmlns:r="http://schemas.openxmlformats.org/officeDocument/2006/relationships" xmlns:m="http://schemas.openxmlformats.org/officeDocument/2006/math" xmlns:v="urn:schemas-microsoft-com:vml" xmlns:wp14="http://schemas.microsoft.com/office/word/2010/wordprocessingDrawing" xmlns:wp="http://schemas.openxmlformats.org/drawingml/2006/wordprocessingDrawing" xmlns:w10="urn:schemas-microsoft-com:office:word" xmlns:w="http://schemas.openxmlformats.org/wordprocessingml/2006/main" xmlns:w14="http://schemas.microsoft.com/office/word/2010/wordml" xmlns:w15="http://schemas.microsoft.com/office/word/2012/wordml" xmlns:w16cex="http://schemas.microsoft.com/office/word/2018/wordml/cex" xmlns:w16cid="http://schemas.microsoft.com/office/word/2016/wordml/cid" xmlns:w16="http://schemas.microsoft.com/office/word/2018/wordml" xmlns:w16sdtdh="http://schemas.microsoft.com/office/word/2020/wordml/sdtdatahash" xmlns:w16se="http://schemas.microsoft.com/office/word/2015/wordml/symex" xmlns:wpg="http://schemas.microsoft.com/office/word/2010/wordprocessingGroup" xmlns:wpi="http://schemas.microsoft.com/office/word/2010/wordprocessingInk" xmlns:wne="http://schemas.microsoft.com/office/word/2006/wordml" xmlns:wps="http://schemas.microsoft.com/office/word/2010/wordprocessingShape" mc:Ignorable="w14 w15 w16se w16cid w16 w16cex w16sdtdh wp14">
+<w:footnotes xmlns:wpc="http://schemas.microsoft.com/office/word/2010/wordprocessingCanvas" xmlns:cx="http://schemas.microsoft.com/office/drawing/2014/chartex" xmlns:mc="http://schemas.openxmlformats.org/markup-compatibility/2006" xmlns:o="urn:schemas-microsoft-com:office:office" xmlns:r="http://schemas.openxmlformats.org/officeDocument/2006/relationships" xmlns:m="http://schemas.openxmlformats.org/officeDocument/2006/math" xmlns:v="urn:schemas-microsoft-com:vml" xmlns:wp14="http://schemas.microsoft.com/office/word/2010/wordprocessingDrawing" xmlns:wp="http://schemas.openxmlformats.org/drawingml/2006/wordprocessingDrawing" xmlns:w10="urn:schemas-microsoft-com:office:word" xmlns:w="http://schemas.openxmlformats.org/wordprocessingml/2006/main" xmlns:w14="http://schemas.microsoft.com/office/word/2010/wordml" xmlns:w15="http://schemas.microsoft.com/office/word/2012/wordml" xmlns:w16se="http://schemas.microsoft.com/office/word/2015/wordml/symex" xmlns:wpg="http://schemas.microsoft.com/office/word/2010/wordprocessingGroup" xmlns:wpi="http://schemas.microsoft.com/office/word/2010/wordprocessingInk" xmlns:wne="http://schemas.microsoft.com/office/word/2006/wordml" xmlns:wps="http://schemas.microsoft.com/office/word/2010/wordprocessingShape" mc:Ignorable="w14 w15 w16se wp14">
   <w:footnote w:type="separator" w:id="-1">
     <w:p>
       <w:pPr>
@@ -17729,7 +17531,7 @@
 </file>
 
 <file path=word/numbering.xml><?xml version="1.0" encoding="utf-8"?>
-<w:numbering xmlns:wpc="http://schemas.microsoft.com/office/word/2010/wordprocessingCanvas" xmlns:cx="http://schemas.microsoft.com/office/drawing/2014/chartex" xmlns:cx1="http://schemas.microsoft.com/office/drawing/2015/9/8/chartex" xmlns:cx2="http://schemas.microsoft.com/office/drawing/2015/10/21/chartex" xmlns:cx3="http://schemas.microsoft.com/office/drawing/2016/5/9/chartex" xmlns:cx4="http://schemas.microsoft.com/office/drawing/2016/5/10/chartex" xmlns:cx5="http://schemas.microsoft.com/office/drawing/2016/5/11/chartex" xmlns:cx6="http://schemas.microsoft.com/office/drawing/2016/5/12/chartex" xmlns:cx7="http://schemas.microsoft.com/office/drawing/2016/5/13/chartex" xmlns:cx8="http://schemas.microsoft.com/office/drawing/2016/5/14/chartex" xmlns:mc="http://schemas.openxmlformats.org/markup-compatibility/2006" xmlns:aink="http://schemas.microsoft.com/office/drawing/2016/ink" xmlns:am3d="http://schemas.microsoft.com/office/drawing/2017/model3d" xmlns:o="urn:schemas-microsoft-com:office:office" xmlns:oel="http://schemas.microsoft.com/office/2019/extlst" xmlns:r="http://schemas.openxmlformats.org/officeDocument/2006/relationships" xmlns:m="http://schemas.openxmlformats.org/officeDocument/2006/math" xmlns:v="urn:schemas-microsoft-com:vml" xmlns:wp14="http://schemas.microsoft.com/office/word/2010/wordprocessingDrawing" xmlns:wp="http://schemas.openxmlformats.org/drawingml/2006/wordprocessingDrawing" xmlns:w10="urn:schemas-microsoft-com:office:word" xmlns:w="http://schemas.openxmlformats.org/wordprocessingml/2006/main" xmlns:w14="http://schemas.microsoft.com/office/word/2010/wordml" xmlns:w15="http://schemas.microsoft.com/office/word/2012/wordml" xmlns:w16cex="http://schemas.microsoft.com/office/word/2018/wordml/cex" xmlns:w16cid="http://schemas.microsoft.com/office/word/2016/wordml/cid" xmlns:w16="http://schemas.microsoft.com/office/word/2018/wordml" xmlns:w16sdtdh="http://schemas.microsoft.com/office/word/2020/wordml/sdtdatahash" xmlns:w16se="http://schemas.microsoft.com/office/word/2015/wordml/symex" xmlns:wpg="http://schemas.microsoft.com/office/word/2010/wordprocessingGroup" xmlns:wpi="http://schemas.microsoft.com/office/word/2010/wordprocessingInk" xmlns:wne="http://schemas.microsoft.com/office/word/2006/wordml" xmlns:wps="http://schemas.microsoft.com/office/word/2010/wordprocessingShape" mc:Ignorable="w14 w15 w16se w16cid w16 w16cex w16sdtdh wp14">
+<w:numbering xmlns:wpc="http://schemas.microsoft.com/office/word/2010/wordprocessingCanvas" xmlns:cx="http://schemas.microsoft.com/office/drawing/2014/chartex" xmlns:mc="http://schemas.openxmlformats.org/markup-compatibility/2006" xmlns:o="urn:schemas-microsoft-com:office:office" xmlns:r="http://schemas.openxmlformats.org/officeDocument/2006/relationships" xmlns:m="http://schemas.openxmlformats.org/officeDocument/2006/math" xmlns:v="urn:schemas-microsoft-com:vml" xmlns:wp14="http://schemas.microsoft.com/office/word/2010/wordprocessingDrawing" xmlns:wp="http://schemas.openxmlformats.org/drawingml/2006/wordprocessingDrawing" xmlns:w10="urn:schemas-microsoft-com:office:word" xmlns:w="http://schemas.openxmlformats.org/wordprocessingml/2006/main" xmlns:w14="http://schemas.microsoft.com/office/word/2010/wordml" xmlns:w15="http://schemas.microsoft.com/office/word/2012/wordml" xmlns:w16se="http://schemas.microsoft.com/office/word/2015/wordml/symex" xmlns:wpg="http://schemas.microsoft.com/office/word/2010/wordprocessingGroup" xmlns:wpi="http://schemas.microsoft.com/office/word/2010/wordprocessingInk" xmlns:wne="http://schemas.microsoft.com/office/word/2006/wordml" xmlns:wps="http://schemas.microsoft.com/office/word/2010/wordprocessingShape" mc:Ignorable="w14 w15 w16se wp14">
   <w:abstractNum w:abstractNumId="0" w15:restartNumberingAfterBreak="0">
     <w:nsid w:val="13666F58"/>
     <w:multiLevelType w:val="multilevel"/>
@@ -18472,32 +18274,32 @@
       </w:rPr>
     </w:lvl>
   </w:abstractNum>
-  <w:num w:numId="1" w16cid:durableId="597829370">
+  <w:num w:numId="1">
     <w:abstractNumId w:val="2"/>
   </w:num>
-  <w:num w:numId="2" w16cid:durableId="857961822">
+  <w:num w:numId="2">
     <w:abstractNumId w:val="0"/>
   </w:num>
-  <w:num w:numId="3" w16cid:durableId="1906649475">
+  <w:num w:numId="3">
     <w:abstractNumId w:val="4"/>
   </w:num>
-  <w:num w:numId="4" w16cid:durableId="1155104413">
+  <w:num w:numId="4">
     <w:abstractNumId w:val="5"/>
   </w:num>
-  <w:num w:numId="5" w16cid:durableId="1843162756">
+  <w:num w:numId="5">
     <w:abstractNumId w:val="6"/>
   </w:num>
-  <w:num w:numId="6" w16cid:durableId="1829204058">
+  <w:num w:numId="6">
     <w:abstractNumId w:val="3"/>
   </w:num>
-  <w:num w:numId="7" w16cid:durableId="110783824">
+  <w:num w:numId="7">
     <w:abstractNumId w:val="1"/>
   </w:num>
 </w:numbering>
 </file>
 
 <file path=word/styles.xml><?xml version="1.0" encoding="utf-8"?>
-<w:styles xmlns:mc="http://schemas.openxmlformats.org/markup-compatibility/2006" xmlns:r="http://schemas.openxmlformats.org/officeDocument/2006/relationships" xmlns:w="http://schemas.openxmlformats.org/wordprocessingml/2006/main" xmlns:w14="http://schemas.microsoft.com/office/word/2010/wordml" xmlns:w15="http://schemas.microsoft.com/office/word/2012/wordml" xmlns:w16cex="http://schemas.microsoft.com/office/word/2018/wordml/cex" xmlns:w16cid="http://schemas.microsoft.com/office/word/2016/wordml/cid" xmlns:w16="http://schemas.microsoft.com/office/word/2018/wordml" xmlns:w16sdtdh="http://schemas.microsoft.com/office/word/2020/wordml/sdtdatahash" xmlns:w16se="http://schemas.microsoft.com/office/word/2015/wordml/symex" mc:Ignorable="w14 w15 w16se w16cid w16 w16cex w16sdtdh">
+<w:styles xmlns:mc="http://schemas.openxmlformats.org/markup-compatibility/2006" xmlns:r="http://schemas.openxmlformats.org/officeDocument/2006/relationships" xmlns:w="http://schemas.openxmlformats.org/wordprocessingml/2006/main" xmlns:w14="http://schemas.microsoft.com/office/word/2010/wordml" xmlns:w15="http://schemas.microsoft.com/office/word/2012/wordml" xmlns:w16se="http://schemas.microsoft.com/office/word/2015/wordml/symex" mc:Ignorable="w14 w15 w16se">
   <w:docDefaults>
     <w:rPrDefault>
       <w:rPr>
@@ -18513,7 +18315,7 @@
       </w:pPr>
     </w:pPrDefault>
   </w:docDefaults>
-  <w:latentStyles w:defLockedState="0" w:defUIPriority="99" w:defSemiHidden="0" w:defUnhideWhenUsed="0" w:defQFormat="0" w:count="376">
+  <w:latentStyles w:defLockedState="0" w:defUIPriority="99" w:defSemiHidden="0" w:defUnhideWhenUsed="0" w:defQFormat="0" w:count="371">
     <w:lsdException w:name="Normal" w:uiPriority="0" w:qFormat="1"/>
     <w:lsdException w:name="heading 1" w:uiPriority="9" w:qFormat="1"/>
     <w:lsdException w:name="heading 2" w:semiHidden="1" w:uiPriority="9" w:unhideWhenUsed="1" w:qFormat="1"/>
@@ -18885,11 +18687,6 @@
     <w:lsdException w:name="List Table 5 Dark Accent 6" w:uiPriority="50"/>
     <w:lsdException w:name="List Table 6 Colorful Accent 6" w:uiPriority="51"/>
     <w:lsdException w:name="List Table 7 Colorful Accent 6" w:uiPriority="52"/>
-    <w:lsdException w:name="Mention" w:semiHidden="1" w:unhideWhenUsed="1"/>
-    <w:lsdException w:name="Smart Hyperlink" w:semiHidden="1" w:unhideWhenUsed="1"/>
-    <w:lsdException w:name="Hashtag" w:semiHidden="1" w:unhideWhenUsed="1"/>
-    <w:lsdException w:name="Unresolved Mention" w:semiHidden="1" w:unhideWhenUsed="1"/>
-    <w:lsdException w:name="Smart Link" w:semiHidden="1" w:unhideWhenUsed="1"/>
   </w:latentStyles>
   <w:style w:type="paragraph" w:default="1" w:styleId="Normal">
     <w:name w:val="Normal"/>
@@ -19001,6 +18798,7 @@
   <w:style w:type="character" w:default="1" w:styleId="DefaultParagraphFont">
     <w:name w:val="Default Paragraph Font"/>
     <w:uiPriority w:val="1"/>
+    <w:semiHidden/>
     <w:unhideWhenUsed/>
   </w:style>
   <w:style w:type="table" w:default="1" w:styleId="TableNormal">
@@ -19645,7 +19443,7 @@
 </file>
 
 <file path=customXml/itemProps1.xml><?xml version="1.0" encoding="utf-8"?>
-<ds:datastoreItem xmlns:ds="http://schemas.openxmlformats.org/officeDocument/2006/customXml" ds:itemID="{E2C11A6E-8271-4B7E-A172-09DD69875503}">
+<ds:datastoreItem xmlns:ds="http://schemas.openxmlformats.org/officeDocument/2006/customXml" ds:itemID="{67766415-A9B8-4EE6-B727-68429CB99B0A}">
   <ds:schemaRefs>
     <ds:schemaRef ds:uri="http://schemas.openxmlformats.org/officeDocument/2006/bibliography"/>
   </ds:schemaRefs>

</xml_diff>

<commit_message>
modify: sửa lỗi chính tả
</commit_message>
<xml_diff>
--- a/reports/Design-Pattern-Report-20212.docx
+++ b/reports/Design-Pattern-Report-20212.docx
@@ -6785,21 +6785,12 @@
                 <w:szCs w:val="24"/>
               </w:rPr>
             </w:pPr>
-            <w:proofErr w:type="gramStart"/>
-            <w:r>
-              <w:rPr>
-                <w:rFonts w:cs="Times New Roman"/>
-                <w:szCs w:val="24"/>
-              </w:rPr>
-              <w:t>views.screen</w:t>
-            </w:r>
-            <w:proofErr w:type="gramEnd"/>
-            <w:r>
-              <w:rPr>
-                <w:rFonts w:cs="Times New Roman"/>
-                <w:szCs w:val="24"/>
-              </w:rPr>
-              <w:t>.</w:t>
+            <w:r>
+              <w:rPr>
+                <w:rFonts w:cs="Times New Roman"/>
+                <w:szCs w:val="24"/>
+              </w:rPr>
+              <w:t>views.screen.</w:t>
             </w:r>
           </w:p>
           <w:p>
@@ -7324,21 +7315,12 @@
                 <w:szCs w:val="24"/>
               </w:rPr>
             </w:pPr>
-            <w:proofErr w:type="gramStart"/>
-            <w:r>
-              <w:rPr>
-                <w:rFonts w:cs="Times New Roman"/>
-                <w:szCs w:val="24"/>
-              </w:rPr>
-              <w:t>views.screen</w:t>
-            </w:r>
-            <w:proofErr w:type="gramEnd"/>
-            <w:r>
-              <w:rPr>
-                <w:rFonts w:cs="Times New Roman"/>
-                <w:szCs w:val="24"/>
-              </w:rPr>
-              <w:t>.home.</w:t>
+            <w:r>
+              <w:rPr>
+                <w:rFonts w:cs="Times New Roman"/>
+                <w:szCs w:val="24"/>
+              </w:rPr>
+              <w:t>views.screen.home.</w:t>
             </w:r>
           </w:p>
           <w:p>
@@ -7450,21 +7432,12 @@
                 <w:szCs w:val="24"/>
               </w:rPr>
             </w:pPr>
-            <w:proofErr w:type="gramStart"/>
-            <w:r>
-              <w:rPr>
-                <w:rFonts w:cs="Times New Roman"/>
-                <w:szCs w:val="24"/>
-              </w:rPr>
-              <w:t>views.screen</w:t>
-            </w:r>
-            <w:proofErr w:type="gramEnd"/>
-            <w:r>
-              <w:rPr>
-                <w:rFonts w:cs="Times New Roman"/>
-                <w:szCs w:val="24"/>
-              </w:rPr>
-              <w:t>.</w:t>
+            <w:r>
+              <w:rPr>
+                <w:rFonts w:cs="Times New Roman"/>
+                <w:szCs w:val="24"/>
+              </w:rPr>
+              <w:t>views.screen.</w:t>
             </w:r>
           </w:p>
           <w:p>
@@ -7593,21 +7566,12 @@
                 <w:szCs w:val="24"/>
               </w:rPr>
             </w:pPr>
-            <w:proofErr w:type="gramStart"/>
-            <w:r>
-              <w:rPr>
-                <w:rFonts w:cs="Times New Roman"/>
-                <w:szCs w:val="24"/>
-              </w:rPr>
-              <w:t>views.screen</w:t>
-            </w:r>
-            <w:proofErr w:type="gramEnd"/>
-            <w:r>
-              <w:rPr>
-                <w:rFonts w:cs="Times New Roman"/>
-                <w:szCs w:val="24"/>
-              </w:rPr>
-              <w:t>.</w:t>
+            <w:r>
+              <w:rPr>
+                <w:rFonts w:cs="Times New Roman"/>
+                <w:szCs w:val="24"/>
+              </w:rPr>
+              <w:t>views.screen.</w:t>
             </w:r>
           </w:p>
           <w:p>
@@ -9626,21 +9590,12 @@
                 <w:szCs w:val="24"/>
               </w:rPr>
             </w:pPr>
-            <w:proofErr w:type="gramStart"/>
-            <w:r>
-              <w:rPr>
-                <w:rFonts w:cs="Times New Roman"/>
-                <w:szCs w:val="24"/>
-              </w:rPr>
-              <w:t>entity.shipping</w:t>
-            </w:r>
-            <w:proofErr w:type="gramEnd"/>
-            <w:r>
-              <w:rPr>
-                <w:rFonts w:cs="Times New Roman"/>
-                <w:szCs w:val="24"/>
-              </w:rPr>
-              <w:t>.</w:t>
+            <w:r>
+              <w:rPr>
+                <w:rFonts w:cs="Times New Roman"/>
+                <w:szCs w:val="24"/>
+              </w:rPr>
+              <w:t>entity.shipping.</w:t>
             </w:r>
           </w:p>
           <w:p>
@@ -10213,21 +10168,12 @@
                 <w:szCs w:val="24"/>
               </w:rPr>
             </w:pPr>
-            <w:proofErr w:type="gramStart"/>
-            <w:r>
-              <w:rPr>
-                <w:rFonts w:cs="Times New Roman"/>
-                <w:szCs w:val="24"/>
-              </w:rPr>
-              <w:t>entity.payment</w:t>
-            </w:r>
-            <w:proofErr w:type="gramEnd"/>
-            <w:r>
-              <w:rPr>
-                <w:rFonts w:cs="Times New Roman"/>
-                <w:szCs w:val="24"/>
-              </w:rPr>
-              <w:t>.</w:t>
+            <w:r>
+              <w:rPr>
+                <w:rFonts w:cs="Times New Roman"/>
+                <w:szCs w:val="24"/>
+              </w:rPr>
+              <w:t>entity.payment.</w:t>
             </w:r>
           </w:p>
           <w:p>
@@ -10251,23 +10197,7 @@
                 <w:rFonts w:cs="Times New Roman"/>
                 <w:szCs w:val="24"/>
               </w:rPr>
-              <w:t xml:space="preserve"> và </w:t>
-            </w:r>
-            <w:proofErr w:type="gramStart"/>
-            <w:r>
-              <w:rPr>
-                <w:rFonts w:cs="Times New Roman"/>
-                <w:szCs w:val="24"/>
-              </w:rPr>
-              <w:t>entity.payment</w:t>
-            </w:r>
-            <w:proofErr w:type="gramEnd"/>
-            <w:r>
-              <w:rPr>
-                <w:rFonts w:cs="Times New Roman"/>
-                <w:szCs w:val="24"/>
-              </w:rPr>
-              <w:t>.</w:t>
+              <w:t xml:space="preserve"> và entity.payment.</w:t>
             </w:r>
           </w:p>
           <w:p>
@@ -10988,7 +10918,12 @@
         <w:pStyle w:val="Heading4"/>
       </w:pPr>
       <w:r>
-        <w:t xml:space="preserve">Clear </w:t>
+        <w:t>Clean</w:t>
+      </w:r>
+      <w:bookmarkStart w:id="12" w:name="_GoBack"/>
+      <w:bookmarkEnd w:id="12"/>
+      <w:r>
+        <w:t xml:space="preserve"> </w:t>
       </w:r>
       <w:r>
         <w:t>n</w:t>
@@ -13172,21 +13107,21 @@
       <w:pPr>
         <w:pStyle w:val="Heading2"/>
       </w:pPr>
-      <w:bookmarkStart w:id="12" w:name="_Toc108359847"/>
+      <w:bookmarkStart w:id="13" w:name="_Toc108359847"/>
       <w:r>
         <w:t>Đề xuất cải tiến</w:t>
       </w:r>
-      <w:bookmarkEnd w:id="12"/>
+      <w:bookmarkEnd w:id="13"/>
     </w:p>
     <w:p>
       <w:pPr>
         <w:pStyle w:val="Heading3"/>
       </w:pPr>
-      <w:bookmarkStart w:id="13" w:name="_Toc108359848"/>
+      <w:bookmarkStart w:id="14" w:name="_Toc108359848"/>
       <w:r>
         <w:t>Giải quyết các vấn đề với yêu cầu phát sinh thêm một loại mặt hàng Media mới</w:t>
       </w:r>
-      <w:bookmarkEnd w:id="13"/>
+      <w:bookmarkEnd w:id="14"/>
     </w:p>
     <w:p>
       <w:pPr>
@@ -13386,7 +13321,7 @@
           <w:szCs w:val="24"/>
         </w:rPr>
       </w:pPr>
-      <w:bookmarkStart w:id="14" w:name="_Toc108359209"/>
+      <w:bookmarkStart w:id="15" w:name="_Toc108359209"/>
       <w:r>
         <w:rPr>
           <w:rFonts w:cs="Times New Roman"/>
@@ -13443,7 +13378,7 @@
         </w:rPr>
         <w:t xml:space="preserve"> Sử dụng Java Reflections để xử lý hard-code trong class HomeScreenHandler</w:t>
       </w:r>
-      <w:bookmarkEnd w:id="14"/>
+      <w:bookmarkEnd w:id="15"/>
     </w:p>
     <w:p>
       <w:pPr>
@@ -13757,7 +13692,7 @@
           <w:szCs w:val="36"/>
         </w:rPr>
       </w:pPr>
-      <w:bookmarkStart w:id="15" w:name="_Toc108359210"/>
+      <w:bookmarkStart w:id="16" w:name="_Toc108359210"/>
       <w:r>
         <w:rPr>
           <w:rFonts w:cs="Times New Roman"/>
@@ -13815,7 +13750,7 @@
         </w:rPr>
         <w:t xml:space="preserve"> Ví dụ sử dụng Annotation</w:t>
       </w:r>
-      <w:bookmarkEnd w:id="15"/>
+      <w:bookmarkEnd w:id="16"/>
     </w:p>
     <w:p>
       <w:pPr>
@@ -13910,7 +13845,7 @@
           <w:szCs w:val="24"/>
         </w:rPr>
       </w:pPr>
-      <w:bookmarkStart w:id="16" w:name="_Toc108359211"/>
+      <w:bookmarkStart w:id="17" w:name="_Toc108359211"/>
       <w:r>
         <w:rPr>
           <w:rFonts w:cs="Times New Roman"/>
@@ -13967,7 +13902,7 @@
         </w:rPr>
         <w:t xml:space="preserve"> Cài đặt Annotation DisplayName</w:t>
       </w:r>
-      <w:bookmarkEnd w:id="16"/>
+      <w:bookmarkEnd w:id="17"/>
     </w:p>
     <w:p>
       <w:r>
@@ -14019,11 +13954,11 @@
       <w:pPr>
         <w:pStyle w:val="Heading3"/>
       </w:pPr>
-      <w:bookmarkStart w:id="17" w:name="_Toc108359849"/>
+      <w:bookmarkStart w:id="18" w:name="_Toc108359849"/>
       <w:r>
         <w:t>Giải quyết các vấn đề với yêu cầu phát sinh thêm màn hình mới để xem chi tiết sản phẩm</w:t>
       </w:r>
-      <w:bookmarkEnd w:id="17"/>
+      <w:bookmarkEnd w:id="18"/>
     </w:p>
     <w:p>
       <w:pPr>
@@ -14239,7 +14174,7 @@
           <w:szCs w:val="24"/>
         </w:rPr>
       </w:pPr>
-      <w:bookmarkStart w:id="18" w:name="_Toc108359212"/>
+      <w:bookmarkStart w:id="19" w:name="_Toc108359212"/>
       <w:r>
         <w:rPr>
           <w:rFonts w:cs="Times New Roman"/>
@@ -14310,7 +14245,7 @@
         </w:rPr>
         <w:t>thêm màn hình mới</w:t>
       </w:r>
-      <w:bookmarkEnd w:id="18"/>
+      <w:bookmarkEnd w:id="19"/>
     </w:p>
     <w:p>
       <w:r>
@@ -14463,14 +14398,14 @@
       <w:pPr>
         <w:pStyle w:val="Heading3"/>
       </w:pPr>
-      <w:bookmarkStart w:id="19" w:name="_Toc108359850"/>
+      <w:bookmarkStart w:id="20" w:name="_Toc108359850"/>
       <w:r>
         <w:t xml:space="preserve">Giải quyết các vấn đề với yêu cầu phát sinh sửa lỗi </w:t>
       </w:r>
       <w:r>
         <w:t>khi load giao diện</w:t>
       </w:r>
-      <w:bookmarkEnd w:id="19"/>
+      <w:bookmarkEnd w:id="20"/>
     </w:p>
     <w:p>
       <w:pPr>
@@ -14738,7 +14673,7 @@
           <w:szCs w:val="24"/>
         </w:rPr>
       </w:pPr>
-      <w:bookmarkStart w:id="20" w:name="_Toc108359213"/>
+      <w:bookmarkStart w:id="21" w:name="_Toc108359213"/>
       <w:r>
         <w:rPr>
           <w:rFonts w:cs="Times New Roman"/>
@@ -14803,13 +14738,13 @@
         </w:rPr>
         <w:t>Giải quyết vấn đề xử lý IOException khi load màn hình</w:t>
       </w:r>
-      <w:bookmarkEnd w:id="20"/>
+      <w:bookmarkEnd w:id="21"/>
     </w:p>
     <w:p>
       <w:pPr>
         <w:pStyle w:val="Heading3"/>
       </w:pPr>
-      <w:bookmarkStart w:id="21" w:name="_Toc108359851"/>
+      <w:bookmarkStart w:id="22" w:name="_Toc108359851"/>
       <w:r>
         <w:t xml:space="preserve">Giải quyết các vấn đề với yêu cầu phát sinh thay đổi cách tính </w:t>
       </w:r>
@@ -14819,7 +14754,7 @@
       <w:r>
         <w:t>sử dụng thư viện mới</w:t>
       </w:r>
-      <w:bookmarkEnd w:id="21"/>
+      <w:bookmarkEnd w:id="22"/>
     </w:p>
     <w:p>
       <w:pPr>
@@ -15151,7 +15086,7 @@
           <w:szCs w:val="24"/>
         </w:rPr>
       </w:pPr>
-      <w:bookmarkStart w:id="22" w:name="_Toc108359214"/>
+      <w:bookmarkStart w:id="23" w:name="_Toc108359214"/>
       <w:r>
         <w:rPr>
           <w:rFonts w:cs="Times New Roman"/>
@@ -15209,7 +15144,7 @@
         </w:rPr>
         <w:t xml:space="preserve"> Giải quyết vấn đề thay đổi cách tính chi phí và thư viện tính khoảng cách</w:t>
       </w:r>
-      <w:bookmarkEnd w:id="22"/>
+      <w:bookmarkEnd w:id="23"/>
     </w:p>
     <w:p>
       <w:pPr>
@@ -15456,7 +15391,7 @@
           <w:szCs w:val="24"/>
         </w:rPr>
       </w:pPr>
-      <w:bookmarkStart w:id="23" w:name="_Toc108359215"/>
+      <w:bookmarkStart w:id="24" w:name="_Toc108359215"/>
       <w:r>
         <w:rPr>
           <w:rFonts w:cs="Times New Roman"/>
@@ -15513,17 +15448,17 @@
         </w:rPr>
         <w:t xml:space="preserve"> Thiết kế khi xảy ra thay đổi thư viện tính khoảng cách và công thức tính phí</w:t>
       </w:r>
-      <w:bookmarkEnd w:id="23"/>
+      <w:bookmarkEnd w:id="24"/>
     </w:p>
     <w:p>
       <w:pPr>
         <w:pStyle w:val="Heading3"/>
       </w:pPr>
-      <w:bookmarkStart w:id="24" w:name="_Toc108359852"/>
+      <w:bookmarkStart w:id="25" w:name="_Toc108359852"/>
       <w:r>
         <w:t>Giải quyết các vấn đề với yêu cầu phát sinh thêm phương thức thanh toán mới là thẻ nội địa</w:t>
       </w:r>
-      <w:bookmarkEnd w:id="24"/>
+      <w:bookmarkEnd w:id="25"/>
     </w:p>
     <w:p>
       <w:pPr>
@@ -15740,7 +15675,7 @@
           <w:szCs w:val="24"/>
         </w:rPr>
       </w:pPr>
-      <w:bookmarkStart w:id="25" w:name="_Toc108359216"/>
+      <w:bookmarkStart w:id="26" w:name="_Toc108359216"/>
       <w:r>
         <w:rPr>
           <w:rFonts w:cs="Times New Roman"/>
@@ -15797,17 +15732,17 @@
         </w:rPr>
         <w:t xml:space="preserve"> Giải quyết vấn đề phát sinh phương thức thanh toán mới</w:t>
       </w:r>
-      <w:bookmarkEnd w:id="25"/>
+      <w:bookmarkEnd w:id="26"/>
     </w:p>
     <w:p>
       <w:pPr>
         <w:pStyle w:val="Heading3"/>
       </w:pPr>
-      <w:bookmarkStart w:id="26" w:name="_Toc108359853"/>
+      <w:bookmarkStart w:id="27" w:name="_Toc108359853"/>
       <w:r>
         <w:t>Giải quyết các vấn đề với yêu cầu phát sinh cập nhật lại chức năng hủy đơn hàng</w:t>
       </w:r>
-      <w:bookmarkEnd w:id="26"/>
+      <w:bookmarkEnd w:id="27"/>
     </w:p>
     <w:p>
       <w:pPr>
@@ -16056,7 +15991,7 @@
           <w:szCs w:val="24"/>
         </w:rPr>
       </w:pPr>
-      <w:bookmarkStart w:id="27" w:name="_Toc108359217"/>
+      <w:bookmarkStart w:id="28" w:name="_Toc108359217"/>
       <w:r>
         <w:rPr>
           <w:rFonts w:cs="Times New Roman"/>
@@ -16141,7 +16076,7 @@
         </w:rPr>
         <w:t xml:space="preserve"> hiện tại</w:t>
       </w:r>
-      <w:bookmarkEnd w:id="27"/>
+      <w:bookmarkEnd w:id="28"/>
     </w:p>
     <w:p>
       <w:pPr>
@@ -16240,7 +16175,7 @@
           <w:szCs w:val="24"/>
         </w:rPr>
       </w:pPr>
-      <w:bookmarkStart w:id="28" w:name="_Toc108359218"/>
+      <w:bookmarkStart w:id="29" w:name="_Toc108359218"/>
       <w:r>
         <w:rPr>
           <w:rFonts w:cs="Times New Roman"/>
@@ -16297,7 +16232,7 @@
         </w:rPr>
         <w:t xml:space="preserve"> Áp dụng State Design Pattern cho việc quản lý trạng thái của đơn hàng</w:t>
       </w:r>
-      <w:bookmarkEnd w:id="28"/>
+      <w:bookmarkEnd w:id="29"/>
     </w:p>
     <w:p>
       <w:pPr>
@@ -16409,7 +16344,7 @@
           <w:szCs w:val="24"/>
         </w:rPr>
       </w:pPr>
-      <w:bookmarkStart w:id="29" w:name="_Toc108359219"/>
+      <w:bookmarkStart w:id="30" w:name="_Toc108359219"/>
       <w:r>
         <w:rPr>
           <w:rFonts w:cs="Times New Roman"/>
@@ -16466,7 +16401,7 @@
         </w:rPr>
         <w:t xml:space="preserve"> Biểu đồ máy trạng thái của đơn hàng khi phát sinh thay đổi</w:t>
       </w:r>
-      <w:bookmarkEnd w:id="29"/>
+      <w:bookmarkEnd w:id="30"/>
     </w:p>
     <w:p>
       <w:pPr>
@@ -16477,7 +16412,6 @@
           <w:szCs w:val="24"/>
         </w:rPr>
       </w:pPr>
-      <w:bookmarkStart w:id="30" w:name="_GoBack"/>
       <w:r>
         <w:rPr>
           <w:rFonts w:cs="Times New Roman"/>
@@ -16526,7 +16460,6 @@
           </wp:inline>
         </w:drawing>
       </w:r>
-      <w:bookmarkEnd w:id="30"/>
     </w:p>
     <w:p>
       <w:pPr>
@@ -17486,7 +17419,7 @@
           <w:rPr>
             <w:noProof/>
           </w:rPr>
-          <w:t>31</w:t>
+          <w:t>21</w:t>
         </w:r>
         <w:r>
           <w:rPr>
@@ -19443,7 +19376,7 @@
 </file>
 
 <file path=customXml/itemProps1.xml><?xml version="1.0" encoding="utf-8"?>
-<ds:datastoreItem xmlns:ds="http://schemas.openxmlformats.org/officeDocument/2006/customXml" ds:itemID="{67766415-A9B8-4EE6-B727-68429CB99B0A}">
+<ds:datastoreItem xmlns:ds="http://schemas.openxmlformats.org/officeDocument/2006/customXml" ds:itemID="{D3522696-FD30-4E10-B166-46F47A25F8D9}">
   <ds:schemaRefs>
     <ds:schemaRef ds:uri="http://schemas.openxmlformats.org/officeDocument/2006/bibliography"/>
   </ds:schemaRefs>

</xml_diff>

<commit_message>
update slide for presentation
</commit_message>
<xml_diff>
--- a/reports/Design-Pattern-Report-20212.docx
+++ b/reports/Design-Pattern-Report-20212.docx
@@ -1,6 +1,6 @@
 
 <file path=word/document.xml><?xml version="1.0" encoding="utf-8"?>
-<w:document xmlns:wpc="http://schemas.microsoft.com/office/word/2010/wordprocessingCanvas" xmlns:cx="http://schemas.microsoft.com/office/drawing/2014/chartex" xmlns:mc="http://schemas.openxmlformats.org/markup-compatibility/2006" xmlns:o="urn:schemas-microsoft-com:office:office" xmlns:r="http://schemas.openxmlformats.org/officeDocument/2006/relationships" xmlns:m="http://schemas.openxmlformats.org/officeDocument/2006/math" xmlns:v="urn:schemas-microsoft-com:vml" xmlns:wp14="http://schemas.microsoft.com/office/word/2010/wordprocessingDrawing" xmlns:wp="http://schemas.openxmlformats.org/drawingml/2006/wordprocessingDrawing" xmlns:w10="urn:schemas-microsoft-com:office:word" xmlns:w="http://schemas.openxmlformats.org/wordprocessingml/2006/main" xmlns:w14="http://schemas.microsoft.com/office/word/2010/wordml" xmlns:w15="http://schemas.microsoft.com/office/word/2012/wordml" xmlns:w16se="http://schemas.microsoft.com/office/word/2015/wordml/symex" xmlns:wpg="http://schemas.microsoft.com/office/word/2010/wordprocessingGroup" xmlns:wpi="http://schemas.microsoft.com/office/word/2010/wordprocessingInk" xmlns:wne="http://schemas.microsoft.com/office/word/2006/wordml" xmlns:wps="http://schemas.microsoft.com/office/word/2010/wordprocessingShape" mc:Ignorable="w14 w15 w16se wp14">
+<w:document xmlns:wpc="http://schemas.microsoft.com/office/word/2010/wordprocessingCanvas" xmlns:cx="http://schemas.microsoft.com/office/drawing/2014/chartex" xmlns:cx1="http://schemas.microsoft.com/office/drawing/2015/9/8/chartex" xmlns:cx2="http://schemas.microsoft.com/office/drawing/2015/10/21/chartex" xmlns:cx3="http://schemas.microsoft.com/office/drawing/2016/5/9/chartex" xmlns:cx4="http://schemas.microsoft.com/office/drawing/2016/5/10/chartex" xmlns:cx5="http://schemas.microsoft.com/office/drawing/2016/5/11/chartex" xmlns:cx6="http://schemas.microsoft.com/office/drawing/2016/5/12/chartex" xmlns:cx7="http://schemas.microsoft.com/office/drawing/2016/5/13/chartex" xmlns:cx8="http://schemas.microsoft.com/office/drawing/2016/5/14/chartex" xmlns:mc="http://schemas.openxmlformats.org/markup-compatibility/2006" xmlns:aink="http://schemas.microsoft.com/office/drawing/2016/ink" xmlns:am3d="http://schemas.microsoft.com/office/drawing/2017/model3d" xmlns:o="urn:schemas-microsoft-com:office:office" xmlns:oel="http://schemas.microsoft.com/office/2019/extlst" xmlns:r="http://schemas.openxmlformats.org/officeDocument/2006/relationships" xmlns:m="http://schemas.openxmlformats.org/officeDocument/2006/math" xmlns:v="urn:schemas-microsoft-com:vml" xmlns:wp14="http://schemas.microsoft.com/office/word/2010/wordprocessingDrawing" xmlns:wp="http://schemas.openxmlformats.org/drawingml/2006/wordprocessingDrawing" xmlns:w10="urn:schemas-microsoft-com:office:word" xmlns:w="http://schemas.openxmlformats.org/wordprocessingml/2006/main" xmlns:w14="http://schemas.microsoft.com/office/word/2010/wordml" xmlns:w15="http://schemas.microsoft.com/office/word/2012/wordml" xmlns:w16cex="http://schemas.microsoft.com/office/word/2018/wordml/cex" xmlns:w16cid="http://schemas.microsoft.com/office/word/2016/wordml/cid" xmlns:w16="http://schemas.microsoft.com/office/word/2018/wordml" xmlns:w16sdtdh="http://schemas.microsoft.com/office/word/2020/wordml/sdtdatahash" xmlns:w16se="http://schemas.microsoft.com/office/word/2015/wordml/symex" xmlns:wpg="http://schemas.microsoft.com/office/word/2010/wordprocessingGroup" xmlns:wpi="http://schemas.microsoft.com/office/word/2010/wordprocessingInk" xmlns:wne="http://schemas.microsoft.com/office/word/2006/wordml" xmlns:wps="http://schemas.microsoft.com/office/word/2010/wordprocessingShape" mc:Ignorable="w14 w15 w16se w16cid w16 w16cex w16sdtdh wp14">
   <w:body>
     <w:p>
       <w:pPr>
@@ -4280,7 +4280,7 @@
             <v:path o:extrusionok="f" gradientshapeok="t" o:connecttype="rect"/>
             <o:lock v:ext="edit" aspectratio="t"/>
           </v:shapetype>
-          <v:shape id="_x0000_i1025" type="#_x0000_t75" style="width:382pt;height:302.5pt">
+          <v:shape id="_x0000_i1025" type="#_x0000_t75" style="width:381.9pt;height:302.4pt">
             <v:imagedata r:id="rId9" o:title="usecase-diagram"/>
           </v:shape>
         </w:pict>
@@ -8025,7 +8025,6 @@
                 <w:rFonts w:cs="Times New Roman"/>
                 <w:szCs w:val="24"/>
               </w:rPr>
-              <w:lastRenderedPageBreak/>
               <w:t>2</w:t>
             </w:r>
           </w:p>
@@ -10920,8 +10919,6 @@
       <w:r>
         <w:t>Clean</w:t>
       </w:r>
-      <w:bookmarkStart w:id="12" w:name="_GoBack"/>
-      <w:bookmarkEnd w:id="12"/>
       <w:r>
         <w:t xml:space="preserve"> </w:t>
       </w:r>
@@ -11927,7 +11924,6 @@
                 <w:rFonts w:cs="Times New Roman"/>
                 <w:szCs w:val="24"/>
               </w:rPr>
-              <w:lastRenderedPageBreak/>
               <w:t>3</w:t>
             </w:r>
           </w:p>
@@ -13107,21 +13103,21 @@
       <w:pPr>
         <w:pStyle w:val="Heading2"/>
       </w:pPr>
-      <w:bookmarkStart w:id="13" w:name="_Toc108359847"/>
+      <w:bookmarkStart w:id="12" w:name="_Toc108359847"/>
       <w:r>
         <w:t>Đề xuất cải tiến</w:t>
       </w:r>
-      <w:bookmarkEnd w:id="13"/>
+      <w:bookmarkEnd w:id="12"/>
     </w:p>
     <w:p>
       <w:pPr>
         <w:pStyle w:val="Heading3"/>
       </w:pPr>
-      <w:bookmarkStart w:id="14" w:name="_Toc108359848"/>
+      <w:bookmarkStart w:id="13" w:name="_Toc108359848"/>
       <w:r>
         <w:t>Giải quyết các vấn đề với yêu cầu phát sinh thêm một loại mặt hàng Media mới</w:t>
       </w:r>
-      <w:bookmarkEnd w:id="14"/>
+      <w:bookmarkEnd w:id="13"/>
     </w:p>
     <w:p>
       <w:pPr>
@@ -13321,7 +13317,7 @@
           <w:szCs w:val="24"/>
         </w:rPr>
       </w:pPr>
-      <w:bookmarkStart w:id="15" w:name="_Toc108359209"/>
+      <w:bookmarkStart w:id="14" w:name="_Toc108359209"/>
       <w:r>
         <w:rPr>
           <w:rFonts w:cs="Times New Roman"/>
@@ -13378,7 +13374,7 @@
         </w:rPr>
         <w:t xml:space="preserve"> Sử dụng Java Reflections để xử lý hard-code trong class HomeScreenHandler</w:t>
       </w:r>
-      <w:bookmarkEnd w:id="15"/>
+      <w:bookmarkEnd w:id="14"/>
     </w:p>
     <w:p>
       <w:pPr>
@@ -13692,7 +13688,7 @@
           <w:szCs w:val="36"/>
         </w:rPr>
       </w:pPr>
-      <w:bookmarkStart w:id="16" w:name="_Toc108359210"/>
+      <w:bookmarkStart w:id="15" w:name="_Toc108359210"/>
       <w:r>
         <w:rPr>
           <w:rFonts w:cs="Times New Roman"/>
@@ -13750,7 +13746,7 @@
         </w:rPr>
         <w:t xml:space="preserve"> Ví dụ sử dụng Annotation</w:t>
       </w:r>
-      <w:bookmarkEnd w:id="16"/>
+      <w:bookmarkEnd w:id="15"/>
     </w:p>
     <w:p>
       <w:pPr>
@@ -13845,7 +13841,7 @@
           <w:szCs w:val="24"/>
         </w:rPr>
       </w:pPr>
-      <w:bookmarkStart w:id="17" w:name="_Toc108359211"/>
+      <w:bookmarkStart w:id="16" w:name="_Toc108359211"/>
       <w:r>
         <w:rPr>
           <w:rFonts w:cs="Times New Roman"/>
@@ -13902,7 +13898,7 @@
         </w:rPr>
         <w:t xml:space="preserve"> Cài đặt Annotation DisplayName</w:t>
       </w:r>
-      <w:bookmarkEnd w:id="17"/>
+      <w:bookmarkEnd w:id="16"/>
     </w:p>
     <w:p>
       <w:r>
@@ -13954,11 +13950,11 @@
       <w:pPr>
         <w:pStyle w:val="Heading3"/>
       </w:pPr>
-      <w:bookmarkStart w:id="18" w:name="_Toc108359849"/>
+      <w:bookmarkStart w:id="17" w:name="_Toc108359849"/>
       <w:r>
         <w:t>Giải quyết các vấn đề với yêu cầu phát sinh thêm màn hình mới để xem chi tiết sản phẩm</w:t>
       </w:r>
-      <w:bookmarkEnd w:id="18"/>
+      <w:bookmarkEnd w:id="17"/>
     </w:p>
     <w:p>
       <w:pPr>
@@ -14174,7 +14170,7 @@
           <w:szCs w:val="24"/>
         </w:rPr>
       </w:pPr>
-      <w:bookmarkStart w:id="19" w:name="_Toc108359212"/>
+      <w:bookmarkStart w:id="18" w:name="_Toc108359212"/>
       <w:r>
         <w:rPr>
           <w:rFonts w:cs="Times New Roman"/>
@@ -14245,7 +14241,7 @@
         </w:rPr>
         <w:t>thêm màn hình mới</w:t>
       </w:r>
-      <w:bookmarkEnd w:id="19"/>
+      <w:bookmarkEnd w:id="18"/>
     </w:p>
     <w:p>
       <w:r>
@@ -14398,14 +14394,14 @@
       <w:pPr>
         <w:pStyle w:val="Heading3"/>
       </w:pPr>
-      <w:bookmarkStart w:id="20" w:name="_Toc108359850"/>
+      <w:bookmarkStart w:id="19" w:name="_Toc108359850"/>
       <w:r>
         <w:t xml:space="preserve">Giải quyết các vấn đề với yêu cầu phát sinh sửa lỗi </w:t>
       </w:r>
       <w:r>
         <w:t>khi load giao diện</w:t>
       </w:r>
-      <w:bookmarkEnd w:id="20"/>
+      <w:bookmarkEnd w:id="19"/>
     </w:p>
     <w:p>
       <w:pPr>
@@ -14673,7 +14669,7 @@
           <w:szCs w:val="24"/>
         </w:rPr>
       </w:pPr>
-      <w:bookmarkStart w:id="21" w:name="_Toc108359213"/>
+      <w:bookmarkStart w:id="20" w:name="_Toc108359213"/>
       <w:r>
         <w:rPr>
           <w:rFonts w:cs="Times New Roman"/>
@@ -14738,13 +14734,13 @@
         </w:rPr>
         <w:t>Giải quyết vấn đề xử lý IOException khi load màn hình</w:t>
       </w:r>
-      <w:bookmarkEnd w:id="21"/>
+      <w:bookmarkEnd w:id="20"/>
     </w:p>
     <w:p>
       <w:pPr>
         <w:pStyle w:val="Heading3"/>
       </w:pPr>
-      <w:bookmarkStart w:id="22" w:name="_Toc108359851"/>
+      <w:bookmarkStart w:id="21" w:name="_Toc108359851"/>
       <w:r>
         <w:t xml:space="preserve">Giải quyết các vấn đề với yêu cầu phát sinh thay đổi cách tính </w:t>
       </w:r>
@@ -14754,7 +14750,7 @@
       <w:r>
         <w:t>sử dụng thư viện mới</w:t>
       </w:r>
-      <w:bookmarkEnd w:id="22"/>
+      <w:bookmarkEnd w:id="21"/>
     </w:p>
     <w:p>
       <w:pPr>
@@ -15036,10 +15032,10 @@
           <w:szCs w:val="24"/>
         </w:rPr>
         <w:drawing>
-          <wp:inline distT="0" distB="0" distL="0" distR="0" wp14:anchorId="7C0512E3" wp14:editId="7168B1B2">
-            <wp:extent cx="5943047" cy="4362450"/>
-            <wp:effectExtent l="0" t="0" r="635" b="0"/>
-            <wp:docPr id="1" name="Picture 1"/>
+          <wp:inline distT="0" distB="0" distL="0" distR="0" wp14:anchorId="7714247D" wp14:editId="3311DD76">
+            <wp:extent cx="5943600" cy="3432175"/>
+            <wp:effectExtent l="0" t="0" r="0" b="0"/>
+            <wp:docPr id="4" name="Picture 4" descr="Diagram&#10;&#10;Description automatically generated"/>
             <wp:cNvGraphicFramePr>
               <a:graphicFrameLocks xmlns:a="http://schemas.openxmlformats.org/drawingml/2006/main" noChangeAspect="1"/>
             </wp:cNvGraphicFramePr>
@@ -15047,7 +15043,7 @@
               <a:graphicData uri="http://schemas.openxmlformats.org/drawingml/2006/picture">
                 <pic:pic xmlns:pic="http://schemas.openxmlformats.org/drawingml/2006/picture">
                   <pic:nvPicPr>
-                    <pic:cNvPr id="1" name="Picture 1" descr="Diagram&#10;&#10;Description automatically generated"/>
+                    <pic:cNvPr id="4" name="Picture 4" descr="Diagram&#10;&#10;Description automatically generated"/>
                     <pic:cNvPicPr/>
                   </pic:nvPicPr>
                   <pic:blipFill>
@@ -15065,7 +15061,7 @@
                   <pic:spPr>
                     <a:xfrm>
                       <a:off x="0" y="0"/>
-                      <a:ext cx="5943047" cy="4362450"/>
+                      <a:ext cx="5943600" cy="3432175"/>
                     </a:xfrm>
                     <a:prstGeom prst="rect">
                       <a:avLst/>
@@ -15086,7 +15082,7 @@
           <w:szCs w:val="24"/>
         </w:rPr>
       </w:pPr>
-      <w:bookmarkStart w:id="23" w:name="_Toc108359214"/>
+      <w:bookmarkStart w:id="22" w:name="_Toc108359214"/>
       <w:r>
         <w:rPr>
           <w:rFonts w:cs="Times New Roman"/>
@@ -15144,7 +15140,7 @@
         </w:rPr>
         <w:t xml:space="preserve"> Giải quyết vấn đề thay đổi cách tính chi phí và thư viện tính khoảng cách</w:t>
       </w:r>
-      <w:bookmarkEnd w:id="23"/>
+      <w:bookmarkEnd w:id="22"/>
     </w:p>
     <w:p>
       <w:pPr>
@@ -15256,15 +15252,7 @@
           <w:rFonts w:cs="Times New Roman"/>
           <w:szCs w:val="24"/>
         </w:rPr>
-        <w:t xml:space="preserve">do trong công thức tính chi phí </w:t>
-      </w:r>
-      <w:r>
-        <w:rPr>
-          <w:rFonts w:cs="Times New Roman"/>
-          <w:szCs w:val="24"/>
-        </w:rPr>
-        <w:lastRenderedPageBreak/>
-        <w:t>mới phải cần các thông tin khác trong Order để tính toán</w:t>
+        <w:t>do trong công thức tính chi phí mới phải cần các thông tin khác trong Order để tính toán</w:t>
       </w:r>
       <w:r>
         <w:rPr>
@@ -15293,6 +15281,7 @@
           <w:rFonts w:cs="Times New Roman"/>
           <w:szCs w:val="24"/>
         </w:rPr>
+        <w:lastRenderedPageBreak/>
         <w:t>Khi yêu cầu phát sinh xảy ra, chúng ta</w:t>
       </w:r>
       <w:r>
@@ -15340,10 +15329,10 @@
           <w:szCs w:val="24"/>
         </w:rPr>
         <w:drawing>
-          <wp:inline distT="0" distB="0" distL="0" distR="0" wp14:anchorId="2E72B4F2" wp14:editId="3254EF2B">
-            <wp:extent cx="5943600" cy="3541783"/>
-            <wp:effectExtent l="0" t="0" r="0" b="1905"/>
-            <wp:docPr id="6" name="Picture 6"/>
+          <wp:inline distT="0" distB="0" distL="0" distR="0" wp14:anchorId="5F816CB0" wp14:editId="7EF23FAE">
+            <wp:extent cx="5943600" cy="3542030"/>
+            <wp:effectExtent l="0" t="0" r="0" b="1270"/>
+            <wp:docPr id="12" name="Picture 12" descr="Diagram&#10;&#10;Description automatically generated"/>
             <wp:cNvGraphicFramePr>
               <a:graphicFrameLocks xmlns:a="http://schemas.openxmlformats.org/drawingml/2006/main" noChangeAspect="1"/>
             </wp:cNvGraphicFramePr>
@@ -15351,7 +15340,7 @@
               <a:graphicData uri="http://schemas.openxmlformats.org/drawingml/2006/picture">
                 <pic:pic xmlns:pic="http://schemas.openxmlformats.org/drawingml/2006/picture">
                   <pic:nvPicPr>
-                    <pic:cNvPr id="6" name="Picture 6" descr="Diagram&#10;&#10;Description automatically generated"/>
+                    <pic:cNvPr id="12" name="Picture 12" descr="Diagram&#10;&#10;Description automatically generated"/>
                     <pic:cNvPicPr/>
                   </pic:nvPicPr>
                   <pic:blipFill>
@@ -15369,7 +15358,7 @@
                   <pic:spPr>
                     <a:xfrm>
                       <a:off x="0" y="0"/>
-                      <a:ext cx="5943600" cy="3541783"/>
+                      <a:ext cx="5943600" cy="3542030"/>
                     </a:xfrm>
                     <a:prstGeom prst="rect">
                       <a:avLst/>
@@ -15391,7 +15380,7 @@
           <w:szCs w:val="24"/>
         </w:rPr>
       </w:pPr>
-      <w:bookmarkStart w:id="24" w:name="_Toc108359215"/>
+      <w:bookmarkStart w:id="23" w:name="_Toc108359215"/>
       <w:r>
         <w:rPr>
           <w:rFonts w:cs="Times New Roman"/>
@@ -15447,18 +15436,84 @@
           <w:szCs w:val="24"/>
         </w:rPr>
         <w:t xml:space="preserve"> Thiết kế khi xảy ra thay đổi thư viện tính khoảng cách và công thức tính phí</w:t>
+      </w:r>
+      <w:bookmarkEnd w:id="23"/>
+    </w:p>
+    <w:p>
+      <w:pPr>
+        <w:pStyle w:val="Heading3"/>
+      </w:pPr>
+      <w:bookmarkStart w:id="24" w:name="_Toc108359852"/>
+      <w:r>
+        <w:t>Giải quyết các vấn đề với yêu cầu phát sinh thêm phương thức thanh toán mới là thẻ nội địa</w:t>
       </w:r>
       <w:bookmarkEnd w:id="24"/>
     </w:p>
     <w:p>
       <w:pPr>
-        <w:pStyle w:val="Heading3"/>
-      </w:pPr>
-      <w:bookmarkStart w:id="25" w:name="_Toc108359852"/>
-      <w:r>
-        <w:t>Giải quyết các vấn đề với yêu cầu phát sinh thêm phương thức thanh toán mới là thẻ nội địa</w:t>
-      </w:r>
-      <w:bookmarkEnd w:id="25"/>
+        <w:pStyle w:val="ListParagraph"/>
+        <w:ind w:left="0"/>
+        <w:rPr>
+          <w:rFonts w:cs="Times New Roman"/>
+          <w:szCs w:val="24"/>
+        </w:rPr>
+      </w:pPr>
+      <w:r>
+        <w:rPr>
+          <w:rFonts w:cs="Times New Roman"/>
+          <w:szCs w:val="24"/>
+        </w:rPr>
+        <w:t xml:space="preserve">Với thiết kế hiện tại, </w:t>
+      </w:r>
+      <w:r>
+        <w:rPr>
+          <w:rFonts w:cs="Times New Roman"/>
+          <w:szCs w:val="24"/>
+        </w:rPr>
+        <w:t xml:space="preserve">chỉ có một lớp CreditCard duy nhất lưu trữ thông tin về thẻ ngân hàng mà người dùng sử dụng để thanh toán khi mua hàng của hệ thống. Điều đó </w:t>
+      </w:r>
+      <w:r>
+        <w:rPr>
+          <w:rFonts w:cs="Times New Roman"/>
+          <w:szCs w:val="24"/>
+        </w:rPr>
+        <w:t xml:space="preserve">dẫn tới việc vi phạm nguyên tắc </w:t>
+      </w:r>
+      <w:r>
+        <w:rPr>
+          <w:rFonts w:cs="Times New Roman"/>
+          <w:szCs w:val="24"/>
+        </w:rPr>
+        <w:t xml:space="preserve">Dependency Inversion Principle khi </w:t>
+      </w:r>
+      <w:r>
+        <w:rPr>
+          <w:rFonts w:cs="Times New Roman"/>
+          <w:szCs w:val="24"/>
+        </w:rPr>
+        <w:t xml:space="preserve">các module khác như sub-system hay class PaymentTransaction đều phụ thuộc vào class CreditCard. </w:t>
+      </w:r>
+      <w:r>
+        <w:rPr>
+          <w:rFonts w:cs="Times New Roman"/>
+          <w:szCs w:val="24"/>
+        </w:rPr>
+        <w:t>Dẫn tới việc sẽ rất khó sửa đổi k</w:t>
+      </w:r>
+      <w:r>
+        <w:rPr>
+          <w:rFonts w:cs="Times New Roman"/>
+          <w:szCs w:val="24"/>
+        </w:rPr>
+        <w:t xml:space="preserve">hi có thay đổi </w:t>
+      </w:r>
+      <w:r>
+        <w:rPr>
+          <w:rFonts w:cs="Times New Roman"/>
+          <w:szCs w:val="24"/>
+        </w:rPr>
+        <w:t>phát sinh một phương thức mới.</w:t>
+      </w:r>
     </w:p>
     <w:p>
       <w:pPr>
@@ -15474,72 +15529,6 @@
           <w:rFonts w:cs="Times New Roman"/>
           <w:szCs w:val="24"/>
         </w:rPr>
-        <w:t xml:space="preserve">Với thiết kế hiện tại, </w:t>
-      </w:r>
-      <w:r>
-        <w:rPr>
-          <w:rFonts w:cs="Times New Roman"/>
-          <w:szCs w:val="24"/>
-        </w:rPr>
-        <w:t xml:space="preserve">chỉ có một lớp CreditCard duy nhất lưu trữ thông tin về thẻ ngân hàng mà người dùng sử dụng để thanh toán khi mua hàng của hệ thống. Điều đó </w:t>
-      </w:r>
-      <w:r>
-        <w:rPr>
-          <w:rFonts w:cs="Times New Roman"/>
-          <w:szCs w:val="24"/>
-        </w:rPr>
-        <w:t xml:space="preserve">dẫn tới việc vi phạm nguyên tắc </w:t>
-      </w:r>
-      <w:r>
-        <w:rPr>
-          <w:rFonts w:cs="Times New Roman"/>
-          <w:szCs w:val="24"/>
-        </w:rPr>
-        <w:t xml:space="preserve">Dependency Inversion Principle khi </w:t>
-      </w:r>
-      <w:r>
-        <w:rPr>
-          <w:rFonts w:cs="Times New Roman"/>
-          <w:szCs w:val="24"/>
-        </w:rPr>
-        <w:t xml:space="preserve">các module khác như sub-system hay class PaymentTransaction đều phụ thuộc vào class CreditCard. </w:t>
-      </w:r>
-      <w:r>
-        <w:rPr>
-          <w:rFonts w:cs="Times New Roman"/>
-          <w:szCs w:val="24"/>
-        </w:rPr>
-        <w:t>Dẫn tới việc sẽ rất khó sửa đổi k</w:t>
-      </w:r>
-      <w:r>
-        <w:rPr>
-          <w:rFonts w:cs="Times New Roman"/>
-          <w:szCs w:val="24"/>
-        </w:rPr>
-        <w:t xml:space="preserve">hi có thay đổi </w:t>
-      </w:r>
-      <w:r>
-        <w:rPr>
-          <w:rFonts w:cs="Times New Roman"/>
-          <w:szCs w:val="24"/>
-        </w:rPr>
-        <w:t>phát sinh một phương thức mới.</w:t>
-      </w:r>
-    </w:p>
-    <w:p>
-      <w:pPr>
-        <w:pStyle w:val="ListParagraph"/>
-        <w:ind w:left="0"/>
-        <w:rPr>
-          <w:rFonts w:cs="Times New Roman"/>
-          <w:szCs w:val="24"/>
-        </w:rPr>
-      </w:pPr>
-      <w:r>
-        <w:rPr>
-          <w:rFonts w:cs="Times New Roman"/>
-          <w:szCs w:val="24"/>
-        </w:rPr>
         <w:t xml:space="preserve">Để khắc phục vấn đề này, </w:t>
       </w:r>
       <w:r>
@@ -15554,15 +15543,7 @@
           <w:rFonts w:cs="Times New Roman"/>
           <w:szCs w:val="24"/>
         </w:rPr>
-        <w:t xml:space="preserve">, sau đó cho class CreditCard kế thừa abstract class này </w:t>
-      </w:r>
-      <w:r>
-        <w:rPr>
-          <w:rFonts w:cs="Times New Roman"/>
-          <w:szCs w:val="24"/>
-        </w:rPr>
-        <w:lastRenderedPageBreak/>
-        <w:t xml:space="preserve">và bổ sung thêm các attributes </w:t>
+        <w:t xml:space="preserve">, sau đó cho class CreditCard kế thừa abstract class này và bổ sung thêm các attributes </w:t>
       </w:r>
       <w:r>
         <w:rPr>
@@ -15624,6 +15605,7 @@
           <w:noProof/>
           <w:szCs w:val="24"/>
         </w:rPr>
+        <w:lastRenderedPageBreak/>
         <w:drawing>
           <wp:inline distT="0" distB="0" distL="0" distR="0" wp14:anchorId="12673342" wp14:editId="3B8B4C54">
             <wp:extent cx="5943600" cy="2665095"/>
@@ -15675,7 +15657,7 @@
           <w:szCs w:val="24"/>
         </w:rPr>
       </w:pPr>
-      <w:bookmarkStart w:id="26" w:name="_Toc108359216"/>
+      <w:bookmarkStart w:id="25" w:name="_Toc108359216"/>
       <w:r>
         <w:rPr>
           <w:rFonts w:cs="Times New Roman"/>
@@ -15732,17 +15714,17 @@
         </w:rPr>
         <w:t xml:space="preserve"> Giải quyết vấn đề phát sinh phương thức thanh toán mới</w:t>
       </w:r>
-      <w:bookmarkEnd w:id="26"/>
+      <w:bookmarkEnd w:id="25"/>
     </w:p>
     <w:p>
       <w:pPr>
         <w:pStyle w:val="Heading3"/>
       </w:pPr>
-      <w:bookmarkStart w:id="27" w:name="_Toc108359853"/>
+      <w:bookmarkStart w:id="26" w:name="_Toc108359853"/>
       <w:r>
         <w:t>Giải quyết các vấn đề với yêu cầu phát sinh cập nhật lại chức năng hủy đơn hàng</w:t>
       </w:r>
-      <w:bookmarkEnd w:id="27"/>
+      <w:bookmarkEnd w:id="26"/>
     </w:p>
     <w:p>
       <w:pPr>
@@ -15991,7 +15973,7 @@
           <w:szCs w:val="24"/>
         </w:rPr>
       </w:pPr>
-      <w:bookmarkStart w:id="28" w:name="_Toc108359217"/>
+      <w:bookmarkStart w:id="27" w:name="_Toc108359217"/>
       <w:r>
         <w:rPr>
           <w:rFonts w:cs="Times New Roman"/>
@@ -16076,7 +16058,7 @@
         </w:rPr>
         <w:t xml:space="preserve"> hiện tại</w:t>
       </w:r>
-      <w:bookmarkEnd w:id="28"/>
+      <w:bookmarkEnd w:id="27"/>
     </w:p>
     <w:p>
       <w:pPr>
@@ -16175,7 +16157,7 @@
           <w:szCs w:val="24"/>
         </w:rPr>
       </w:pPr>
-      <w:bookmarkStart w:id="29" w:name="_Toc108359218"/>
+      <w:bookmarkStart w:id="28" w:name="_Toc108359218"/>
       <w:r>
         <w:rPr>
           <w:rFonts w:cs="Times New Roman"/>
@@ -16232,7 +16214,7 @@
         </w:rPr>
         <w:t xml:space="preserve"> Áp dụng State Design Pattern cho việc quản lý trạng thái của đơn hàng</w:t>
       </w:r>
-      <w:bookmarkEnd w:id="29"/>
+      <w:bookmarkEnd w:id="28"/>
     </w:p>
     <w:p>
       <w:pPr>
@@ -16344,7 +16326,7 @@
           <w:szCs w:val="24"/>
         </w:rPr>
       </w:pPr>
-      <w:bookmarkStart w:id="30" w:name="_Toc108359219"/>
+      <w:bookmarkStart w:id="29" w:name="_Toc108359219"/>
       <w:r>
         <w:rPr>
           <w:rFonts w:cs="Times New Roman"/>
@@ -16401,7 +16383,7 @@
         </w:rPr>
         <w:t xml:space="preserve"> Biểu đồ máy trạng thái của đơn hàng khi phát sinh thay đổi</w:t>
       </w:r>
-      <w:bookmarkEnd w:id="30"/>
+      <w:bookmarkEnd w:id="29"/>
     </w:p>
     <w:p>
       <w:pPr>
@@ -16469,7 +16451,7 @@
           <w:szCs w:val="24"/>
         </w:rPr>
       </w:pPr>
-      <w:bookmarkStart w:id="31" w:name="_Toc108359220"/>
+      <w:bookmarkStart w:id="30" w:name="_Toc108359220"/>
       <w:r>
         <w:rPr>
           <w:rFonts w:cs="Times New Roman"/>
@@ -16547,17 +16529,17 @@
         </w:rPr>
         <w:t>để quản lý trạng thái của đơn hàng</w:t>
       </w:r>
-      <w:bookmarkEnd w:id="31"/>
+      <w:bookmarkEnd w:id="30"/>
     </w:p>
     <w:p>
       <w:pPr>
         <w:pStyle w:val="Heading3"/>
       </w:pPr>
-      <w:bookmarkStart w:id="32" w:name="_Toc108359854"/>
+      <w:bookmarkStart w:id="31" w:name="_Toc108359854"/>
       <w:r>
         <w:t>Giải quyết các vấn đề vi phạm nguyên lý Single Responsibility Principle trong class AuthenticationController và PlaceOrderController</w:t>
       </w:r>
-      <w:bookmarkEnd w:id="32"/>
+      <w:bookmarkEnd w:id="31"/>
     </w:p>
     <w:p>
       <w:pPr>
@@ -16779,7 +16761,7 @@
           <w:szCs w:val="24"/>
         </w:rPr>
       </w:pPr>
-      <w:bookmarkStart w:id="33" w:name="_Toc108359221"/>
+      <w:bookmarkStart w:id="32" w:name="_Toc108359221"/>
       <w:r>
         <w:rPr>
           <w:rFonts w:cs="Times New Roman"/>
@@ -16836,7 +16818,7 @@
         </w:rPr>
         <w:t xml:space="preserve"> Refactor class AuthenticationController</w:t>
       </w:r>
-      <w:bookmarkEnd w:id="33"/>
+      <w:bookmarkEnd w:id="32"/>
     </w:p>
     <w:p>
       <w:pPr>
@@ -16967,7 +16949,7 @@
           <w:szCs w:val="24"/>
         </w:rPr>
       </w:pPr>
-      <w:bookmarkStart w:id="34" w:name="_Toc108359222"/>
+      <w:bookmarkStart w:id="33" w:name="_Toc108359222"/>
       <w:r>
         <w:rPr>
           <w:rFonts w:cs="Times New Roman"/>
@@ -17023,195 +17005,195 @@
           <w:szCs w:val="24"/>
         </w:rPr>
         <w:t xml:space="preserve"> Refactor class PlaceOrderController</w:t>
+      </w:r>
+      <w:bookmarkEnd w:id="33"/>
+    </w:p>
+    <w:p>
+      <w:pPr>
+        <w:pStyle w:val="Heading2"/>
+      </w:pPr>
+      <w:bookmarkStart w:id="34" w:name="_Toc108359855"/>
+      <w:r>
+        <w:t>Tổng kết</w:t>
       </w:r>
       <w:bookmarkEnd w:id="34"/>
     </w:p>
     <w:p>
       <w:pPr>
-        <w:pStyle w:val="Heading2"/>
-      </w:pPr>
-      <w:bookmarkStart w:id="35" w:name="_Toc108359855"/>
-      <w:r>
-        <w:t>Tổng kết</w:t>
+        <w:pStyle w:val="Heading3"/>
+      </w:pPr>
+      <w:bookmarkStart w:id="35" w:name="_Toc108359856"/>
+      <w:r>
+        <w:t>Kết quả tổng quan</w:t>
       </w:r>
       <w:bookmarkEnd w:id="35"/>
     </w:p>
     <w:p>
       <w:pPr>
-        <w:pStyle w:val="Heading3"/>
-      </w:pPr>
-      <w:bookmarkStart w:id="36" w:name="_Toc108359856"/>
-      <w:r>
-        <w:t>Kết quả tổng quan</w:t>
-      </w:r>
-      <w:bookmarkEnd w:id="36"/>
+        <w:pStyle w:val="ListParagraph"/>
+        <w:ind w:left="0"/>
+        <w:rPr>
+          <w:rFonts w:cs="Times New Roman"/>
+          <w:szCs w:val="24"/>
+        </w:rPr>
+      </w:pPr>
+      <w:r>
+        <w:rPr>
+          <w:rFonts w:cs="Times New Roman"/>
+          <w:szCs w:val="24"/>
+        </w:rPr>
+        <w:t xml:space="preserve">Sau khi tiến hành tái cấu trúc mã nguồn, </w:t>
+      </w:r>
+      <w:r>
+        <w:rPr>
+          <w:rFonts w:cs="Times New Roman"/>
+          <w:szCs w:val="24"/>
+        </w:rPr>
+        <w:t xml:space="preserve">tuy vẫn còn một số hạn chế, nhưng </w:t>
+      </w:r>
+      <w:r>
+        <w:rPr>
+          <w:rFonts w:cs="Times New Roman"/>
+          <w:szCs w:val="24"/>
+        </w:rPr>
+        <w:t xml:space="preserve">thiết kế của hệ thống </w:t>
+      </w:r>
+      <w:r>
+        <w:rPr>
+          <w:rFonts w:cs="Times New Roman"/>
+          <w:szCs w:val="24"/>
+        </w:rPr>
+        <w:t xml:space="preserve">cơ bản </w:t>
+      </w:r>
+      <w:r>
+        <w:rPr>
+          <w:rFonts w:cs="Times New Roman"/>
+          <w:szCs w:val="24"/>
+        </w:rPr>
+        <w:t xml:space="preserve">đã đáp ứng được các </w:t>
+      </w:r>
+      <w:r>
+        <w:rPr>
+          <w:rFonts w:cs="Times New Roman"/>
+          <w:szCs w:val="24"/>
+        </w:rPr>
+        <w:t>nguyên lý SOLID</w:t>
+      </w:r>
+      <w:r>
+        <w:rPr>
+          <w:rFonts w:cs="Times New Roman"/>
+          <w:szCs w:val="24"/>
+        </w:rPr>
+        <w:t xml:space="preserve">, </w:t>
+      </w:r>
+      <w:r>
+        <w:rPr>
+          <w:rFonts w:cs="Times New Roman"/>
+          <w:szCs w:val="24"/>
+        </w:rPr>
+        <w:t xml:space="preserve">thích </w:t>
+      </w:r>
+      <w:r>
+        <w:rPr>
+          <w:rFonts w:cs="Times New Roman"/>
+          <w:szCs w:val="24"/>
+        </w:rPr>
+        <w:t>ứng được khi có hệ thống xảy ra các yêu cầu thay đổi phát sinh trong tương lai.</w:t>
+      </w:r>
+      <w:r>
+        <w:rPr>
+          <w:rFonts w:cs="Times New Roman"/>
+          <w:szCs w:val="24"/>
+        </w:rPr>
+        <w:t xml:space="preserve"> Các vấn đề về clean name, clean method, clean class cũng đã được </w:t>
+      </w:r>
+      <w:r>
+        <w:rPr>
+          <w:rFonts w:cs="Times New Roman"/>
+          <w:szCs w:val="24"/>
+        </w:rPr>
+        <w:t xml:space="preserve">khắc phục. Các vấn đề về Coupling và Cohension như đã phân tích ở trên cũng được xử lý, </w:t>
+      </w:r>
+      <w:r>
+        <w:rPr>
+          <w:rFonts w:cs="Times New Roman"/>
+          <w:szCs w:val="24"/>
+        </w:rPr>
+        <w:t xml:space="preserve">đảm bảo </w:t>
+      </w:r>
+      <w:r>
+        <w:rPr>
+          <w:rFonts w:cs="Times New Roman"/>
+          <w:szCs w:val="24"/>
+        </w:rPr>
+        <w:t xml:space="preserve">hệ thống không còn bị </w:t>
+      </w:r>
+      <w:r>
+        <w:rPr>
+          <w:rFonts w:cs="Times New Roman"/>
+          <w:szCs w:val="24"/>
+        </w:rPr>
+        <w:t>vi phạm</w:t>
+      </w:r>
+      <w:r>
+        <w:rPr>
+          <w:rFonts w:cs="Times New Roman"/>
+          <w:szCs w:val="24"/>
+        </w:rPr>
+        <w:t xml:space="preserve">. </w:t>
+      </w:r>
+      <w:r>
+        <w:rPr>
+          <w:rFonts w:cs="Times New Roman"/>
+          <w:szCs w:val="24"/>
+        </w:rPr>
+        <w:t>Việc tiến hành tái cấu trúc một mã nguồn hệ thống hiện có giúp các thành viên trong nhóm</w:t>
+      </w:r>
+      <w:r>
+        <w:rPr>
+          <w:rFonts w:cs="Times New Roman"/>
+          <w:szCs w:val="24"/>
+        </w:rPr>
+        <w:t xml:space="preserve"> có cơ hội áp dụng kiến thức được học trên lớp </w:t>
+      </w:r>
+      <w:r>
+        <w:rPr>
+          <w:rFonts w:cs="Times New Roman"/>
+          <w:szCs w:val="24"/>
+        </w:rPr>
+        <w:t>vào sản phẩm thực tế, biết cách xác định các vấn đề cần áp dụng mẫu thiết kế phần mềm</w:t>
+      </w:r>
+      <w:r>
+        <w:rPr>
+          <w:rFonts w:cs="Times New Roman"/>
+          <w:szCs w:val="24"/>
+        </w:rPr>
+        <w:t xml:space="preserve"> để xử lý, </w:t>
+      </w:r>
+      <w:r>
+        <w:rPr>
+          <w:rFonts w:cs="Times New Roman"/>
+          <w:szCs w:val="24"/>
+        </w:rPr>
+        <w:t>cài đặt và</w:t>
+      </w:r>
+      <w:r>
+        <w:rPr>
+          <w:rFonts w:cs="Times New Roman"/>
+          <w:szCs w:val="24"/>
+        </w:rPr>
+        <w:t xml:space="preserve"> triển khai các mẫu thiết kế.</w:t>
+      </w:r>
     </w:p>
     <w:p>
       <w:pPr>
-        <w:pStyle w:val="ListParagraph"/>
-        <w:ind w:left="0"/>
-        <w:rPr>
-          <w:rFonts w:cs="Times New Roman"/>
-          <w:szCs w:val="24"/>
-        </w:rPr>
-      </w:pPr>
-      <w:r>
-        <w:rPr>
-          <w:rFonts w:cs="Times New Roman"/>
-          <w:szCs w:val="24"/>
-        </w:rPr>
-        <w:t xml:space="preserve">Sau khi tiến hành tái cấu trúc mã nguồn, </w:t>
-      </w:r>
-      <w:r>
-        <w:rPr>
-          <w:rFonts w:cs="Times New Roman"/>
-          <w:szCs w:val="24"/>
-        </w:rPr>
-        <w:t xml:space="preserve">tuy vẫn còn một số hạn chế, nhưng </w:t>
-      </w:r>
-      <w:r>
-        <w:rPr>
-          <w:rFonts w:cs="Times New Roman"/>
-          <w:szCs w:val="24"/>
-        </w:rPr>
-        <w:t xml:space="preserve">thiết kế của hệ thống </w:t>
-      </w:r>
-      <w:r>
-        <w:rPr>
-          <w:rFonts w:cs="Times New Roman"/>
-          <w:szCs w:val="24"/>
-        </w:rPr>
-        <w:t xml:space="preserve">cơ bản </w:t>
-      </w:r>
-      <w:r>
-        <w:rPr>
-          <w:rFonts w:cs="Times New Roman"/>
-          <w:szCs w:val="24"/>
-        </w:rPr>
-        <w:t xml:space="preserve">đã đáp ứng được các </w:t>
-      </w:r>
-      <w:r>
-        <w:rPr>
-          <w:rFonts w:cs="Times New Roman"/>
-          <w:szCs w:val="24"/>
-        </w:rPr>
-        <w:t>nguyên lý SOLID</w:t>
-      </w:r>
-      <w:r>
-        <w:rPr>
-          <w:rFonts w:cs="Times New Roman"/>
-          <w:szCs w:val="24"/>
-        </w:rPr>
-        <w:t xml:space="preserve">, </w:t>
-      </w:r>
-      <w:r>
-        <w:rPr>
-          <w:rFonts w:cs="Times New Roman"/>
-          <w:szCs w:val="24"/>
-        </w:rPr>
-        <w:t xml:space="preserve">thích </w:t>
-      </w:r>
-      <w:r>
-        <w:rPr>
-          <w:rFonts w:cs="Times New Roman"/>
-          <w:szCs w:val="24"/>
-        </w:rPr>
-        <w:t>ứng được khi có hệ thống xảy ra các yêu cầu thay đổi phát sinh trong tương lai.</w:t>
-      </w:r>
-      <w:r>
-        <w:rPr>
-          <w:rFonts w:cs="Times New Roman"/>
-          <w:szCs w:val="24"/>
-        </w:rPr>
-        <w:t xml:space="preserve"> Các vấn đề về clean name, clean method, clean class cũng đã được </w:t>
-      </w:r>
-      <w:r>
-        <w:rPr>
-          <w:rFonts w:cs="Times New Roman"/>
-          <w:szCs w:val="24"/>
-        </w:rPr>
-        <w:t xml:space="preserve">khắc phục. Các vấn đề về Coupling và Cohension như đã phân tích ở trên cũng được xử lý, </w:t>
-      </w:r>
-      <w:r>
-        <w:rPr>
-          <w:rFonts w:cs="Times New Roman"/>
-          <w:szCs w:val="24"/>
-        </w:rPr>
-        <w:t xml:space="preserve">đảm bảo </w:t>
-      </w:r>
-      <w:r>
-        <w:rPr>
-          <w:rFonts w:cs="Times New Roman"/>
-          <w:szCs w:val="24"/>
-        </w:rPr>
-        <w:t xml:space="preserve">hệ thống không còn bị </w:t>
-      </w:r>
-      <w:r>
-        <w:rPr>
-          <w:rFonts w:cs="Times New Roman"/>
-          <w:szCs w:val="24"/>
-        </w:rPr>
-        <w:t>vi phạm</w:t>
-      </w:r>
-      <w:r>
-        <w:rPr>
-          <w:rFonts w:cs="Times New Roman"/>
-          <w:szCs w:val="24"/>
-        </w:rPr>
-        <w:t xml:space="preserve">. </w:t>
-      </w:r>
-      <w:r>
-        <w:rPr>
-          <w:rFonts w:cs="Times New Roman"/>
-          <w:szCs w:val="24"/>
-        </w:rPr>
-        <w:t>Việc tiến hành tái cấu trúc một mã nguồn hệ thống hiện có giúp các thành viên trong nhóm</w:t>
-      </w:r>
-      <w:r>
-        <w:rPr>
-          <w:rFonts w:cs="Times New Roman"/>
-          <w:szCs w:val="24"/>
-        </w:rPr>
-        <w:t xml:space="preserve"> có cơ hội áp dụng kiến thức được học trên lớp </w:t>
-      </w:r>
-      <w:r>
-        <w:rPr>
-          <w:rFonts w:cs="Times New Roman"/>
-          <w:szCs w:val="24"/>
-        </w:rPr>
-        <w:t>vào sản phẩm thực tế, biết cách xác định các vấn đề cần áp dụng mẫu thiết kế phần mềm</w:t>
-      </w:r>
-      <w:r>
-        <w:rPr>
-          <w:rFonts w:cs="Times New Roman"/>
-          <w:szCs w:val="24"/>
-        </w:rPr>
-        <w:t xml:space="preserve"> để xử lý, </w:t>
-      </w:r>
-      <w:r>
-        <w:rPr>
-          <w:rFonts w:cs="Times New Roman"/>
-          <w:szCs w:val="24"/>
-        </w:rPr>
-        <w:t>cài đặt và</w:t>
-      </w:r>
-      <w:r>
-        <w:rPr>
-          <w:rFonts w:cs="Times New Roman"/>
-          <w:szCs w:val="24"/>
-        </w:rPr>
-        <w:t xml:space="preserve"> triển khai các mẫu thiết kế.</w:t>
-      </w:r>
-    </w:p>
-    <w:p>
-      <w:pPr>
         <w:pStyle w:val="Heading3"/>
       </w:pPr>
-      <w:bookmarkStart w:id="37" w:name="_Toc108359857"/>
+      <w:bookmarkStart w:id="36" w:name="_Toc108359857"/>
       <w:r>
         <w:t>Các vấn đề còn tồn đọng</w:t>
       </w:r>
-      <w:bookmarkEnd w:id="37"/>
+      <w:bookmarkEnd w:id="36"/>
     </w:p>
     <w:p>
       <w:pPr>
@@ -17361,7 +17343,7 @@
 </file>
 
 <file path=word/endnotes.xml><?xml version="1.0" encoding="utf-8"?>
-<w:endnotes xmlns:wpc="http://schemas.microsoft.com/office/word/2010/wordprocessingCanvas" xmlns:cx="http://schemas.microsoft.com/office/drawing/2014/chartex" xmlns:mc="http://schemas.openxmlformats.org/markup-compatibility/2006" xmlns:o="urn:schemas-microsoft-com:office:office" xmlns:r="http://schemas.openxmlformats.org/officeDocument/2006/relationships" xmlns:m="http://schemas.openxmlformats.org/officeDocument/2006/math" xmlns:v="urn:schemas-microsoft-com:vml" xmlns:wp14="http://schemas.microsoft.com/office/word/2010/wordprocessingDrawing" xmlns:wp="http://schemas.openxmlformats.org/drawingml/2006/wordprocessingDrawing" xmlns:w10="urn:schemas-microsoft-com:office:word" xmlns:w="http://schemas.openxmlformats.org/wordprocessingml/2006/main" xmlns:w14="http://schemas.microsoft.com/office/word/2010/wordml" xmlns:w15="http://schemas.microsoft.com/office/word/2012/wordml" xmlns:w16se="http://schemas.microsoft.com/office/word/2015/wordml/symex" xmlns:wpg="http://schemas.microsoft.com/office/word/2010/wordprocessingGroup" xmlns:wpi="http://schemas.microsoft.com/office/word/2010/wordprocessingInk" xmlns:wne="http://schemas.microsoft.com/office/word/2006/wordml" xmlns:wps="http://schemas.microsoft.com/office/word/2010/wordprocessingShape" mc:Ignorable="w14 w15 w16se wp14">
+<w:endnotes xmlns:wpc="http://schemas.microsoft.com/office/word/2010/wordprocessingCanvas" xmlns:cx="http://schemas.microsoft.com/office/drawing/2014/chartex" xmlns:cx1="http://schemas.microsoft.com/office/drawing/2015/9/8/chartex" xmlns:cx2="http://schemas.microsoft.com/office/drawing/2015/10/21/chartex" xmlns:cx3="http://schemas.microsoft.com/office/drawing/2016/5/9/chartex" xmlns:cx4="http://schemas.microsoft.com/office/drawing/2016/5/10/chartex" xmlns:cx5="http://schemas.microsoft.com/office/drawing/2016/5/11/chartex" xmlns:cx6="http://schemas.microsoft.com/office/drawing/2016/5/12/chartex" xmlns:cx7="http://schemas.microsoft.com/office/drawing/2016/5/13/chartex" xmlns:cx8="http://schemas.microsoft.com/office/drawing/2016/5/14/chartex" xmlns:mc="http://schemas.openxmlformats.org/markup-compatibility/2006" xmlns:aink="http://schemas.microsoft.com/office/drawing/2016/ink" xmlns:am3d="http://schemas.microsoft.com/office/drawing/2017/model3d" xmlns:o="urn:schemas-microsoft-com:office:office" xmlns:oel="http://schemas.microsoft.com/office/2019/extlst" xmlns:r="http://schemas.openxmlformats.org/officeDocument/2006/relationships" xmlns:m="http://schemas.openxmlformats.org/officeDocument/2006/math" xmlns:v="urn:schemas-microsoft-com:vml" xmlns:wp14="http://schemas.microsoft.com/office/word/2010/wordprocessingDrawing" xmlns:wp="http://schemas.openxmlformats.org/drawingml/2006/wordprocessingDrawing" xmlns:w10="urn:schemas-microsoft-com:office:word" xmlns:w="http://schemas.openxmlformats.org/wordprocessingml/2006/main" xmlns:w14="http://schemas.microsoft.com/office/word/2010/wordml" xmlns:w15="http://schemas.microsoft.com/office/word/2012/wordml" xmlns:w16cex="http://schemas.microsoft.com/office/word/2018/wordml/cex" xmlns:w16cid="http://schemas.microsoft.com/office/word/2016/wordml/cid" xmlns:w16="http://schemas.microsoft.com/office/word/2018/wordml" xmlns:w16sdtdh="http://schemas.microsoft.com/office/word/2020/wordml/sdtdatahash" xmlns:w16se="http://schemas.microsoft.com/office/word/2015/wordml/symex" xmlns:wpg="http://schemas.microsoft.com/office/word/2010/wordprocessingGroup" xmlns:wpi="http://schemas.microsoft.com/office/word/2010/wordprocessingInk" xmlns:wne="http://schemas.microsoft.com/office/word/2006/wordml" xmlns:wps="http://schemas.microsoft.com/office/word/2010/wordprocessingShape" mc:Ignorable="w14 w15 w16se w16cid w16 w16cex w16sdtdh wp14">
   <w:endnote w:type="separator" w:id="-1">
     <w:p>
       <w:pPr>
@@ -17386,7 +17368,7 @@
 </file>
 
 <file path=word/footer1.xml><?xml version="1.0" encoding="utf-8"?>
-<w:ftr xmlns:wpc="http://schemas.microsoft.com/office/word/2010/wordprocessingCanvas" xmlns:cx="http://schemas.microsoft.com/office/drawing/2014/chartex" xmlns:mc="http://schemas.openxmlformats.org/markup-compatibility/2006" xmlns:o="urn:schemas-microsoft-com:office:office" xmlns:r="http://schemas.openxmlformats.org/officeDocument/2006/relationships" xmlns:m="http://schemas.openxmlformats.org/officeDocument/2006/math" xmlns:v="urn:schemas-microsoft-com:vml" xmlns:wp14="http://schemas.microsoft.com/office/word/2010/wordprocessingDrawing" xmlns:wp="http://schemas.openxmlformats.org/drawingml/2006/wordprocessingDrawing" xmlns:w10="urn:schemas-microsoft-com:office:word" xmlns:w="http://schemas.openxmlformats.org/wordprocessingml/2006/main" xmlns:w14="http://schemas.microsoft.com/office/word/2010/wordml" xmlns:w15="http://schemas.microsoft.com/office/word/2012/wordml" xmlns:w16se="http://schemas.microsoft.com/office/word/2015/wordml/symex" xmlns:wpg="http://schemas.microsoft.com/office/word/2010/wordprocessingGroup" xmlns:wpi="http://schemas.microsoft.com/office/word/2010/wordprocessingInk" xmlns:wne="http://schemas.microsoft.com/office/word/2006/wordml" xmlns:wps="http://schemas.microsoft.com/office/word/2010/wordprocessingShape" mc:Ignorable="w14 w15 w16se wp14">
+<w:ftr xmlns:wpc="http://schemas.microsoft.com/office/word/2010/wordprocessingCanvas" xmlns:cx="http://schemas.microsoft.com/office/drawing/2014/chartex" xmlns:cx1="http://schemas.microsoft.com/office/drawing/2015/9/8/chartex" xmlns:cx2="http://schemas.microsoft.com/office/drawing/2015/10/21/chartex" xmlns:cx3="http://schemas.microsoft.com/office/drawing/2016/5/9/chartex" xmlns:cx4="http://schemas.microsoft.com/office/drawing/2016/5/10/chartex" xmlns:cx5="http://schemas.microsoft.com/office/drawing/2016/5/11/chartex" xmlns:cx6="http://schemas.microsoft.com/office/drawing/2016/5/12/chartex" xmlns:cx7="http://schemas.microsoft.com/office/drawing/2016/5/13/chartex" xmlns:cx8="http://schemas.microsoft.com/office/drawing/2016/5/14/chartex" xmlns:mc="http://schemas.openxmlformats.org/markup-compatibility/2006" xmlns:aink="http://schemas.microsoft.com/office/drawing/2016/ink" xmlns:am3d="http://schemas.microsoft.com/office/drawing/2017/model3d" xmlns:o="urn:schemas-microsoft-com:office:office" xmlns:oel="http://schemas.microsoft.com/office/2019/extlst" xmlns:r="http://schemas.openxmlformats.org/officeDocument/2006/relationships" xmlns:m="http://schemas.openxmlformats.org/officeDocument/2006/math" xmlns:v="urn:schemas-microsoft-com:vml" xmlns:wp14="http://schemas.microsoft.com/office/word/2010/wordprocessingDrawing" xmlns:wp="http://schemas.openxmlformats.org/drawingml/2006/wordprocessingDrawing" xmlns:w10="urn:schemas-microsoft-com:office:word" xmlns:w="http://schemas.openxmlformats.org/wordprocessingml/2006/main" xmlns:w14="http://schemas.microsoft.com/office/word/2010/wordml" xmlns:w15="http://schemas.microsoft.com/office/word/2012/wordml" xmlns:w16cex="http://schemas.microsoft.com/office/word/2018/wordml/cex" xmlns:w16cid="http://schemas.microsoft.com/office/word/2016/wordml/cid" xmlns:w16="http://schemas.microsoft.com/office/word/2018/wordml" xmlns:w16sdtdh="http://schemas.microsoft.com/office/word/2020/wordml/sdtdatahash" xmlns:w16se="http://schemas.microsoft.com/office/word/2015/wordml/symex" xmlns:wpg="http://schemas.microsoft.com/office/word/2010/wordprocessingGroup" xmlns:wpi="http://schemas.microsoft.com/office/word/2010/wordprocessingInk" xmlns:wne="http://schemas.microsoft.com/office/word/2006/wordml" xmlns:wps="http://schemas.microsoft.com/office/word/2010/wordprocessingShape" mc:Ignorable="w14 w15 w16se w16cid w16 w16cex w16sdtdh wp14">
   <w:sdt>
     <w:sdtPr>
       <w:id w:val="-684751659"/>
@@ -17439,7 +17421,7 @@
 </file>
 
 <file path=word/footnotes.xml><?xml version="1.0" encoding="utf-8"?>
-<w:footnotes xmlns:wpc="http://schemas.microsoft.com/office/word/2010/wordprocessingCanvas" xmlns:cx="http://schemas.microsoft.com/office/drawing/2014/chartex" xmlns:mc="http://schemas.openxmlformats.org/markup-compatibility/2006" xmlns:o="urn:schemas-microsoft-com:office:office" xmlns:r="http://schemas.openxmlformats.org/officeDocument/2006/relationships" xmlns:m="http://schemas.openxmlformats.org/officeDocument/2006/math" xmlns:v="urn:schemas-microsoft-com:vml" xmlns:wp14="http://schemas.microsoft.com/office/word/2010/wordprocessingDrawing" xmlns:wp="http://schemas.openxmlformats.org/drawingml/2006/wordprocessingDrawing" xmlns:w10="urn:schemas-microsoft-com:office:word" xmlns:w="http://schemas.openxmlformats.org/wordprocessingml/2006/main" xmlns:w14="http://schemas.microsoft.com/office/word/2010/wordml" xmlns:w15="http://schemas.microsoft.com/office/word/2012/wordml" xmlns:w16se="http://schemas.microsoft.com/office/word/2015/wordml/symex" xmlns:wpg="http://schemas.microsoft.com/office/word/2010/wordprocessingGroup" xmlns:wpi="http://schemas.microsoft.com/office/word/2010/wordprocessingInk" xmlns:wne="http://schemas.microsoft.com/office/word/2006/wordml" xmlns:wps="http://schemas.microsoft.com/office/word/2010/wordprocessingShape" mc:Ignorable="w14 w15 w16se wp14">
+<w:footnotes xmlns:wpc="http://schemas.microsoft.com/office/word/2010/wordprocessingCanvas" xmlns:cx="http://schemas.microsoft.com/office/drawing/2014/chartex" xmlns:cx1="http://schemas.microsoft.com/office/drawing/2015/9/8/chartex" xmlns:cx2="http://schemas.microsoft.com/office/drawing/2015/10/21/chartex" xmlns:cx3="http://schemas.microsoft.com/office/drawing/2016/5/9/chartex" xmlns:cx4="http://schemas.microsoft.com/office/drawing/2016/5/10/chartex" xmlns:cx5="http://schemas.microsoft.com/office/drawing/2016/5/11/chartex" xmlns:cx6="http://schemas.microsoft.com/office/drawing/2016/5/12/chartex" xmlns:cx7="http://schemas.microsoft.com/office/drawing/2016/5/13/chartex" xmlns:cx8="http://schemas.microsoft.com/office/drawing/2016/5/14/chartex" xmlns:mc="http://schemas.openxmlformats.org/markup-compatibility/2006" xmlns:aink="http://schemas.microsoft.com/office/drawing/2016/ink" xmlns:am3d="http://schemas.microsoft.com/office/drawing/2017/model3d" xmlns:o="urn:schemas-microsoft-com:office:office" xmlns:oel="http://schemas.microsoft.com/office/2019/extlst" xmlns:r="http://schemas.openxmlformats.org/officeDocument/2006/relationships" xmlns:m="http://schemas.openxmlformats.org/officeDocument/2006/math" xmlns:v="urn:schemas-microsoft-com:vml" xmlns:wp14="http://schemas.microsoft.com/office/word/2010/wordprocessingDrawing" xmlns:wp="http://schemas.openxmlformats.org/drawingml/2006/wordprocessingDrawing" xmlns:w10="urn:schemas-microsoft-com:office:word" xmlns:w="http://schemas.openxmlformats.org/wordprocessingml/2006/main" xmlns:w14="http://schemas.microsoft.com/office/word/2010/wordml" xmlns:w15="http://schemas.microsoft.com/office/word/2012/wordml" xmlns:w16cex="http://schemas.microsoft.com/office/word/2018/wordml/cex" xmlns:w16cid="http://schemas.microsoft.com/office/word/2016/wordml/cid" xmlns:w16="http://schemas.microsoft.com/office/word/2018/wordml" xmlns:w16sdtdh="http://schemas.microsoft.com/office/word/2020/wordml/sdtdatahash" xmlns:w16se="http://schemas.microsoft.com/office/word/2015/wordml/symex" xmlns:wpg="http://schemas.microsoft.com/office/word/2010/wordprocessingGroup" xmlns:wpi="http://schemas.microsoft.com/office/word/2010/wordprocessingInk" xmlns:wne="http://schemas.microsoft.com/office/word/2006/wordml" xmlns:wps="http://schemas.microsoft.com/office/word/2010/wordprocessingShape" mc:Ignorable="w14 w15 w16se w16cid w16 w16cex w16sdtdh wp14">
   <w:footnote w:type="separator" w:id="-1">
     <w:p>
       <w:pPr>
@@ -17464,7 +17446,7 @@
 </file>
 
 <file path=word/numbering.xml><?xml version="1.0" encoding="utf-8"?>
-<w:numbering xmlns:wpc="http://schemas.microsoft.com/office/word/2010/wordprocessingCanvas" xmlns:cx="http://schemas.microsoft.com/office/drawing/2014/chartex" xmlns:mc="http://schemas.openxmlformats.org/markup-compatibility/2006" xmlns:o="urn:schemas-microsoft-com:office:office" xmlns:r="http://schemas.openxmlformats.org/officeDocument/2006/relationships" xmlns:m="http://schemas.openxmlformats.org/officeDocument/2006/math" xmlns:v="urn:schemas-microsoft-com:vml" xmlns:wp14="http://schemas.microsoft.com/office/word/2010/wordprocessingDrawing" xmlns:wp="http://schemas.openxmlformats.org/drawingml/2006/wordprocessingDrawing" xmlns:w10="urn:schemas-microsoft-com:office:word" xmlns:w="http://schemas.openxmlformats.org/wordprocessingml/2006/main" xmlns:w14="http://schemas.microsoft.com/office/word/2010/wordml" xmlns:w15="http://schemas.microsoft.com/office/word/2012/wordml" xmlns:w16se="http://schemas.microsoft.com/office/word/2015/wordml/symex" xmlns:wpg="http://schemas.microsoft.com/office/word/2010/wordprocessingGroup" xmlns:wpi="http://schemas.microsoft.com/office/word/2010/wordprocessingInk" xmlns:wne="http://schemas.microsoft.com/office/word/2006/wordml" xmlns:wps="http://schemas.microsoft.com/office/word/2010/wordprocessingShape" mc:Ignorable="w14 w15 w16se wp14">
+<w:numbering xmlns:wpc="http://schemas.microsoft.com/office/word/2010/wordprocessingCanvas" xmlns:cx="http://schemas.microsoft.com/office/drawing/2014/chartex" xmlns:cx1="http://schemas.microsoft.com/office/drawing/2015/9/8/chartex" xmlns:cx2="http://schemas.microsoft.com/office/drawing/2015/10/21/chartex" xmlns:cx3="http://schemas.microsoft.com/office/drawing/2016/5/9/chartex" xmlns:cx4="http://schemas.microsoft.com/office/drawing/2016/5/10/chartex" xmlns:cx5="http://schemas.microsoft.com/office/drawing/2016/5/11/chartex" xmlns:cx6="http://schemas.microsoft.com/office/drawing/2016/5/12/chartex" xmlns:cx7="http://schemas.microsoft.com/office/drawing/2016/5/13/chartex" xmlns:cx8="http://schemas.microsoft.com/office/drawing/2016/5/14/chartex" xmlns:mc="http://schemas.openxmlformats.org/markup-compatibility/2006" xmlns:aink="http://schemas.microsoft.com/office/drawing/2016/ink" xmlns:am3d="http://schemas.microsoft.com/office/drawing/2017/model3d" xmlns:o="urn:schemas-microsoft-com:office:office" xmlns:oel="http://schemas.microsoft.com/office/2019/extlst" xmlns:r="http://schemas.openxmlformats.org/officeDocument/2006/relationships" xmlns:m="http://schemas.openxmlformats.org/officeDocument/2006/math" xmlns:v="urn:schemas-microsoft-com:vml" xmlns:wp14="http://schemas.microsoft.com/office/word/2010/wordprocessingDrawing" xmlns:wp="http://schemas.openxmlformats.org/drawingml/2006/wordprocessingDrawing" xmlns:w10="urn:schemas-microsoft-com:office:word" xmlns:w="http://schemas.openxmlformats.org/wordprocessingml/2006/main" xmlns:w14="http://schemas.microsoft.com/office/word/2010/wordml" xmlns:w15="http://schemas.microsoft.com/office/word/2012/wordml" xmlns:w16cex="http://schemas.microsoft.com/office/word/2018/wordml/cex" xmlns:w16cid="http://schemas.microsoft.com/office/word/2016/wordml/cid" xmlns:w16="http://schemas.microsoft.com/office/word/2018/wordml" xmlns:w16sdtdh="http://schemas.microsoft.com/office/word/2020/wordml/sdtdatahash" xmlns:w16se="http://schemas.microsoft.com/office/word/2015/wordml/symex" xmlns:wpg="http://schemas.microsoft.com/office/word/2010/wordprocessingGroup" xmlns:wpi="http://schemas.microsoft.com/office/word/2010/wordprocessingInk" xmlns:wne="http://schemas.microsoft.com/office/word/2006/wordml" xmlns:wps="http://schemas.microsoft.com/office/word/2010/wordprocessingShape" mc:Ignorable="w14 w15 w16se w16cid w16 w16cex w16sdtdh wp14">
   <w:abstractNum w:abstractNumId="0" w15:restartNumberingAfterBreak="0">
     <w:nsid w:val="13666F58"/>
     <w:multiLevelType w:val="multilevel"/>
@@ -18207,32 +18189,32 @@
       </w:rPr>
     </w:lvl>
   </w:abstractNum>
-  <w:num w:numId="1">
+  <w:num w:numId="1" w16cid:durableId="2050450044">
     <w:abstractNumId w:val="2"/>
   </w:num>
-  <w:num w:numId="2">
+  <w:num w:numId="2" w16cid:durableId="1898012553">
     <w:abstractNumId w:val="0"/>
   </w:num>
-  <w:num w:numId="3">
+  <w:num w:numId="3" w16cid:durableId="277026999">
     <w:abstractNumId w:val="4"/>
   </w:num>
-  <w:num w:numId="4">
+  <w:num w:numId="4" w16cid:durableId="1234270563">
     <w:abstractNumId w:val="5"/>
   </w:num>
-  <w:num w:numId="5">
+  <w:num w:numId="5" w16cid:durableId="393286225">
     <w:abstractNumId w:val="6"/>
   </w:num>
-  <w:num w:numId="6">
+  <w:num w:numId="6" w16cid:durableId="1767996113">
     <w:abstractNumId w:val="3"/>
   </w:num>
-  <w:num w:numId="7">
+  <w:num w:numId="7" w16cid:durableId="2045447634">
     <w:abstractNumId w:val="1"/>
   </w:num>
 </w:numbering>
 </file>
 
 <file path=word/styles.xml><?xml version="1.0" encoding="utf-8"?>
-<w:styles xmlns:mc="http://schemas.openxmlformats.org/markup-compatibility/2006" xmlns:r="http://schemas.openxmlformats.org/officeDocument/2006/relationships" xmlns:w="http://schemas.openxmlformats.org/wordprocessingml/2006/main" xmlns:w14="http://schemas.microsoft.com/office/word/2010/wordml" xmlns:w15="http://schemas.microsoft.com/office/word/2012/wordml" xmlns:w16se="http://schemas.microsoft.com/office/word/2015/wordml/symex" mc:Ignorable="w14 w15 w16se">
+<w:styles xmlns:mc="http://schemas.openxmlformats.org/markup-compatibility/2006" xmlns:r="http://schemas.openxmlformats.org/officeDocument/2006/relationships" xmlns:w="http://schemas.openxmlformats.org/wordprocessingml/2006/main" xmlns:w14="http://schemas.microsoft.com/office/word/2010/wordml" xmlns:w15="http://schemas.microsoft.com/office/word/2012/wordml" xmlns:w16cex="http://schemas.microsoft.com/office/word/2018/wordml/cex" xmlns:w16cid="http://schemas.microsoft.com/office/word/2016/wordml/cid" xmlns:w16="http://schemas.microsoft.com/office/word/2018/wordml" xmlns:w16sdtdh="http://schemas.microsoft.com/office/word/2020/wordml/sdtdatahash" xmlns:w16se="http://schemas.microsoft.com/office/word/2015/wordml/symex" mc:Ignorable="w14 w15 w16se w16cid w16 w16cex w16sdtdh">
   <w:docDefaults>
     <w:rPrDefault>
       <w:rPr>
@@ -18248,7 +18230,7 @@
       </w:pPr>
     </w:pPrDefault>
   </w:docDefaults>
-  <w:latentStyles w:defLockedState="0" w:defUIPriority="99" w:defSemiHidden="0" w:defUnhideWhenUsed="0" w:defQFormat="0" w:count="371">
+  <w:latentStyles w:defLockedState="0" w:defUIPriority="99" w:defSemiHidden="0" w:defUnhideWhenUsed="0" w:defQFormat="0" w:count="376">
     <w:lsdException w:name="Normal" w:uiPriority="0" w:qFormat="1"/>
     <w:lsdException w:name="heading 1" w:uiPriority="9" w:qFormat="1"/>
     <w:lsdException w:name="heading 2" w:semiHidden="1" w:uiPriority="9" w:unhideWhenUsed="1" w:qFormat="1"/>
@@ -18354,7 +18336,6 @@
     <w:lsdException w:name="HTML Sample" w:semiHidden="1" w:unhideWhenUsed="1"/>
     <w:lsdException w:name="HTML Typewriter" w:semiHidden="1" w:unhideWhenUsed="1"/>
     <w:lsdException w:name="HTML Variable" w:semiHidden="1" w:unhideWhenUsed="1"/>
-    <w:lsdException w:name="Normal Table" w:semiHidden="1" w:unhideWhenUsed="1"/>
     <w:lsdException w:name="annotation subject" w:semiHidden="1" w:unhideWhenUsed="1"/>
     <w:lsdException w:name="No List" w:semiHidden="1" w:unhideWhenUsed="1"/>
     <w:lsdException w:name="Outline List 1" w:semiHidden="1" w:unhideWhenUsed="1"/>
@@ -18397,11 +18378,8 @@
     <w:lsdException w:name="Table Contemporary" w:semiHidden="1" w:unhideWhenUsed="1"/>
     <w:lsdException w:name="Table Elegant" w:semiHidden="1" w:unhideWhenUsed="1"/>
     <w:lsdException w:name="Table Professional" w:semiHidden="1" w:unhideWhenUsed="1"/>
-    <w:lsdException w:name="Table Subtle 1" w:semiHidden="1" w:unhideWhenUsed="1"/>
     <w:lsdException w:name="Table Subtle 2" w:semiHidden="1" w:unhideWhenUsed="1"/>
     <w:lsdException w:name="Table Web 1" w:semiHidden="1" w:unhideWhenUsed="1"/>
-    <w:lsdException w:name="Table Web 2" w:semiHidden="1" w:unhideWhenUsed="1"/>
-    <w:lsdException w:name="Table Web 3" w:semiHidden="1" w:unhideWhenUsed="1"/>
     <w:lsdException w:name="Balloon Text" w:semiHidden="1" w:unhideWhenUsed="1"/>
     <w:lsdException w:name="Table Grid" w:uiPriority="39"/>
     <w:lsdException w:name="Table Theme" w:semiHidden="1" w:unhideWhenUsed="1"/>
@@ -18620,6 +18598,11 @@
     <w:lsdException w:name="List Table 5 Dark Accent 6" w:uiPriority="50"/>
     <w:lsdException w:name="List Table 6 Colorful Accent 6" w:uiPriority="51"/>
     <w:lsdException w:name="List Table 7 Colorful Accent 6" w:uiPriority="52"/>
+    <w:lsdException w:name="Mention" w:semiHidden="1" w:unhideWhenUsed="1"/>
+    <w:lsdException w:name="Smart Hyperlink" w:semiHidden="1" w:unhideWhenUsed="1"/>
+    <w:lsdException w:name="Hashtag" w:semiHidden="1" w:unhideWhenUsed="1"/>
+    <w:lsdException w:name="Unresolved Mention" w:semiHidden="1" w:unhideWhenUsed="1"/>
+    <w:lsdException w:name="Smart Link" w:semiHidden="1" w:unhideWhenUsed="1"/>
   </w:latentStyles>
   <w:style w:type="paragraph" w:default="1" w:styleId="Normal">
     <w:name w:val="Normal"/>

</xml_diff>